<commit_message>
menambah module pemetaan interaktif
</commit_message>
<xml_diff>
--- a/ustek software ptsi.docx
+++ b/ustek software ptsi.docx
@@ -101,7 +101,7 @@
           <w:noProof/>
         </w:rPr>
         <w:drawing>
-          <wp:anchor distT="0" distB="0" distL="114300" distR="114300" simplePos="0" relativeHeight="251658240" behindDoc="0" locked="0" layoutInCell="1" allowOverlap="1" wp14:anchorId="7A028EFF" wp14:editId="4F34CA4A">
+          <wp:anchor distT="0" distB="0" distL="114300" distR="114300" simplePos="0" relativeHeight="251646976" behindDoc="0" locked="0" layoutInCell="1" allowOverlap="1" wp14:anchorId="7A028EFF" wp14:editId="4F34CA4A">
             <wp:simplePos x="0" y="0"/>
             <wp:positionH relativeFrom="column">
               <wp:posOffset>153670</wp:posOffset>
@@ -352,7 +352,7 @@
         <mc:AlternateContent>
           <mc:Choice Requires="wps">
             <w:drawing>
-              <wp:anchor distT="0" distB="0" distL="114300" distR="114300" simplePos="0" relativeHeight="251659264" behindDoc="0" locked="0" layoutInCell="1" allowOverlap="1" wp14:anchorId="57464C64" wp14:editId="3EED7D68">
+              <wp:anchor distT="0" distB="0" distL="114300" distR="114300" simplePos="0" relativeHeight="251648000" behindDoc="0" locked="0" layoutInCell="1" allowOverlap="1" wp14:anchorId="57464C64" wp14:editId="3EED7D68">
                 <wp:simplePos x="0" y="0"/>
                 <wp:positionH relativeFrom="column">
                   <wp:posOffset>655320</wp:posOffset>
@@ -390,7 +390,6 @@
                             <w:pPr>
                               <w:jc w:val="center"/>
                               <w:rPr>
-                                <w:b/>
                                 <w:lang w:val="id-ID"/>
                               </w:rPr>
                             </w:pPr>
@@ -399,7 +398,13 @@
                                 <w:b/>
                                 <w:lang w:val="id-ID"/>
                               </w:rPr>
-                              <w:t>Gambar 1: Module Aplikasi SIMASI (Sistem Informasi Manajemen Asset Semen Indonesia)</w:t>
+                              <w:t xml:space="preserve">Gambar 1: </w:t>
+                            </w:r>
+                            <w:r>
+                              <w:rPr>
+                                <w:lang w:val="id-ID"/>
+                              </w:rPr>
+                              <w:t>Module Aplikasi SIMASI (Sistem Informasi Manajemen Asset Semen Indonesia)</w:t>
                             </w:r>
                           </w:p>
                         </w:txbxContent>
@@ -428,14 +433,13 @@
                 <v:stroke joinstyle="miter"/>
                 <v:path gradientshapeok="t" o:connecttype="rect"/>
               </v:shapetype>
-              <v:shape id="Text Box 3" o:spid="_x0000_s1026" type="#_x0000_t202" style="position:absolute;margin-left:51.6pt;margin-top:10.3pt;width:400.8pt;height:44.4pt;z-index:251659264;visibility:visible;mso-wrap-style:square;mso-width-percent:0;mso-height-percent:0;mso-wrap-distance-left:9pt;mso-wrap-distance-top:0;mso-wrap-distance-right:9pt;mso-wrap-distance-bottom:0;mso-position-horizontal:absolute;mso-position-horizontal-relative:text;mso-position-vertical:absolute;mso-position-vertical-relative:text;mso-width-percent:0;mso-height-percent:0;mso-width-relative:margin;mso-height-relative:margin;v-text-anchor:top" o:gfxdata="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" fillcolor="white [3201]" stroked="f" strokeweight=".5pt">
+              <v:shape id="Text Box 3" o:spid="_x0000_s1026" type="#_x0000_t202" style="position:absolute;margin-left:51.6pt;margin-top:10.3pt;width:400.8pt;height:44.4pt;z-index:251648000;visibility:visible;mso-wrap-style:square;mso-width-percent:0;mso-height-percent:0;mso-wrap-distance-left:9pt;mso-wrap-distance-top:0;mso-wrap-distance-right:9pt;mso-wrap-distance-bottom:0;mso-position-horizontal:absolute;mso-position-horizontal-relative:text;mso-position-vertical:absolute;mso-position-vertical-relative:text;mso-width-percent:0;mso-height-percent:0;mso-width-relative:margin;mso-height-relative:margin;v-text-anchor:top" o:gfxdata="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" fillcolor="white [3201]" stroked="f" strokeweight=".5pt">
                 <v:textbox>
                   <w:txbxContent>
                     <w:p>
                       <w:pPr>
                         <w:jc w:val="center"/>
                         <w:rPr>
-                          <w:b/>
                           <w:lang w:val="id-ID"/>
                         </w:rPr>
                       </w:pPr>
@@ -444,7 +448,13 @@
                           <w:b/>
                           <w:lang w:val="id-ID"/>
                         </w:rPr>
-                        <w:t>Gambar 1: Module Aplikasi SIMASI (Sistem Informasi Manajemen Asset Semen Indonesia)</w:t>
+                        <w:t xml:space="preserve">Gambar 1: </w:t>
+                      </w:r>
+                      <w:r>
+                        <w:rPr>
+                          <w:lang w:val="id-ID"/>
+                        </w:rPr>
+                        <w:t>Module Aplikasi SIMASI (Sistem Informasi Manajemen Asset Semen Indonesia)</w:t>
                       </w:r>
                     </w:p>
                   </w:txbxContent>
@@ -744,6 +754,7 @@
         <w:ind w:left="851"/>
         <w:jc w:val="both"/>
         <w:rPr>
+          <w:rFonts w:ascii="Arial" w:hAnsi="Arial" w:cs="Arial"/>
           <w:lang w:val="id-ID"/>
         </w:rPr>
       </w:pPr>
@@ -759,7 +770,4259 @@
           <w:rFonts w:ascii="Arial" w:hAnsi="Arial" w:cs="Arial"/>
           <w:lang w:val="id-ID"/>
         </w:rPr>
-        <w:t xml:space="preserve"> Secara garis besar </w:t>
+        <w:t xml:space="preserve"> Secara garis besar, proses kegiatan dari perolehan data sampai penyajian dalam webgis dapat digambarkan dalam flowchart berikut ini:</w:t>
+      </w:r>
+    </w:p>
+    <w:p>
+      <w:pPr>
+        <w:pStyle w:val="ListParagraph"/>
+        <w:spacing w:line="360" w:lineRule="auto"/>
+        <w:ind w:left="851"/>
+        <w:jc w:val="both"/>
+        <w:rPr>
+          <w:rFonts w:ascii="Arial" w:hAnsi="Arial" w:cs="Arial"/>
+          <w:lang w:val="id-ID"/>
+        </w:rPr>
+      </w:pPr>
+    </w:p>
+    <w:p>
+      <w:pPr>
+        <w:pStyle w:val="ListParagraph"/>
+        <w:spacing w:line="360" w:lineRule="auto"/>
+        <w:ind w:left="851"/>
+        <w:jc w:val="both"/>
+        <w:rPr>
+          <w:lang w:val="id-ID"/>
+        </w:rPr>
+      </w:pPr>
+      <w:r>
+        <w:rPr>
+          <w:rFonts w:ascii="Arial" w:hAnsi="Arial" w:cs="Arial"/>
+          <w:noProof/>
+        </w:rPr>
+        <mc:AlternateContent>
+          <mc:Choice Requires="wpg">
+            <w:drawing>
+              <wp:anchor distT="0" distB="0" distL="114300" distR="114300" simplePos="0" relativeHeight="251685888" behindDoc="0" locked="0" layoutInCell="1" allowOverlap="1" wp14:anchorId="18FF8422" wp14:editId="1D7CDC87">
+                <wp:simplePos x="0" y="0"/>
+                <wp:positionH relativeFrom="column">
+                  <wp:posOffset>426720</wp:posOffset>
+                </wp:positionH>
+                <wp:positionV relativeFrom="paragraph">
+                  <wp:posOffset>144145</wp:posOffset>
+                </wp:positionV>
+                <wp:extent cx="5394960" cy="2400300"/>
+                <wp:effectExtent l="0" t="0" r="15240" b="19050"/>
+                <wp:wrapNone/>
+                <wp:docPr id="31" name="Group 31"/>
+                <wp:cNvGraphicFramePr/>
+                <a:graphic xmlns:a="http://schemas.openxmlformats.org/drawingml/2006/main">
+                  <a:graphicData uri="http://schemas.microsoft.com/office/word/2010/wordprocessingGroup">
+                    <wpg:wgp>
+                      <wpg:cNvGrpSpPr/>
+                      <wpg:grpSpPr>
+                        <a:xfrm>
+                          <a:off x="0" y="0"/>
+                          <a:ext cx="5394960" cy="2400300"/>
+                          <a:chOff x="0" y="0"/>
+                          <a:chExt cx="5394960" cy="2400300"/>
+                        </a:xfrm>
+                      </wpg:grpSpPr>
+                      <wps:wsp>
+                        <wps:cNvPr id="11" name="Rounded Rectangle 11"/>
+                        <wps:cNvSpPr/>
+                        <wps:spPr>
+                          <a:xfrm>
+                            <a:off x="0" y="0"/>
+                            <a:ext cx="5394960" cy="2400300"/>
+                          </a:xfrm>
+                          <a:prstGeom prst="roundRect">
+                            <a:avLst>
+                              <a:gd name="adj" fmla="val 7626"/>
+                            </a:avLst>
+                          </a:prstGeom>
+                        </wps:spPr>
+                        <wps:style>
+                          <a:lnRef idx="1">
+                            <a:schemeClr val="accent4"/>
+                          </a:lnRef>
+                          <a:fillRef idx="2">
+                            <a:schemeClr val="accent4"/>
+                          </a:fillRef>
+                          <a:effectRef idx="1">
+                            <a:schemeClr val="accent4"/>
+                          </a:effectRef>
+                          <a:fontRef idx="minor">
+                            <a:schemeClr val="dk1"/>
+                          </a:fontRef>
+                        </wps:style>
+                        <wps:bodyPr rot="0" spcFirstLastPara="0" vertOverflow="overflow" horzOverflow="overflow" vert="horz" wrap="square" lIns="91440" tIns="45720" rIns="91440" bIns="45720" numCol="1" spcCol="0" rtlCol="0" fromWordArt="0" anchor="ctr" anchorCtr="0" forceAA="0" compatLnSpc="1">
+                          <a:prstTxWarp prst="textNoShape">
+                            <a:avLst/>
+                          </a:prstTxWarp>
+                          <a:noAutofit/>
+                        </wps:bodyPr>
+                      </wps:wsp>
+                      <wps:wsp>
+                        <wps:cNvPr id="2" name="Rounded Rectangle 2"/>
+                        <wps:cNvSpPr/>
+                        <wps:spPr>
+                          <a:xfrm>
+                            <a:off x="220980" y="518160"/>
+                            <a:ext cx="662940" cy="297180"/>
+                          </a:xfrm>
+                          <a:prstGeom prst="roundRect">
+                            <a:avLst/>
+                          </a:prstGeom>
+                        </wps:spPr>
+                        <wps:style>
+                          <a:lnRef idx="2">
+                            <a:schemeClr val="accent1">
+                              <a:shade val="50000"/>
+                            </a:schemeClr>
+                          </a:lnRef>
+                          <a:fillRef idx="1">
+                            <a:schemeClr val="accent1"/>
+                          </a:fillRef>
+                          <a:effectRef idx="0">
+                            <a:schemeClr val="accent1"/>
+                          </a:effectRef>
+                          <a:fontRef idx="minor">
+                            <a:schemeClr val="lt1"/>
+                          </a:fontRef>
+                        </wps:style>
+                        <wps:txbx>
+                          <w:txbxContent>
+                            <w:p>
+                              <w:pPr>
+                                <w:jc w:val="center"/>
+                                <w:rPr>
+                                  <w:lang w:val="id-ID"/>
+                                </w:rPr>
+                              </w:pPr>
+                              <w:r>
+                                <w:rPr>
+                                  <w:lang w:val="id-ID"/>
+                                </w:rPr>
+                                <w:t>Start</w:t>
+                              </w:r>
+                            </w:p>
+                          </w:txbxContent>
+                        </wps:txbx>
+                        <wps:bodyPr rot="0" spcFirstLastPara="0" vertOverflow="overflow" horzOverflow="overflow" vert="horz" wrap="square" lIns="91440" tIns="45720" rIns="91440" bIns="45720" numCol="1" spcCol="0" rtlCol="0" fromWordArt="0" anchor="ctr" anchorCtr="0" forceAA="0" compatLnSpc="1">
+                          <a:prstTxWarp prst="textNoShape">
+                            <a:avLst/>
+                          </a:prstTxWarp>
+                          <a:noAutofit/>
+                        </wps:bodyPr>
+                      </wps:wsp>
+                      <wps:wsp>
+                        <wps:cNvPr id="4" name="Rectangle 4"/>
+                        <wps:cNvSpPr/>
+                        <wps:spPr>
+                          <a:xfrm>
+                            <a:off x="1188720" y="327660"/>
+                            <a:ext cx="1036320" cy="678180"/>
+                          </a:xfrm>
+                          <a:prstGeom prst="rect">
+                            <a:avLst/>
+                          </a:prstGeom>
+                        </wps:spPr>
+                        <wps:style>
+                          <a:lnRef idx="2">
+                            <a:schemeClr val="accent1">
+                              <a:shade val="50000"/>
+                            </a:schemeClr>
+                          </a:lnRef>
+                          <a:fillRef idx="1">
+                            <a:schemeClr val="accent1"/>
+                          </a:fillRef>
+                          <a:effectRef idx="0">
+                            <a:schemeClr val="accent1"/>
+                          </a:effectRef>
+                          <a:fontRef idx="minor">
+                            <a:schemeClr val="lt1"/>
+                          </a:fontRef>
+                        </wps:style>
+                        <wps:txbx>
+                          <w:txbxContent>
+                            <w:p>
+                              <w:pPr>
+                                <w:jc w:val="center"/>
+                                <w:rPr>
+                                  <w:lang w:val="id-ID"/>
+                                </w:rPr>
+                              </w:pPr>
+                              <w:r>
+                                <w:rPr>
+                                  <w:lang w:val="id-ID"/>
+                                </w:rPr>
+                                <w:t>Pengukuran Patok  Batas Aset</w:t>
+                              </w:r>
+                            </w:p>
+                          </w:txbxContent>
+                        </wps:txbx>
+                        <wps:bodyPr rot="0" spcFirstLastPara="0" vertOverflow="overflow" horzOverflow="overflow" vert="horz" wrap="square" lIns="91440" tIns="45720" rIns="91440" bIns="45720" numCol="1" spcCol="0" rtlCol="0" fromWordArt="0" anchor="ctr" anchorCtr="0" forceAA="0" compatLnSpc="1">
+                          <a:prstTxWarp prst="textNoShape">
+                            <a:avLst/>
+                          </a:prstTxWarp>
+                          <a:noAutofit/>
+                        </wps:bodyPr>
+                      </wps:wsp>
+                      <wps:wsp>
+                        <wps:cNvPr id="6" name="Rectangle 6"/>
+                        <wps:cNvSpPr/>
+                        <wps:spPr>
+                          <a:xfrm>
+                            <a:off x="2689860" y="327660"/>
+                            <a:ext cx="1036320" cy="678180"/>
+                          </a:xfrm>
+                          <a:prstGeom prst="rect">
+                            <a:avLst/>
+                          </a:prstGeom>
+                        </wps:spPr>
+                        <wps:style>
+                          <a:lnRef idx="2">
+                            <a:schemeClr val="accent1">
+                              <a:shade val="50000"/>
+                            </a:schemeClr>
+                          </a:lnRef>
+                          <a:fillRef idx="1">
+                            <a:schemeClr val="accent1"/>
+                          </a:fillRef>
+                          <a:effectRef idx="0">
+                            <a:schemeClr val="accent1"/>
+                          </a:effectRef>
+                          <a:fontRef idx="minor">
+                            <a:schemeClr val="lt1"/>
+                          </a:fontRef>
+                        </wps:style>
+                        <wps:txbx>
+                          <w:txbxContent>
+                            <w:p>
+                              <w:pPr>
+                                <w:jc w:val="center"/>
+                                <w:rPr>
+                                  <w:lang w:val="id-ID"/>
+                                </w:rPr>
+                              </w:pPr>
+                              <w:r>
+                                <w:rPr>
+                                  <w:lang w:val="id-ID"/>
+                                </w:rPr>
+                                <w:t>Koordinat Patok</w:t>
+                              </w:r>
+                            </w:p>
+                          </w:txbxContent>
+                        </wps:txbx>
+                        <wps:bodyPr rot="0" spcFirstLastPara="0" vertOverflow="overflow" horzOverflow="overflow" vert="horz" wrap="square" lIns="91440" tIns="45720" rIns="91440" bIns="45720" numCol="1" spcCol="0" rtlCol="0" fromWordArt="0" anchor="ctr" anchorCtr="0" forceAA="0" compatLnSpc="1">
+                          <a:prstTxWarp prst="textNoShape">
+                            <a:avLst/>
+                          </a:prstTxWarp>
+                          <a:noAutofit/>
+                        </wps:bodyPr>
+                      </wps:wsp>
+                      <wps:wsp>
+                        <wps:cNvPr id="7" name="Rectangle 7"/>
+                        <wps:cNvSpPr/>
+                        <wps:spPr>
+                          <a:xfrm>
+                            <a:off x="4107180" y="304800"/>
+                            <a:ext cx="1219200" cy="678180"/>
+                          </a:xfrm>
+                          <a:prstGeom prst="rect">
+                            <a:avLst/>
+                          </a:prstGeom>
+                        </wps:spPr>
+                        <wps:style>
+                          <a:lnRef idx="2">
+                            <a:schemeClr val="accent1">
+                              <a:shade val="50000"/>
+                            </a:schemeClr>
+                          </a:lnRef>
+                          <a:fillRef idx="1">
+                            <a:schemeClr val="accent1"/>
+                          </a:fillRef>
+                          <a:effectRef idx="0">
+                            <a:schemeClr val="accent1"/>
+                          </a:effectRef>
+                          <a:fontRef idx="minor">
+                            <a:schemeClr val="lt1"/>
+                          </a:fontRef>
+                        </wps:style>
+                        <wps:txbx>
+                          <w:txbxContent>
+                            <w:p>
+                              <w:pPr>
+                                <w:jc w:val="center"/>
+                                <w:rPr>
+                                  <w:lang w:val="id-ID"/>
+                                </w:rPr>
+                              </w:pPr>
+                              <w:r>
+                                <w:rPr>
+                                  <w:lang w:val="id-ID"/>
+                                </w:rPr>
+                                <w:t>Penggambaran di AutoCad/Arcgis</w:t>
+                              </w:r>
+                            </w:p>
+                          </w:txbxContent>
+                        </wps:txbx>
+                        <wps:bodyPr rot="0" spcFirstLastPara="0" vertOverflow="overflow" horzOverflow="overflow" vert="horz" wrap="square" lIns="91440" tIns="45720" rIns="91440" bIns="45720" numCol="1" spcCol="0" rtlCol="0" fromWordArt="0" anchor="ctr" anchorCtr="0" forceAA="0" compatLnSpc="1">
+                          <a:prstTxWarp prst="textNoShape">
+                            <a:avLst/>
+                          </a:prstTxWarp>
+                          <a:noAutofit/>
+                        </wps:bodyPr>
+                      </wps:wsp>
+                      <wps:wsp>
+                        <wps:cNvPr id="8" name="Rectangle 8"/>
+                        <wps:cNvSpPr/>
+                        <wps:spPr>
+                          <a:xfrm>
+                            <a:off x="220980" y="1409700"/>
+                            <a:ext cx="1219200" cy="807720"/>
+                          </a:xfrm>
+                          <a:prstGeom prst="rect">
+                            <a:avLst/>
+                          </a:prstGeom>
+                        </wps:spPr>
+                        <wps:style>
+                          <a:lnRef idx="2">
+                            <a:schemeClr val="accent1">
+                              <a:shade val="50000"/>
+                            </a:schemeClr>
+                          </a:lnRef>
+                          <a:fillRef idx="1">
+                            <a:schemeClr val="accent1"/>
+                          </a:fillRef>
+                          <a:effectRef idx="0">
+                            <a:schemeClr val="accent1"/>
+                          </a:effectRef>
+                          <a:fontRef idx="minor">
+                            <a:schemeClr val="lt1"/>
+                          </a:fontRef>
+                        </wps:style>
+                        <wps:txbx>
+                          <w:txbxContent>
+                            <w:p>
+                              <w:pPr>
+                                <w:jc w:val="center"/>
+                                <w:rPr>
+                                  <w:lang w:val="id-ID"/>
+                                </w:rPr>
+                              </w:pPr>
+                              <w:r>
+                                <w:rPr>
+                                  <w:lang w:val="id-ID"/>
+                                </w:rPr>
+                                <w:t>Penggabungan data tekstual dan data gambar (GIS)</w:t>
+                              </w:r>
+                            </w:p>
+                          </w:txbxContent>
+                        </wps:txbx>
+                        <wps:bodyPr rot="0" spcFirstLastPara="0" vertOverflow="overflow" horzOverflow="overflow" vert="horz" wrap="square" lIns="91440" tIns="45720" rIns="91440" bIns="45720" numCol="1" spcCol="0" rtlCol="0" fromWordArt="0" anchor="ctr" anchorCtr="0" forceAA="0" compatLnSpc="1">
+                          <a:prstTxWarp prst="textNoShape">
+                            <a:avLst/>
+                          </a:prstTxWarp>
+                          <a:noAutofit/>
+                        </wps:bodyPr>
+                      </wps:wsp>
+                      <wps:wsp>
+                        <wps:cNvPr id="9" name="Rectangle 9"/>
+                        <wps:cNvSpPr/>
+                        <wps:spPr>
+                          <a:xfrm>
+                            <a:off x="1859280" y="1615440"/>
+                            <a:ext cx="1219200" cy="327660"/>
+                          </a:xfrm>
+                          <a:prstGeom prst="rect">
+                            <a:avLst/>
+                          </a:prstGeom>
+                        </wps:spPr>
+                        <wps:style>
+                          <a:lnRef idx="2">
+                            <a:schemeClr val="accent1">
+                              <a:shade val="50000"/>
+                            </a:schemeClr>
+                          </a:lnRef>
+                          <a:fillRef idx="1">
+                            <a:schemeClr val="accent1"/>
+                          </a:fillRef>
+                          <a:effectRef idx="0">
+                            <a:schemeClr val="accent1"/>
+                          </a:effectRef>
+                          <a:fontRef idx="minor">
+                            <a:schemeClr val="lt1"/>
+                          </a:fontRef>
+                        </wps:style>
+                        <wps:txbx>
+                          <w:txbxContent>
+                            <w:p>
+                              <w:pPr>
+                                <w:jc w:val="center"/>
+                                <w:rPr>
+                                  <w:b/>
+                                  <w:sz w:val="28"/>
+                                  <w:lang w:val="id-ID"/>
+                                </w:rPr>
+                              </w:pPr>
+                              <w:r>
+                                <w:rPr>
+                                  <w:b/>
+                                  <w:sz w:val="28"/>
+                                  <w:lang w:val="id-ID"/>
+                                </w:rPr>
+                                <w:t>File SHP</w:t>
+                              </w:r>
+                            </w:p>
+                          </w:txbxContent>
+                        </wps:txbx>
+                        <wps:bodyPr rot="0" spcFirstLastPara="0" vertOverflow="overflow" horzOverflow="overflow" vert="horz" wrap="square" lIns="91440" tIns="45720" rIns="91440" bIns="45720" numCol="1" spcCol="0" rtlCol="0" fromWordArt="0" anchor="ctr" anchorCtr="0" forceAA="0" compatLnSpc="1">
+                          <a:prstTxWarp prst="textNoShape">
+                            <a:avLst/>
+                          </a:prstTxWarp>
+                          <a:noAutofit/>
+                        </wps:bodyPr>
+                      </wps:wsp>
+                      <wps:wsp>
+                        <wps:cNvPr id="12" name="Text Box 12"/>
+                        <wps:cNvSpPr txBox="1"/>
+                        <wps:spPr>
+                          <a:xfrm>
+                            <a:off x="2141220" y="0"/>
+                            <a:ext cx="1493520" cy="259080"/>
+                          </a:xfrm>
+                          <a:prstGeom prst="rect">
+                            <a:avLst/>
+                          </a:prstGeom>
+                          <a:noFill/>
+                          <a:ln w="6350">
+                            <a:noFill/>
+                          </a:ln>
+                        </wps:spPr>
+                        <wps:txbx>
+                          <w:txbxContent>
+                            <w:p>
+                              <w:pPr>
+                                <w:jc w:val="center"/>
+                                <w:rPr>
+                                  <w:b/>
+                                  <w:lang w:val="id-ID"/>
+                                </w:rPr>
+                              </w:pPr>
+                              <w:r>
+                                <w:rPr>
+                                  <w:b/>
+                                  <w:lang w:val="id-ID"/>
+                                </w:rPr>
+                                <w:t>TIEM PENGUKURAN</w:t>
+                              </w:r>
+                            </w:p>
+                          </w:txbxContent>
+                        </wps:txbx>
+                        <wps:bodyPr rot="0" spcFirstLastPara="0" vertOverflow="overflow" horzOverflow="overflow" vert="horz" wrap="square" lIns="91440" tIns="45720" rIns="91440" bIns="45720" numCol="1" spcCol="0" rtlCol="0" fromWordArt="0" anchor="t" anchorCtr="0" forceAA="0" compatLnSpc="1">
+                          <a:prstTxWarp prst="textNoShape">
+                            <a:avLst/>
+                          </a:prstTxWarp>
+                          <a:noAutofit/>
+                        </wps:bodyPr>
+                      </wps:wsp>
+                      <wps:wsp>
+                        <wps:cNvPr id="13" name="Straight Arrow Connector 13"/>
+                        <wps:cNvCnPr/>
+                        <wps:spPr>
+                          <a:xfrm>
+                            <a:off x="2225040" y="655320"/>
+                            <a:ext cx="464820" cy="0"/>
+                          </a:xfrm>
+                          <a:prstGeom prst="straightConnector1">
+                            <a:avLst/>
+                          </a:prstGeom>
+                          <a:ln>
+                            <a:tailEnd type="triangle"/>
+                          </a:ln>
+                        </wps:spPr>
+                        <wps:style>
+                          <a:lnRef idx="2">
+                            <a:schemeClr val="accent1"/>
+                          </a:lnRef>
+                          <a:fillRef idx="0">
+                            <a:schemeClr val="accent1"/>
+                          </a:fillRef>
+                          <a:effectRef idx="1">
+                            <a:schemeClr val="accent1"/>
+                          </a:effectRef>
+                          <a:fontRef idx="minor">
+                            <a:schemeClr val="tx1"/>
+                          </a:fontRef>
+                        </wps:style>
+                        <wps:bodyPr/>
+                      </wps:wsp>
+                      <wps:wsp>
+                        <wps:cNvPr id="17" name="Straight Connector 17"/>
+                        <wps:cNvCnPr/>
+                        <wps:spPr>
+                          <a:xfrm>
+                            <a:off x="4785360" y="944880"/>
+                            <a:ext cx="0" cy="213360"/>
+                          </a:xfrm>
+                          <a:prstGeom prst="line">
+                            <a:avLst/>
+                          </a:prstGeom>
+                        </wps:spPr>
+                        <wps:style>
+                          <a:lnRef idx="2">
+                            <a:schemeClr val="accent1"/>
+                          </a:lnRef>
+                          <a:fillRef idx="0">
+                            <a:schemeClr val="accent1"/>
+                          </a:fillRef>
+                          <a:effectRef idx="1">
+                            <a:schemeClr val="accent1"/>
+                          </a:effectRef>
+                          <a:fontRef idx="minor">
+                            <a:schemeClr val="tx1"/>
+                          </a:fontRef>
+                        </wps:style>
+                        <wps:bodyPr/>
+                      </wps:wsp>
+                      <wps:wsp>
+                        <wps:cNvPr id="18" name="Straight Connector 18"/>
+                        <wps:cNvCnPr/>
+                        <wps:spPr>
+                          <a:xfrm flipH="1">
+                            <a:off x="815340" y="1158240"/>
+                            <a:ext cx="3970020" cy="0"/>
+                          </a:xfrm>
+                          <a:prstGeom prst="line">
+                            <a:avLst/>
+                          </a:prstGeom>
+                        </wps:spPr>
+                        <wps:style>
+                          <a:lnRef idx="2">
+                            <a:schemeClr val="accent1"/>
+                          </a:lnRef>
+                          <a:fillRef idx="0">
+                            <a:schemeClr val="accent1"/>
+                          </a:fillRef>
+                          <a:effectRef idx="1">
+                            <a:schemeClr val="accent1"/>
+                          </a:effectRef>
+                          <a:fontRef idx="minor">
+                            <a:schemeClr val="tx1"/>
+                          </a:fontRef>
+                        </wps:style>
+                        <wps:bodyPr/>
+                      </wps:wsp>
+                      <wps:wsp>
+                        <wps:cNvPr id="19" name="Straight Arrow Connector 19"/>
+                        <wps:cNvCnPr/>
+                        <wps:spPr>
+                          <a:xfrm>
+                            <a:off x="815340" y="1158240"/>
+                            <a:ext cx="0" cy="251460"/>
+                          </a:xfrm>
+                          <a:prstGeom prst="straightConnector1">
+                            <a:avLst/>
+                          </a:prstGeom>
+                          <a:ln>
+                            <a:tailEnd type="triangle"/>
+                          </a:ln>
+                        </wps:spPr>
+                        <wps:style>
+                          <a:lnRef idx="2">
+                            <a:schemeClr val="accent1"/>
+                          </a:lnRef>
+                          <a:fillRef idx="0">
+                            <a:schemeClr val="accent1"/>
+                          </a:fillRef>
+                          <a:effectRef idx="1">
+                            <a:schemeClr val="accent1"/>
+                          </a:effectRef>
+                          <a:fontRef idx="minor">
+                            <a:schemeClr val="tx1"/>
+                          </a:fontRef>
+                        </wps:style>
+                        <wps:bodyPr/>
+                      </wps:wsp>
+                      <wps:wsp>
+                        <wps:cNvPr id="20" name="Straight Arrow Connector 20"/>
+                        <wps:cNvCnPr/>
+                        <wps:spPr>
+                          <a:xfrm flipV="1">
+                            <a:off x="1440180" y="1783080"/>
+                            <a:ext cx="419100" cy="7620"/>
+                          </a:xfrm>
+                          <a:prstGeom prst="straightConnector1">
+                            <a:avLst/>
+                          </a:prstGeom>
+                          <a:ln>
+                            <a:tailEnd type="triangle"/>
+                          </a:ln>
+                        </wps:spPr>
+                        <wps:style>
+                          <a:lnRef idx="2">
+                            <a:schemeClr val="accent1"/>
+                          </a:lnRef>
+                          <a:fillRef idx="0">
+                            <a:schemeClr val="accent1"/>
+                          </a:fillRef>
+                          <a:effectRef idx="1">
+                            <a:schemeClr val="accent1"/>
+                          </a:effectRef>
+                          <a:fontRef idx="minor">
+                            <a:schemeClr val="tx1"/>
+                          </a:fontRef>
+                        </wps:style>
+                        <wps:bodyPr/>
+                      </wps:wsp>
+                      <wps:wsp>
+                        <wps:cNvPr id="22" name="Oval 22"/>
+                        <wps:cNvSpPr/>
+                        <wps:spPr>
+                          <a:xfrm>
+                            <a:off x="3505200" y="1569720"/>
+                            <a:ext cx="426720" cy="434340"/>
+                          </a:xfrm>
+                          <a:prstGeom prst="ellipse">
+                            <a:avLst/>
+                          </a:prstGeom>
+                        </wps:spPr>
+                        <wps:style>
+                          <a:lnRef idx="2">
+                            <a:schemeClr val="accent1">
+                              <a:shade val="50000"/>
+                            </a:schemeClr>
+                          </a:lnRef>
+                          <a:fillRef idx="1">
+                            <a:schemeClr val="accent1"/>
+                          </a:fillRef>
+                          <a:effectRef idx="0">
+                            <a:schemeClr val="accent1"/>
+                          </a:effectRef>
+                          <a:fontRef idx="minor">
+                            <a:schemeClr val="lt1"/>
+                          </a:fontRef>
+                        </wps:style>
+                        <wps:txbx>
+                          <w:txbxContent>
+                            <w:p>
+                              <w:pPr>
+                                <w:jc w:val="center"/>
+                                <w:rPr>
+                                  <w:lang w:val="id-ID"/>
+                                </w:rPr>
+                              </w:pPr>
+                              <w:r>
+                                <w:rPr>
+                                  <w:lang w:val="id-ID"/>
+                                </w:rPr>
+                                <w:t>1</w:t>
+                              </w:r>
+                            </w:p>
+                          </w:txbxContent>
+                        </wps:txbx>
+                        <wps:bodyPr rot="0" spcFirstLastPara="0" vertOverflow="overflow" horzOverflow="overflow" vert="horz" wrap="square" lIns="91440" tIns="45720" rIns="91440" bIns="45720" numCol="1" spcCol="0" rtlCol="0" fromWordArt="0" anchor="ctr" anchorCtr="0" forceAA="0" compatLnSpc="1">
+                          <a:prstTxWarp prst="textNoShape">
+                            <a:avLst/>
+                          </a:prstTxWarp>
+                          <a:noAutofit/>
+                        </wps:bodyPr>
+                      </wps:wsp>
+                      <wps:wsp>
+                        <wps:cNvPr id="23" name="Straight Arrow Connector 23"/>
+                        <wps:cNvCnPr/>
+                        <wps:spPr>
+                          <a:xfrm>
+                            <a:off x="3078480" y="1783080"/>
+                            <a:ext cx="381000" cy="0"/>
+                          </a:xfrm>
+                          <a:prstGeom prst="straightConnector1">
+                            <a:avLst/>
+                          </a:prstGeom>
+                          <a:ln>
+                            <a:tailEnd type="triangle"/>
+                          </a:ln>
+                        </wps:spPr>
+                        <wps:style>
+                          <a:lnRef idx="2">
+                            <a:schemeClr val="accent1"/>
+                          </a:lnRef>
+                          <a:fillRef idx="0">
+                            <a:schemeClr val="accent1"/>
+                          </a:fillRef>
+                          <a:effectRef idx="1">
+                            <a:schemeClr val="accent1"/>
+                          </a:effectRef>
+                          <a:fontRef idx="minor">
+                            <a:schemeClr val="tx1"/>
+                          </a:fontRef>
+                        </wps:style>
+                        <wps:bodyPr/>
+                      </wps:wsp>
+                      <wps:wsp>
+                        <wps:cNvPr id="29" name="Straight Arrow Connector 29"/>
+                        <wps:cNvCnPr/>
+                        <wps:spPr>
+                          <a:xfrm>
+                            <a:off x="883920" y="655320"/>
+                            <a:ext cx="304800" cy="0"/>
+                          </a:xfrm>
+                          <a:prstGeom prst="straightConnector1">
+                            <a:avLst/>
+                          </a:prstGeom>
+                          <a:ln>
+                            <a:tailEnd type="triangle"/>
+                          </a:ln>
+                        </wps:spPr>
+                        <wps:style>
+                          <a:lnRef idx="2">
+                            <a:schemeClr val="accent1"/>
+                          </a:lnRef>
+                          <a:fillRef idx="0">
+                            <a:schemeClr val="accent1"/>
+                          </a:fillRef>
+                          <a:effectRef idx="1">
+                            <a:schemeClr val="accent1"/>
+                          </a:effectRef>
+                          <a:fontRef idx="minor">
+                            <a:schemeClr val="tx1"/>
+                          </a:fontRef>
+                        </wps:style>
+                        <wps:bodyPr/>
+                      </wps:wsp>
+                      <wps:wsp>
+                        <wps:cNvPr id="30" name="Straight Arrow Connector 30"/>
+                        <wps:cNvCnPr/>
+                        <wps:spPr>
+                          <a:xfrm>
+                            <a:off x="3726180" y="655320"/>
+                            <a:ext cx="381000" cy="0"/>
+                          </a:xfrm>
+                          <a:prstGeom prst="straightConnector1">
+                            <a:avLst/>
+                          </a:prstGeom>
+                          <a:ln>
+                            <a:tailEnd type="triangle"/>
+                          </a:ln>
+                        </wps:spPr>
+                        <wps:style>
+                          <a:lnRef idx="2">
+                            <a:schemeClr val="accent1"/>
+                          </a:lnRef>
+                          <a:fillRef idx="0">
+                            <a:schemeClr val="accent1"/>
+                          </a:fillRef>
+                          <a:effectRef idx="1">
+                            <a:schemeClr val="accent1"/>
+                          </a:effectRef>
+                          <a:fontRef idx="minor">
+                            <a:schemeClr val="tx1"/>
+                          </a:fontRef>
+                        </wps:style>
+                        <wps:bodyPr/>
+                      </wps:wsp>
+                    </wpg:wgp>
+                  </a:graphicData>
+                </a:graphic>
+              </wp:anchor>
+            </w:drawing>
+          </mc:Choice>
+          <mc:Fallback>
+            <w:pict>
+              <v:group w14:anchorId="18FF8422" id="Group 31" o:spid="_x0000_s1027" style="position:absolute;left:0;text-align:left;margin-left:33.6pt;margin-top:11.35pt;width:424.8pt;height:189pt;z-index:251685888" coordsize="53949,24003" o:gfxdata="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">
+                <v:roundrect id="Rounded Rectangle 11" o:spid="_x0000_s1028" style="position:absolute;width:53949;height:24003;visibility:visible;mso-wrap-style:square;v-text-anchor:middle" arcsize="4997f" o:gfxdata="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" fillcolor="#ffd555 [2167]" strokecolor="#ffc000 [3207]" strokeweight=".5pt">
+                  <v:fill color2="#ffcc31 [2615]" rotate="t" colors="0 #ffdd9c;.5 #ffd78e;1 #ffd479" focus="100%" type="gradient">
+                    <o:fill v:ext="view" type="gradientUnscaled"/>
+                  </v:fill>
+                  <v:stroke joinstyle="miter"/>
+                </v:roundrect>
+                <v:roundrect id="Rounded Rectangle 2" o:spid="_x0000_s1029" style="position:absolute;left:2209;top:5181;width:6630;height:2972;visibility:visible;mso-wrap-style:square;v-text-anchor:middle" arcsize="10923f" o:gfxdata="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" fillcolor="#5b9bd5 [3204]" strokecolor="#1f4d78 [1604]" strokeweight="1pt">
+                  <v:stroke joinstyle="miter"/>
+                  <v:textbox>
+                    <w:txbxContent>
+                      <w:p>
+                        <w:pPr>
+                          <w:jc w:val="center"/>
+                          <w:rPr>
+                            <w:lang w:val="id-ID"/>
+                          </w:rPr>
+                        </w:pPr>
+                        <w:r>
+                          <w:rPr>
+                            <w:lang w:val="id-ID"/>
+                          </w:rPr>
+                          <w:t>Start</w:t>
+                        </w:r>
+                      </w:p>
+                    </w:txbxContent>
+                  </v:textbox>
+                </v:roundrect>
+                <v:rect id="Rectangle 4" o:spid="_x0000_s1030" style="position:absolute;left:11887;top:3276;width:10363;height:6782;visibility:visible;mso-wrap-style:square;v-text-anchor:middle" o:gfxdata="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" fillcolor="#5b9bd5 [3204]" strokecolor="#1f4d78 [1604]" strokeweight="1pt">
+                  <v:textbox>
+                    <w:txbxContent>
+                      <w:p>
+                        <w:pPr>
+                          <w:jc w:val="center"/>
+                          <w:rPr>
+                            <w:lang w:val="id-ID"/>
+                          </w:rPr>
+                        </w:pPr>
+                        <w:r>
+                          <w:rPr>
+                            <w:lang w:val="id-ID"/>
+                          </w:rPr>
+                          <w:t>Pengukuran Patok  Batas Aset</w:t>
+                        </w:r>
+                      </w:p>
+                    </w:txbxContent>
+                  </v:textbox>
+                </v:rect>
+                <v:rect id="Rectangle 6" o:spid="_x0000_s1031" style="position:absolute;left:26898;top:3276;width:10363;height:6782;visibility:visible;mso-wrap-style:square;v-text-anchor:middle" o:gfxdata="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" fillcolor="#5b9bd5 [3204]" strokecolor="#1f4d78 [1604]" strokeweight="1pt">
+                  <v:textbox>
+                    <w:txbxContent>
+                      <w:p>
+                        <w:pPr>
+                          <w:jc w:val="center"/>
+                          <w:rPr>
+                            <w:lang w:val="id-ID"/>
+                          </w:rPr>
+                        </w:pPr>
+                        <w:r>
+                          <w:rPr>
+                            <w:lang w:val="id-ID"/>
+                          </w:rPr>
+                          <w:t>Koordinat Patok</w:t>
+                        </w:r>
+                      </w:p>
+                    </w:txbxContent>
+                  </v:textbox>
+                </v:rect>
+                <v:rect id="Rectangle 7" o:spid="_x0000_s1032" style="position:absolute;left:41071;top:3048;width:12192;height:6781;visibility:visible;mso-wrap-style:square;v-text-anchor:middle" o:gfxdata="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" fillcolor="#5b9bd5 [3204]" strokecolor="#1f4d78 [1604]" strokeweight="1pt">
+                  <v:textbox>
+                    <w:txbxContent>
+                      <w:p>
+                        <w:pPr>
+                          <w:jc w:val="center"/>
+                          <w:rPr>
+                            <w:lang w:val="id-ID"/>
+                          </w:rPr>
+                        </w:pPr>
+                        <w:r>
+                          <w:rPr>
+                            <w:lang w:val="id-ID"/>
+                          </w:rPr>
+                          <w:t>Penggambaran di AutoCad/Arcgis</w:t>
+                        </w:r>
+                      </w:p>
+                    </w:txbxContent>
+                  </v:textbox>
+                </v:rect>
+                <v:rect id="Rectangle 8" o:spid="_x0000_s1033" style="position:absolute;left:2209;top:14097;width:12192;height:8077;visibility:visible;mso-wrap-style:square;v-text-anchor:middle" o:gfxdata="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" fillcolor="#5b9bd5 [3204]" strokecolor="#1f4d78 [1604]" strokeweight="1pt">
+                  <v:textbox>
+                    <w:txbxContent>
+                      <w:p>
+                        <w:pPr>
+                          <w:jc w:val="center"/>
+                          <w:rPr>
+                            <w:lang w:val="id-ID"/>
+                          </w:rPr>
+                        </w:pPr>
+                        <w:r>
+                          <w:rPr>
+                            <w:lang w:val="id-ID"/>
+                          </w:rPr>
+                          <w:t>Penggabungan data tekstual dan data gambar (GIS)</w:t>
+                        </w:r>
+                      </w:p>
+                    </w:txbxContent>
+                  </v:textbox>
+                </v:rect>
+                <v:rect id="Rectangle 9" o:spid="_x0000_s1034" style="position:absolute;left:18592;top:16154;width:12192;height:3277;visibility:visible;mso-wrap-style:square;v-text-anchor:middle" o:gfxdata="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" fillcolor="#5b9bd5 [3204]" strokecolor="#1f4d78 [1604]" strokeweight="1pt">
+                  <v:textbox>
+                    <w:txbxContent>
+                      <w:p>
+                        <w:pPr>
+                          <w:jc w:val="center"/>
+                          <w:rPr>
+                            <w:b/>
+                            <w:sz w:val="28"/>
+                            <w:lang w:val="id-ID"/>
+                          </w:rPr>
+                        </w:pPr>
+                        <w:r>
+                          <w:rPr>
+                            <w:b/>
+                            <w:sz w:val="28"/>
+                            <w:lang w:val="id-ID"/>
+                          </w:rPr>
+                          <w:t>File SHP</w:t>
+                        </w:r>
+                      </w:p>
+                    </w:txbxContent>
+                  </v:textbox>
+                </v:rect>
+                <v:shape id="Text Box 12" o:spid="_x0000_s1035" type="#_x0000_t202" style="position:absolute;left:21412;width:14935;height:2590;visibility:visible;mso-wrap-style:square;v-text-anchor:top" o:gfxdata="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" filled="f" stroked="f" strokeweight=".5pt">
+                  <v:textbox>
+                    <w:txbxContent>
+                      <w:p>
+                        <w:pPr>
+                          <w:jc w:val="center"/>
+                          <w:rPr>
+                            <w:b/>
+                            <w:lang w:val="id-ID"/>
+                          </w:rPr>
+                        </w:pPr>
+                        <w:r>
+                          <w:rPr>
+                            <w:b/>
+                            <w:lang w:val="id-ID"/>
+                          </w:rPr>
+                          <w:t>TIEM PENGUKURAN</w:t>
+                        </w:r>
+                      </w:p>
+                    </w:txbxContent>
+                  </v:textbox>
+                </v:shape>
+                <v:shapetype id="_x0000_t32" coordsize="21600,21600" o:spt="32" o:oned="t" path="m,l21600,21600e" filled="f">
+                  <v:path arrowok="t" fillok="f" o:connecttype="none"/>
+                  <o:lock v:ext="edit" shapetype="t"/>
+                </v:shapetype>
+                <v:shape id="Straight Arrow Connector 13" o:spid="_x0000_s1036" type="#_x0000_t32" style="position:absolute;left:22250;top:6553;width:4648;height:0;visibility:visible;mso-wrap-style:square" o:connectortype="straight" o:gfxdata="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" strokecolor="#5b9bd5 [3204]" strokeweight="1pt">
+                  <v:stroke endarrow="block" joinstyle="miter"/>
+                </v:shape>
+                <v:line id="Straight Connector 17" o:spid="_x0000_s1037" style="position:absolute;visibility:visible;mso-wrap-style:square" from="47853,9448" to="47853,11582" o:connectortype="straight" o:gfxdata="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" strokecolor="#5b9bd5 [3204]" strokeweight="1pt">
+                  <v:stroke joinstyle="miter"/>
+                </v:line>
+                <v:line id="Straight Connector 18" o:spid="_x0000_s1038" style="position:absolute;flip:x;visibility:visible;mso-wrap-style:square" from="8153,11582" to="47853,11582" o:connectortype="straight" o:gfxdata="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" strokecolor="#5b9bd5 [3204]" strokeweight="1pt">
+                  <v:stroke joinstyle="miter"/>
+                </v:line>
+                <v:shape id="Straight Arrow Connector 19" o:spid="_x0000_s1039" type="#_x0000_t32" style="position:absolute;left:8153;top:11582;width:0;height:2515;visibility:visible;mso-wrap-style:square" o:connectortype="straight" o:gfxdata="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" strokecolor="#5b9bd5 [3204]" strokeweight="1pt">
+                  <v:stroke endarrow="block" joinstyle="miter"/>
+                </v:shape>
+                <v:shape id="Straight Arrow Connector 20" o:spid="_x0000_s1040" type="#_x0000_t32" style="position:absolute;left:14401;top:17830;width:4191;height:77;flip:y;visibility:visible;mso-wrap-style:square" o:connectortype="straight" o:gfxdata="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" strokecolor="#5b9bd5 [3204]" strokeweight="1pt">
+                  <v:stroke endarrow="block" joinstyle="miter"/>
+                </v:shape>
+                <v:oval id="Oval 22" o:spid="_x0000_s1041" style="position:absolute;left:35052;top:15697;width:4267;height:4343;visibility:visible;mso-wrap-style:square;v-text-anchor:middle" o:gfxdata="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" fillcolor="#5b9bd5 [3204]" strokecolor="#1f4d78 [1604]" strokeweight="1pt">
+                  <v:stroke joinstyle="miter"/>
+                  <v:textbox>
+                    <w:txbxContent>
+                      <w:p>
+                        <w:pPr>
+                          <w:jc w:val="center"/>
+                          <w:rPr>
+                            <w:lang w:val="id-ID"/>
+                          </w:rPr>
+                        </w:pPr>
+                        <w:r>
+                          <w:rPr>
+                            <w:lang w:val="id-ID"/>
+                          </w:rPr>
+                          <w:t>1</w:t>
+                        </w:r>
+                      </w:p>
+                    </w:txbxContent>
+                  </v:textbox>
+                </v:oval>
+                <v:shape id="Straight Arrow Connector 23" o:spid="_x0000_s1042" type="#_x0000_t32" style="position:absolute;left:30784;top:17830;width:3810;height:0;visibility:visible;mso-wrap-style:square" o:connectortype="straight" o:gfxdata="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" strokecolor="#5b9bd5 [3204]" strokeweight="1pt">
+                  <v:stroke endarrow="block" joinstyle="miter"/>
+                </v:shape>
+                <v:shape id="Straight Arrow Connector 29" o:spid="_x0000_s1043" type="#_x0000_t32" style="position:absolute;left:8839;top:6553;width:3048;height:0;visibility:visible;mso-wrap-style:square" o:connectortype="straight" o:gfxdata="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" strokecolor="#5b9bd5 [3204]" strokeweight="1pt">
+                  <v:stroke endarrow="block" joinstyle="miter"/>
+                </v:shape>
+                <v:shape id="Straight Arrow Connector 30" o:spid="_x0000_s1044" type="#_x0000_t32" style="position:absolute;left:37261;top:6553;width:3810;height:0;visibility:visible;mso-wrap-style:square" o:connectortype="straight" o:gfxdata="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" strokecolor="#5b9bd5 [3204]" strokeweight="1pt">
+                  <v:stroke endarrow="block" joinstyle="miter"/>
+                </v:shape>
+              </v:group>
+            </w:pict>
+          </mc:Fallback>
+        </mc:AlternateContent>
+      </w:r>
+    </w:p>
+    <w:p>
+      <w:pPr>
+        <w:spacing w:line="360" w:lineRule="auto"/>
+        <w:rPr>
+          <w:rFonts w:ascii="Arial" w:hAnsi="Arial" w:cs="Arial"/>
+        </w:rPr>
+      </w:pPr>
+    </w:p>
+    <w:p>
+      <w:pPr>
+        <w:spacing w:line="360" w:lineRule="auto"/>
+        <w:rPr>
+          <w:rFonts w:ascii="Arial" w:hAnsi="Arial" w:cs="Arial"/>
+        </w:rPr>
+      </w:pPr>
+    </w:p>
+    <w:p>
+      <w:pPr>
+        <w:spacing w:line="360" w:lineRule="auto"/>
+        <w:rPr>
+          <w:rFonts w:ascii="Arial" w:hAnsi="Arial" w:cs="Arial"/>
+        </w:rPr>
+      </w:pPr>
+    </w:p>
+    <w:p>
+      <w:pPr>
+        <w:spacing w:line="360" w:lineRule="auto"/>
+        <w:rPr>
+          <w:rFonts w:ascii="Arial" w:hAnsi="Arial" w:cs="Arial"/>
+        </w:rPr>
+      </w:pPr>
+    </w:p>
+    <w:p>
+      <w:pPr>
+        <w:spacing w:line="360" w:lineRule="auto"/>
+        <w:rPr>
+          <w:rFonts w:ascii="Arial" w:hAnsi="Arial" w:cs="Arial"/>
+        </w:rPr>
+      </w:pPr>
+    </w:p>
+    <w:p>
+      <w:pPr>
+        <w:spacing w:line="360" w:lineRule="auto"/>
+        <w:rPr>
+          <w:rFonts w:ascii="Arial" w:hAnsi="Arial" w:cs="Arial"/>
+        </w:rPr>
+      </w:pPr>
+    </w:p>
+    <w:p>
+      <w:pPr>
+        <w:spacing w:line="360" w:lineRule="auto"/>
+        <w:rPr>
+          <w:rFonts w:ascii="Arial" w:hAnsi="Arial" w:cs="Arial"/>
+        </w:rPr>
+      </w:pPr>
+    </w:p>
+    <w:p>
+      <w:pPr>
+        <w:spacing w:line="360" w:lineRule="auto"/>
+        <w:rPr>
+          <w:rFonts w:ascii="Arial" w:hAnsi="Arial" w:cs="Arial"/>
+        </w:rPr>
+      </w:pPr>
+    </w:p>
+    <w:p>
+      <w:pPr>
+        <w:spacing w:line="360" w:lineRule="auto"/>
+        <w:rPr>
+          <w:rFonts w:ascii="Arial" w:hAnsi="Arial" w:cs="Arial"/>
+        </w:rPr>
+      </w:pPr>
+    </w:p>
+    <w:p>
+      <w:pPr>
+        <w:spacing w:line="360" w:lineRule="auto"/>
+        <w:rPr>
+          <w:rFonts w:ascii="Arial" w:hAnsi="Arial" w:cs="Arial"/>
+        </w:rPr>
+      </w:pPr>
+      <w:r>
+        <w:rPr>
+          <w:rFonts w:ascii="Arial" w:hAnsi="Arial" w:cs="Arial"/>
+          <w:noProof/>
+        </w:rPr>
+        <w:lastRenderedPageBreak/>
+        <mc:AlternateContent>
+          <mc:Choice Requires="wpg">
+            <w:drawing>
+              <wp:anchor distT="0" distB="0" distL="114300" distR="114300" simplePos="0" relativeHeight="251712512" behindDoc="0" locked="0" layoutInCell="1" allowOverlap="1">
+                <wp:simplePos x="0" y="0"/>
+                <wp:positionH relativeFrom="column">
+                  <wp:posOffset>228600</wp:posOffset>
+                </wp:positionH>
+                <wp:positionV relativeFrom="paragraph">
+                  <wp:posOffset>106680</wp:posOffset>
+                </wp:positionV>
+                <wp:extent cx="5425440" cy="3200400"/>
+                <wp:effectExtent l="0" t="0" r="22860" b="19050"/>
+                <wp:wrapNone/>
+                <wp:docPr id="49" name="Group 49"/>
+                <wp:cNvGraphicFramePr/>
+                <a:graphic xmlns:a="http://schemas.openxmlformats.org/drawingml/2006/main">
+                  <a:graphicData uri="http://schemas.microsoft.com/office/word/2010/wordprocessingGroup">
+                    <wpg:wgp>
+                      <wpg:cNvGrpSpPr/>
+                      <wpg:grpSpPr>
+                        <a:xfrm>
+                          <a:off x="0" y="0"/>
+                          <a:ext cx="5425440" cy="3200400"/>
+                          <a:chOff x="0" y="0"/>
+                          <a:chExt cx="5425440" cy="3200400"/>
+                        </a:xfrm>
+                      </wpg:grpSpPr>
+                      <wpg:grpSp>
+                        <wpg:cNvPr id="48" name="Group 48"/>
+                        <wpg:cNvGrpSpPr/>
+                        <wpg:grpSpPr>
+                          <a:xfrm>
+                            <a:off x="0" y="0"/>
+                            <a:ext cx="5425440" cy="3200400"/>
+                            <a:chOff x="0" y="0"/>
+                            <a:chExt cx="5425440" cy="3200400"/>
+                          </a:xfrm>
+                        </wpg:grpSpPr>
+                        <wps:wsp>
+                          <wps:cNvPr id="21" name="Rounded Rectangle 21"/>
+                          <wps:cNvSpPr/>
+                          <wps:spPr>
+                            <a:xfrm>
+                              <a:off x="0" y="0"/>
+                              <a:ext cx="5425440" cy="1463040"/>
+                            </a:xfrm>
+                            <a:prstGeom prst="roundRect">
+                              <a:avLst>
+                                <a:gd name="adj" fmla="val 7626"/>
+                              </a:avLst>
+                            </a:prstGeom>
+                          </wps:spPr>
+                          <wps:style>
+                            <a:lnRef idx="1">
+                              <a:schemeClr val="accent2"/>
+                            </a:lnRef>
+                            <a:fillRef idx="2">
+                              <a:schemeClr val="accent2"/>
+                            </a:fillRef>
+                            <a:effectRef idx="1">
+                              <a:schemeClr val="accent2"/>
+                            </a:effectRef>
+                            <a:fontRef idx="minor">
+                              <a:schemeClr val="dk1"/>
+                            </a:fontRef>
+                          </wps:style>
+                          <wps:bodyPr rot="0" spcFirstLastPara="0" vertOverflow="overflow" horzOverflow="overflow" vert="horz" wrap="square" lIns="91440" tIns="45720" rIns="91440" bIns="45720" numCol="1" spcCol="0" rtlCol="0" fromWordArt="0" anchor="ctr" anchorCtr="0" forceAA="0" compatLnSpc="1">
+                            <a:prstTxWarp prst="textNoShape">
+                              <a:avLst/>
+                            </a:prstTxWarp>
+                            <a:noAutofit/>
+                          </wps:bodyPr>
+                        </wps:wsp>
+                        <wps:wsp>
+                          <wps:cNvPr id="25" name="Oval 25"/>
+                          <wps:cNvSpPr/>
+                          <wps:spPr>
+                            <a:xfrm>
+                              <a:off x="99060" y="647700"/>
+                              <a:ext cx="426720" cy="434340"/>
+                            </a:xfrm>
+                            <a:prstGeom prst="ellipse">
+                              <a:avLst/>
+                            </a:prstGeom>
+                          </wps:spPr>
+                          <wps:style>
+                            <a:lnRef idx="2">
+                              <a:schemeClr val="accent1">
+                                <a:shade val="50000"/>
+                              </a:schemeClr>
+                            </a:lnRef>
+                            <a:fillRef idx="1">
+                              <a:schemeClr val="accent1"/>
+                            </a:fillRef>
+                            <a:effectRef idx="0">
+                              <a:schemeClr val="accent1"/>
+                            </a:effectRef>
+                            <a:fontRef idx="minor">
+                              <a:schemeClr val="lt1"/>
+                            </a:fontRef>
+                          </wps:style>
+                          <wps:txbx>
+                            <w:txbxContent>
+                              <w:p>
+                                <w:pPr>
+                                  <w:jc w:val="center"/>
+                                  <w:rPr>
+                                    <w:lang w:val="id-ID"/>
+                                  </w:rPr>
+                                </w:pPr>
+                                <w:r>
+                                  <w:rPr>
+                                    <w:lang w:val="id-ID"/>
+                                  </w:rPr>
+                                  <w:t>1</w:t>
+                                </w:r>
+                              </w:p>
+                            </w:txbxContent>
+                          </wps:txbx>
+                          <wps:bodyPr rot="0" spcFirstLastPara="0" vertOverflow="overflow" horzOverflow="overflow" vert="horz" wrap="square" lIns="91440" tIns="45720" rIns="91440" bIns="45720" numCol="1" spcCol="0" rtlCol="0" fromWordArt="0" anchor="ctr" anchorCtr="0" forceAA="0" compatLnSpc="1">
+                            <a:prstTxWarp prst="textNoShape">
+                              <a:avLst/>
+                            </a:prstTxWarp>
+                            <a:noAutofit/>
+                          </wps:bodyPr>
+                        </wps:wsp>
+                        <wps:wsp>
+                          <wps:cNvPr id="26" name="Rectangle 26"/>
+                          <wps:cNvSpPr/>
+                          <wps:spPr>
+                            <a:xfrm>
+                              <a:off x="868680" y="510540"/>
+                              <a:ext cx="1645920" cy="731520"/>
+                            </a:xfrm>
+                            <a:prstGeom prst="rect">
+                              <a:avLst/>
+                            </a:prstGeom>
+                          </wps:spPr>
+                          <wps:style>
+                            <a:lnRef idx="2">
+                              <a:schemeClr val="accent1">
+                                <a:shade val="50000"/>
+                              </a:schemeClr>
+                            </a:lnRef>
+                            <a:fillRef idx="1">
+                              <a:schemeClr val="accent1"/>
+                            </a:fillRef>
+                            <a:effectRef idx="0">
+                              <a:schemeClr val="accent1"/>
+                            </a:effectRef>
+                            <a:fontRef idx="minor">
+                              <a:schemeClr val="lt1"/>
+                            </a:fontRef>
+                          </wps:style>
+                          <wps:txbx>
+                            <w:txbxContent>
+                              <w:p>
+                                <w:pPr>
+                                  <w:jc w:val="center"/>
+                                  <w:rPr>
+                                    <w:lang w:val="id-ID"/>
+                                  </w:rPr>
+                                </w:pPr>
+                                <w:r>
+                                  <w:rPr>
+                                    <w:lang w:val="id-ID"/>
+                                  </w:rPr>
+                                  <w:t>Konvert SHP to Database Jaringan (Postgresql/Postgis)</w:t>
+                                </w:r>
+                              </w:p>
+                            </w:txbxContent>
+                          </wps:txbx>
+                          <wps:bodyPr rot="0" spcFirstLastPara="0" vertOverflow="overflow" horzOverflow="overflow" vert="horz" wrap="square" lIns="91440" tIns="45720" rIns="91440" bIns="45720" numCol="1" spcCol="0" rtlCol="0" fromWordArt="0" anchor="ctr" anchorCtr="0" forceAA="0" compatLnSpc="1">
+                            <a:prstTxWarp prst="textNoShape">
+                              <a:avLst/>
+                            </a:prstTxWarp>
+                            <a:noAutofit/>
+                          </wps:bodyPr>
+                        </wps:wsp>
+                        <wps:wsp>
+                          <wps:cNvPr id="27" name="Rectangle 27"/>
+                          <wps:cNvSpPr/>
+                          <wps:spPr>
+                            <a:xfrm>
+                              <a:off x="2880360" y="579120"/>
+                              <a:ext cx="1036320" cy="502920"/>
+                            </a:xfrm>
+                            <a:prstGeom prst="rect">
+                              <a:avLst/>
+                            </a:prstGeom>
+                          </wps:spPr>
+                          <wps:style>
+                            <a:lnRef idx="2">
+                              <a:schemeClr val="accent1">
+                                <a:shade val="50000"/>
+                              </a:schemeClr>
+                            </a:lnRef>
+                            <a:fillRef idx="1">
+                              <a:schemeClr val="accent1"/>
+                            </a:fillRef>
+                            <a:effectRef idx="0">
+                              <a:schemeClr val="accent1"/>
+                            </a:effectRef>
+                            <a:fontRef idx="minor">
+                              <a:schemeClr val="lt1"/>
+                            </a:fontRef>
+                          </wps:style>
+                          <wps:txbx>
+                            <w:txbxContent>
+                              <w:p>
+                                <w:pPr>
+                                  <w:jc w:val="center"/>
+                                  <w:rPr>
+                                    <w:lang w:val="id-ID"/>
+                                  </w:rPr>
+                                </w:pPr>
+                                <w:r>
+                                  <w:rPr>
+                                    <w:lang w:val="id-ID"/>
+                                  </w:rPr>
+                                  <w:t>Setting Geoserver</w:t>
+                                </w:r>
+                              </w:p>
+                            </w:txbxContent>
+                          </wps:txbx>
+                          <wps:bodyPr rot="0" spcFirstLastPara="0" vertOverflow="overflow" horzOverflow="overflow" vert="horz" wrap="square" lIns="91440" tIns="45720" rIns="91440" bIns="45720" numCol="1" spcCol="0" rtlCol="0" fromWordArt="0" anchor="ctr" anchorCtr="0" forceAA="0" compatLnSpc="1">
+                            <a:prstTxWarp prst="textNoShape">
+                              <a:avLst/>
+                            </a:prstTxWarp>
+                            <a:noAutofit/>
+                          </wps:bodyPr>
+                        </wps:wsp>
+                        <wps:wsp>
+                          <wps:cNvPr id="28" name="Rectangle 28"/>
+                          <wps:cNvSpPr/>
+                          <wps:spPr>
+                            <a:xfrm>
+                              <a:off x="4267200" y="571500"/>
+                              <a:ext cx="1036320" cy="502920"/>
+                            </a:xfrm>
+                            <a:prstGeom prst="rect">
+                              <a:avLst/>
+                            </a:prstGeom>
+                          </wps:spPr>
+                          <wps:style>
+                            <a:lnRef idx="2">
+                              <a:schemeClr val="accent1">
+                                <a:shade val="50000"/>
+                              </a:schemeClr>
+                            </a:lnRef>
+                            <a:fillRef idx="1">
+                              <a:schemeClr val="accent1"/>
+                            </a:fillRef>
+                            <a:effectRef idx="0">
+                              <a:schemeClr val="accent1"/>
+                            </a:effectRef>
+                            <a:fontRef idx="minor">
+                              <a:schemeClr val="lt1"/>
+                            </a:fontRef>
+                          </wps:style>
+                          <wps:txbx>
+                            <w:txbxContent>
+                              <w:p>
+                                <w:pPr>
+                                  <w:jc w:val="center"/>
+                                  <w:rPr>
+                                    <w:b/>
+                                    <w:sz w:val="24"/>
+                                    <w:lang w:val="id-ID"/>
+                                  </w:rPr>
+                                </w:pPr>
+                                <w:r>
+                                  <w:rPr>
+                                    <w:b/>
+                                    <w:sz w:val="24"/>
+                                    <w:lang w:val="id-ID"/>
+                                  </w:rPr>
+                                  <w:t>Url Geoserver</w:t>
+                                </w:r>
+                              </w:p>
+                            </w:txbxContent>
+                          </wps:txbx>
+                          <wps:bodyPr rot="0" spcFirstLastPara="0" vertOverflow="overflow" horzOverflow="overflow" vert="horz" wrap="square" lIns="91440" tIns="45720" rIns="91440" bIns="45720" numCol="1" spcCol="0" rtlCol="0" fromWordArt="0" anchor="ctr" anchorCtr="0" forceAA="0" compatLnSpc="1">
+                            <a:prstTxWarp prst="textNoShape">
+                              <a:avLst/>
+                            </a:prstTxWarp>
+                            <a:noAutofit/>
+                          </wps:bodyPr>
+                        </wps:wsp>
+                        <wps:wsp>
+                          <wps:cNvPr id="33" name="Straight Arrow Connector 33"/>
+                          <wps:cNvCnPr/>
+                          <wps:spPr>
+                            <a:xfrm>
+                              <a:off x="2514600" y="868680"/>
+                              <a:ext cx="365760" cy="0"/>
+                            </a:xfrm>
+                            <a:prstGeom prst="straightConnector1">
+                              <a:avLst/>
+                            </a:prstGeom>
+                            <a:ln>
+                              <a:tailEnd type="triangle"/>
+                            </a:ln>
+                          </wps:spPr>
+                          <wps:style>
+                            <a:lnRef idx="2">
+                              <a:schemeClr val="accent1"/>
+                            </a:lnRef>
+                            <a:fillRef idx="0">
+                              <a:schemeClr val="accent1"/>
+                            </a:fillRef>
+                            <a:effectRef idx="1">
+                              <a:schemeClr val="accent1"/>
+                            </a:effectRef>
+                            <a:fontRef idx="minor">
+                              <a:schemeClr val="tx1"/>
+                            </a:fontRef>
+                          </wps:style>
+                          <wps:bodyPr/>
+                        </wps:wsp>
+                        <wps:wsp>
+                          <wps:cNvPr id="34" name="Straight Arrow Connector 34"/>
+                          <wps:cNvCnPr/>
+                          <wps:spPr>
+                            <a:xfrm>
+                              <a:off x="3916680" y="868680"/>
+                              <a:ext cx="350520" cy="0"/>
+                            </a:xfrm>
+                            <a:prstGeom prst="straightConnector1">
+                              <a:avLst/>
+                            </a:prstGeom>
+                            <a:ln>
+                              <a:tailEnd type="triangle"/>
+                            </a:ln>
+                          </wps:spPr>
+                          <wps:style>
+                            <a:lnRef idx="2">
+                              <a:schemeClr val="accent1"/>
+                            </a:lnRef>
+                            <a:fillRef idx="0">
+                              <a:schemeClr val="accent1"/>
+                            </a:fillRef>
+                            <a:effectRef idx="1">
+                              <a:schemeClr val="accent1"/>
+                            </a:effectRef>
+                            <a:fontRef idx="minor">
+                              <a:schemeClr val="tx1"/>
+                            </a:fontRef>
+                          </wps:style>
+                          <wps:bodyPr/>
+                        </wps:wsp>
+                        <wps:wsp>
+                          <wps:cNvPr id="35" name="Straight Arrow Connector 35"/>
+                          <wps:cNvCnPr/>
+                          <wps:spPr>
+                            <a:xfrm>
+                              <a:off x="525780" y="868680"/>
+                              <a:ext cx="342900" cy="0"/>
+                            </a:xfrm>
+                            <a:prstGeom prst="straightConnector1">
+                              <a:avLst/>
+                            </a:prstGeom>
+                            <a:ln>
+                              <a:tailEnd type="triangle"/>
+                            </a:ln>
+                          </wps:spPr>
+                          <wps:style>
+                            <a:lnRef idx="2">
+                              <a:schemeClr val="accent1"/>
+                            </a:lnRef>
+                            <a:fillRef idx="0">
+                              <a:schemeClr val="accent1"/>
+                            </a:fillRef>
+                            <a:effectRef idx="1">
+                              <a:schemeClr val="accent1"/>
+                            </a:effectRef>
+                            <a:fontRef idx="minor">
+                              <a:schemeClr val="tx1"/>
+                            </a:fontRef>
+                          </wps:style>
+                          <wps:bodyPr/>
+                        </wps:wsp>
+                        <wps:wsp>
+                          <wps:cNvPr id="36" name="Rounded Rectangle 36"/>
+                          <wps:cNvSpPr/>
+                          <wps:spPr>
+                            <a:xfrm>
+                              <a:off x="0" y="1737360"/>
+                              <a:ext cx="5425440" cy="1463040"/>
+                            </a:xfrm>
+                            <a:prstGeom prst="roundRect">
+                              <a:avLst>
+                                <a:gd name="adj" fmla="val 7626"/>
+                              </a:avLst>
+                            </a:prstGeom>
+                          </wps:spPr>
+                          <wps:style>
+                            <a:lnRef idx="1">
+                              <a:schemeClr val="accent6"/>
+                            </a:lnRef>
+                            <a:fillRef idx="2">
+                              <a:schemeClr val="accent6"/>
+                            </a:fillRef>
+                            <a:effectRef idx="1">
+                              <a:schemeClr val="accent6"/>
+                            </a:effectRef>
+                            <a:fontRef idx="minor">
+                              <a:schemeClr val="dk1"/>
+                            </a:fontRef>
+                          </wps:style>
+                          <wps:bodyPr rot="0" spcFirstLastPara="0" vertOverflow="overflow" horzOverflow="overflow" vert="horz" wrap="square" lIns="91440" tIns="45720" rIns="91440" bIns="45720" numCol="1" spcCol="0" rtlCol="0" fromWordArt="0" anchor="ctr" anchorCtr="0" forceAA="0" compatLnSpc="1">
+                            <a:prstTxWarp prst="textNoShape">
+                              <a:avLst/>
+                            </a:prstTxWarp>
+                            <a:noAutofit/>
+                          </wps:bodyPr>
+                        </wps:wsp>
+                        <wps:wsp>
+                          <wps:cNvPr id="37" name="Rectangle 37"/>
+                          <wps:cNvSpPr/>
+                          <wps:spPr>
+                            <a:xfrm>
+                              <a:off x="99060" y="2110740"/>
+                              <a:ext cx="1036320" cy="502920"/>
+                            </a:xfrm>
+                            <a:prstGeom prst="rect">
+                              <a:avLst/>
+                            </a:prstGeom>
+                          </wps:spPr>
+                          <wps:style>
+                            <a:lnRef idx="2">
+                              <a:schemeClr val="accent1">
+                                <a:shade val="50000"/>
+                              </a:schemeClr>
+                            </a:lnRef>
+                            <a:fillRef idx="1">
+                              <a:schemeClr val="accent1"/>
+                            </a:fillRef>
+                            <a:effectRef idx="0">
+                              <a:schemeClr val="accent1"/>
+                            </a:effectRef>
+                            <a:fontRef idx="minor">
+                              <a:schemeClr val="lt1"/>
+                            </a:fontRef>
+                          </wps:style>
+                          <wps:txbx>
+                            <w:txbxContent>
+                              <w:p>
+                                <w:pPr>
+                                  <w:jc w:val="center"/>
+                                  <w:rPr>
+                                    <w:lang w:val="id-ID"/>
+                                  </w:rPr>
+                                </w:pPr>
+                                <w:r>
+                                  <w:rPr>
+                                    <w:lang w:val="id-ID"/>
+                                  </w:rPr>
+                                  <w:t>Desain Tampilan</w:t>
+                                </w:r>
+                              </w:p>
+                            </w:txbxContent>
+                          </wps:txbx>
+                          <wps:bodyPr rot="0" spcFirstLastPara="0" vertOverflow="overflow" horzOverflow="overflow" vert="horz" wrap="square" lIns="91440" tIns="45720" rIns="91440" bIns="45720" numCol="1" spcCol="0" rtlCol="0" fromWordArt="0" anchor="ctr" anchorCtr="0" forceAA="0" compatLnSpc="1">
+                            <a:prstTxWarp prst="textNoShape">
+                              <a:avLst/>
+                            </a:prstTxWarp>
+                            <a:noAutofit/>
+                          </wps:bodyPr>
+                        </wps:wsp>
+                        <wps:wsp>
+                          <wps:cNvPr id="38" name="Rectangle 38"/>
+                          <wps:cNvSpPr/>
+                          <wps:spPr>
+                            <a:xfrm>
+                              <a:off x="1562100" y="2110740"/>
+                              <a:ext cx="1127760" cy="502920"/>
+                            </a:xfrm>
+                            <a:prstGeom prst="rect">
+                              <a:avLst/>
+                            </a:prstGeom>
+                          </wps:spPr>
+                          <wps:style>
+                            <a:lnRef idx="2">
+                              <a:schemeClr val="accent1">
+                                <a:shade val="50000"/>
+                              </a:schemeClr>
+                            </a:lnRef>
+                            <a:fillRef idx="1">
+                              <a:schemeClr val="accent1"/>
+                            </a:fillRef>
+                            <a:effectRef idx="0">
+                              <a:schemeClr val="accent1"/>
+                            </a:effectRef>
+                            <a:fontRef idx="minor">
+                              <a:schemeClr val="lt1"/>
+                            </a:fontRef>
+                          </wps:style>
+                          <wps:txbx>
+                            <w:txbxContent>
+                              <w:p>
+                                <w:pPr>
+                                  <w:jc w:val="center"/>
+                                  <w:rPr>
+                                    <w:lang w:val="id-ID"/>
+                                  </w:rPr>
+                                </w:pPr>
+                                <w:r>
+                                  <w:rPr>
+                                    <w:lang w:val="id-ID"/>
+                                  </w:rPr>
+                                  <w:t>Pemrogramman</w:t>
+                                </w:r>
+                              </w:p>
+                            </w:txbxContent>
+                          </wps:txbx>
+                          <wps:bodyPr rot="0" spcFirstLastPara="0" vertOverflow="overflow" horzOverflow="overflow" vert="horz" wrap="square" lIns="91440" tIns="45720" rIns="91440" bIns="45720" numCol="1" spcCol="0" rtlCol="0" fromWordArt="0" anchor="ctr" anchorCtr="0" forceAA="0" compatLnSpc="1">
+                            <a:prstTxWarp prst="textNoShape">
+                              <a:avLst/>
+                            </a:prstTxWarp>
+                            <a:noAutofit/>
+                          </wps:bodyPr>
+                        </wps:wsp>
+                        <wps:wsp>
+                          <wps:cNvPr id="39" name="Rectangle 39"/>
+                          <wps:cNvSpPr/>
+                          <wps:spPr>
+                            <a:xfrm>
+                              <a:off x="3154680" y="2110740"/>
+                              <a:ext cx="1036320" cy="502920"/>
+                            </a:xfrm>
+                            <a:prstGeom prst="rect">
+                              <a:avLst/>
+                            </a:prstGeom>
+                          </wps:spPr>
+                          <wps:style>
+                            <a:lnRef idx="2">
+                              <a:schemeClr val="accent1">
+                                <a:shade val="50000"/>
+                              </a:schemeClr>
+                            </a:lnRef>
+                            <a:fillRef idx="1">
+                              <a:schemeClr val="accent1"/>
+                            </a:fillRef>
+                            <a:effectRef idx="0">
+                              <a:schemeClr val="accent1"/>
+                            </a:effectRef>
+                            <a:fontRef idx="minor">
+                              <a:schemeClr val="lt1"/>
+                            </a:fontRef>
+                          </wps:style>
+                          <wps:txbx>
+                            <w:txbxContent>
+                              <w:p>
+                                <w:pPr>
+                                  <w:jc w:val="center"/>
+                                  <w:rPr>
+                                    <w:b/>
+                                    <w:sz w:val="24"/>
+                                    <w:lang w:val="id-ID"/>
+                                  </w:rPr>
+                                </w:pPr>
+                                <w:r>
+                                  <w:rPr>
+                                    <w:b/>
+                                    <w:sz w:val="24"/>
+                                    <w:lang w:val="id-ID"/>
+                                  </w:rPr>
+                                  <w:t>Pemetaan Interaktif</w:t>
+                                </w:r>
+                              </w:p>
+                            </w:txbxContent>
+                          </wps:txbx>
+                          <wps:bodyPr rot="0" spcFirstLastPara="0" vertOverflow="overflow" horzOverflow="overflow" vert="horz" wrap="square" lIns="91440" tIns="45720" rIns="91440" bIns="45720" numCol="1" spcCol="0" rtlCol="0" fromWordArt="0" anchor="ctr" anchorCtr="0" forceAA="0" compatLnSpc="1">
+                            <a:prstTxWarp prst="textNoShape">
+                              <a:avLst/>
+                            </a:prstTxWarp>
+                            <a:noAutofit/>
+                          </wps:bodyPr>
+                        </wps:wsp>
+                        <wps:wsp>
+                          <wps:cNvPr id="40" name="Rounded Rectangle 40"/>
+                          <wps:cNvSpPr/>
+                          <wps:spPr>
+                            <a:xfrm>
+                              <a:off x="4511040" y="2209800"/>
+                              <a:ext cx="662940" cy="297180"/>
+                            </a:xfrm>
+                            <a:prstGeom prst="roundRect">
+                              <a:avLst/>
+                            </a:prstGeom>
+                          </wps:spPr>
+                          <wps:style>
+                            <a:lnRef idx="2">
+                              <a:schemeClr val="accent1">
+                                <a:shade val="50000"/>
+                              </a:schemeClr>
+                            </a:lnRef>
+                            <a:fillRef idx="1">
+                              <a:schemeClr val="accent1"/>
+                            </a:fillRef>
+                            <a:effectRef idx="0">
+                              <a:schemeClr val="accent1"/>
+                            </a:effectRef>
+                            <a:fontRef idx="minor">
+                              <a:schemeClr val="lt1"/>
+                            </a:fontRef>
+                          </wps:style>
+                          <wps:txbx>
+                            <w:txbxContent>
+                              <w:p>
+                                <w:pPr>
+                                  <w:jc w:val="center"/>
+                                  <w:rPr>
+                                    <w:lang w:val="id-ID"/>
+                                  </w:rPr>
+                                </w:pPr>
+                                <w:r>
+                                  <w:rPr>
+                                    <w:lang w:val="id-ID"/>
+                                  </w:rPr>
+                                  <w:t>END</w:t>
+                                </w:r>
+                              </w:p>
+                            </w:txbxContent>
+                          </wps:txbx>
+                          <wps:bodyPr rot="0" spcFirstLastPara="0" vertOverflow="overflow" horzOverflow="overflow" vert="horz" wrap="square" lIns="91440" tIns="45720" rIns="91440" bIns="45720" numCol="1" spcCol="0" rtlCol="0" fromWordArt="0" anchor="ctr" anchorCtr="0" forceAA="0" compatLnSpc="1">
+                            <a:prstTxWarp prst="textNoShape">
+                              <a:avLst/>
+                            </a:prstTxWarp>
+                            <a:noAutofit/>
+                          </wps:bodyPr>
+                        </wps:wsp>
+                        <wps:wsp>
+                          <wps:cNvPr id="41" name="Straight Connector 41"/>
+                          <wps:cNvCnPr/>
+                          <wps:spPr>
+                            <a:xfrm>
+                              <a:off x="4792980" y="1082040"/>
+                              <a:ext cx="0" cy="541020"/>
+                            </a:xfrm>
+                            <a:prstGeom prst="line">
+                              <a:avLst/>
+                            </a:prstGeom>
+                          </wps:spPr>
+                          <wps:style>
+                            <a:lnRef idx="2">
+                              <a:schemeClr val="accent1"/>
+                            </a:lnRef>
+                            <a:fillRef idx="0">
+                              <a:schemeClr val="accent1"/>
+                            </a:fillRef>
+                            <a:effectRef idx="1">
+                              <a:schemeClr val="accent1"/>
+                            </a:effectRef>
+                            <a:fontRef idx="minor">
+                              <a:schemeClr val="tx1"/>
+                            </a:fontRef>
+                          </wps:style>
+                          <wps:bodyPr/>
+                        </wps:wsp>
+                        <wps:wsp>
+                          <wps:cNvPr id="43" name="Straight Connector 43"/>
+                          <wps:cNvCnPr/>
+                          <wps:spPr>
+                            <a:xfrm flipH="1">
+                              <a:off x="640080" y="1623060"/>
+                              <a:ext cx="4152900" cy="0"/>
+                            </a:xfrm>
+                            <a:prstGeom prst="line">
+                              <a:avLst/>
+                            </a:prstGeom>
+                          </wps:spPr>
+                          <wps:style>
+                            <a:lnRef idx="2">
+                              <a:schemeClr val="accent1"/>
+                            </a:lnRef>
+                            <a:fillRef idx="0">
+                              <a:schemeClr val="accent1"/>
+                            </a:fillRef>
+                            <a:effectRef idx="1">
+                              <a:schemeClr val="accent1"/>
+                            </a:effectRef>
+                            <a:fontRef idx="minor">
+                              <a:schemeClr val="tx1"/>
+                            </a:fontRef>
+                          </wps:style>
+                          <wps:bodyPr/>
+                        </wps:wsp>
+                        <wps:wsp>
+                          <wps:cNvPr id="44" name="Straight Arrow Connector 44"/>
+                          <wps:cNvCnPr/>
+                          <wps:spPr>
+                            <a:xfrm>
+                              <a:off x="640080" y="1623060"/>
+                              <a:ext cx="0" cy="487680"/>
+                            </a:xfrm>
+                            <a:prstGeom prst="straightConnector1">
+                              <a:avLst/>
+                            </a:prstGeom>
+                            <a:ln>
+                              <a:tailEnd type="triangle"/>
+                            </a:ln>
+                          </wps:spPr>
+                          <wps:style>
+                            <a:lnRef idx="2">
+                              <a:schemeClr val="accent1"/>
+                            </a:lnRef>
+                            <a:fillRef idx="0">
+                              <a:schemeClr val="accent1"/>
+                            </a:fillRef>
+                            <a:effectRef idx="1">
+                              <a:schemeClr val="accent1"/>
+                            </a:effectRef>
+                            <a:fontRef idx="minor">
+                              <a:schemeClr val="tx1"/>
+                            </a:fontRef>
+                          </wps:style>
+                          <wps:bodyPr/>
+                        </wps:wsp>
+                        <wps:wsp>
+                          <wps:cNvPr id="45" name="Straight Arrow Connector 45"/>
+                          <wps:cNvCnPr/>
+                          <wps:spPr>
+                            <a:xfrm>
+                              <a:off x="1135380" y="2369820"/>
+                              <a:ext cx="426720" cy="0"/>
+                            </a:xfrm>
+                            <a:prstGeom prst="straightConnector1">
+                              <a:avLst/>
+                            </a:prstGeom>
+                            <a:ln>
+                              <a:tailEnd type="triangle"/>
+                            </a:ln>
+                          </wps:spPr>
+                          <wps:style>
+                            <a:lnRef idx="2">
+                              <a:schemeClr val="accent1"/>
+                            </a:lnRef>
+                            <a:fillRef idx="0">
+                              <a:schemeClr val="accent1"/>
+                            </a:fillRef>
+                            <a:effectRef idx="1">
+                              <a:schemeClr val="accent1"/>
+                            </a:effectRef>
+                            <a:fontRef idx="minor">
+                              <a:schemeClr val="tx1"/>
+                            </a:fontRef>
+                          </wps:style>
+                          <wps:bodyPr/>
+                        </wps:wsp>
+                        <wps:wsp>
+                          <wps:cNvPr id="46" name="Straight Arrow Connector 46"/>
+                          <wps:cNvCnPr/>
+                          <wps:spPr>
+                            <a:xfrm>
+                              <a:off x="2689860" y="2369820"/>
+                              <a:ext cx="464820" cy="0"/>
+                            </a:xfrm>
+                            <a:prstGeom prst="straightConnector1">
+                              <a:avLst/>
+                            </a:prstGeom>
+                            <a:ln>
+                              <a:tailEnd type="triangle"/>
+                            </a:ln>
+                          </wps:spPr>
+                          <wps:style>
+                            <a:lnRef idx="2">
+                              <a:schemeClr val="accent1"/>
+                            </a:lnRef>
+                            <a:fillRef idx="0">
+                              <a:schemeClr val="accent1"/>
+                            </a:fillRef>
+                            <a:effectRef idx="1">
+                              <a:schemeClr val="accent1"/>
+                            </a:effectRef>
+                            <a:fontRef idx="minor">
+                              <a:schemeClr val="tx1"/>
+                            </a:fontRef>
+                          </wps:style>
+                          <wps:bodyPr/>
+                        </wps:wsp>
+                        <wps:wsp>
+                          <wps:cNvPr id="47" name="Straight Arrow Connector 47"/>
+                          <wps:cNvCnPr/>
+                          <wps:spPr>
+                            <a:xfrm>
+                              <a:off x="4191000" y="2369820"/>
+                              <a:ext cx="320040" cy="0"/>
+                            </a:xfrm>
+                            <a:prstGeom prst="straightConnector1">
+                              <a:avLst/>
+                            </a:prstGeom>
+                            <a:ln>
+                              <a:tailEnd type="triangle"/>
+                            </a:ln>
+                          </wps:spPr>
+                          <wps:style>
+                            <a:lnRef idx="2">
+                              <a:schemeClr val="accent1"/>
+                            </a:lnRef>
+                            <a:fillRef idx="0">
+                              <a:schemeClr val="accent1"/>
+                            </a:fillRef>
+                            <a:effectRef idx="1">
+                              <a:schemeClr val="accent1"/>
+                            </a:effectRef>
+                            <a:fontRef idx="minor">
+                              <a:schemeClr val="tx1"/>
+                            </a:fontRef>
+                          </wps:style>
+                          <wps:bodyPr/>
+                        </wps:wsp>
+                      </wpg:grpSp>
+                      <wps:wsp>
+                        <wps:cNvPr id="24" name="Text Box 24"/>
+                        <wps:cNvSpPr txBox="1"/>
+                        <wps:spPr>
+                          <a:xfrm>
+                            <a:off x="1981200" y="114300"/>
+                            <a:ext cx="1493520" cy="259080"/>
+                          </a:xfrm>
+                          <a:prstGeom prst="rect">
+                            <a:avLst/>
+                          </a:prstGeom>
+                          <a:noFill/>
+                          <a:ln w="6350">
+                            <a:noFill/>
+                          </a:ln>
+                        </wps:spPr>
+                        <wps:txbx>
+                          <w:txbxContent>
+                            <w:p>
+                              <w:pPr>
+                                <w:jc w:val="center"/>
+                                <w:rPr>
+                                  <w:b/>
+                                  <w:lang w:val="id-ID"/>
+                                </w:rPr>
+                              </w:pPr>
+                              <w:r>
+                                <w:rPr>
+                                  <w:b/>
+                                  <w:lang w:val="id-ID"/>
+                                </w:rPr>
+                                <w:t xml:space="preserve">TIEM </w:t>
+                              </w:r>
+                              <w:r>
+                                <w:rPr>
+                                  <w:b/>
+                                  <w:lang w:val="id-ID"/>
+                                </w:rPr>
+                                <w:t>DATABASE</w:t>
+                              </w:r>
+                            </w:p>
+                          </w:txbxContent>
+                        </wps:txbx>
+                        <wps:bodyPr rot="0" spcFirstLastPara="0" vertOverflow="overflow" horzOverflow="overflow" vert="horz" wrap="square" lIns="91440" tIns="45720" rIns="91440" bIns="45720" numCol="1" spcCol="0" rtlCol="0" fromWordArt="0" anchor="t" anchorCtr="0" forceAA="0" compatLnSpc="1">
+                          <a:prstTxWarp prst="textNoShape">
+                            <a:avLst/>
+                          </a:prstTxWarp>
+                          <a:noAutofit/>
+                        </wps:bodyPr>
+                      </wps:wsp>
+                      <wps:wsp>
+                        <wps:cNvPr id="42" name="Text Box 42"/>
+                        <wps:cNvSpPr txBox="1"/>
+                        <wps:spPr>
+                          <a:xfrm>
+                            <a:off x="1981200" y="1775460"/>
+                            <a:ext cx="1493520" cy="259080"/>
+                          </a:xfrm>
+                          <a:prstGeom prst="rect">
+                            <a:avLst/>
+                          </a:prstGeom>
+                          <a:noFill/>
+                          <a:ln w="6350">
+                            <a:noFill/>
+                          </a:ln>
+                        </wps:spPr>
+                        <wps:txbx>
+                          <w:txbxContent>
+                            <w:p>
+                              <w:pPr>
+                                <w:jc w:val="center"/>
+                                <w:rPr>
+                                  <w:b/>
+                                  <w:lang w:val="id-ID"/>
+                                </w:rPr>
+                              </w:pPr>
+                              <w:r>
+                                <w:rPr>
+                                  <w:b/>
+                                  <w:lang w:val="id-ID"/>
+                                </w:rPr>
+                                <w:t xml:space="preserve">TIEM </w:t>
+                              </w:r>
+                              <w:r>
+                                <w:rPr>
+                                  <w:b/>
+                                  <w:lang w:val="id-ID"/>
+                                </w:rPr>
+                                <w:t>PROGRAMMER</w:t>
+                              </w:r>
+                            </w:p>
+                          </w:txbxContent>
+                        </wps:txbx>
+                        <wps:bodyPr rot="0" spcFirstLastPara="0" vertOverflow="overflow" horzOverflow="overflow" vert="horz" wrap="square" lIns="91440" tIns="45720" rIns="91440" bIns="45720" numCol="1" spcCol="0" rtlCol="0" fromWordArt="0" anchor="t" anchorCtr="0" forceAA="0" compatLnSpc="1">
+                          <a:prstTxWarp prst="textNoShape">
+                            <a:avLst/>
+                          </a:prstTxWarp>
+                          <a:noAutofit/>
+                        </wps:bodyPr>
+                      </wps:wsp>
+                    </wpg:wgp>
+                  </a:graphicData>
+                </a:graphic>
+              </wp:anchor>
+            </w:drawing>
+          </mc:Choice>
+          <mc:Fallback>
+            <w:pict>
+              <v:group id="Group 49" o:spid="_x0000_s1045" style="position:absolute;margin-left:18pt;margin-top:8.4pt;width:427.2pt;height:252pt;z-index:251712512" coordsize="54254,32004" o:gfxdata="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">
+                <v:group id="Group 48" o:spid="_x0000_s1046" style="position:absolute;width:54254;height:32004" coordsize="54254,32004" o:gfxdata="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">
+                  <v:roundrect id="Rounded Rectangle 21" o:spid="_x0000_s1047" style="position:absolute;width:54254;height:14630;visibility:visible;mso-wrap-style:square;v-text-anchor:middle" arcsize="4997f" o:gfxdata="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" fillcolor="#f3a875 [2165]" strokecolor="#ed7d31 [3205]" strokeweight=".5pt">
+                    <v:fill color2="#f09558 [2613]" rotate="t" colors="0 #f7bda4;.5 #f5b195;1 #f8a581" focus="100%" type="gradient">
+                      <o:fill v:ext="view" type="gradientUnscaled"/>
+                    </v:fill>
+                    <v:stroke joinstyle="miter"/>
+                  </v:roundrect>
+                  <v:oval id="Oval 25" o:spid="_x0000_s1048" style="position:absolute;left:990;top:6477;width:4267;height:4343;visibility:visible;mso-wrap-style:square;v-text-anchor:middle" o:gfxdata="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" fillcolor="#5b9bd5 [3204]" strokecolor="#1f4d78 [1604]" strokeweight="1pt">
+                    <v:stroke joinstyle="miter"/>
+                    <v:textbox>
+                      <w:txbxContent>
+                        <w:p>
+                          <w:pPr>
+                            <w:jc w:val="center"/>
+                            <w:rPr>
+                              <w:lang w:val="id-ID"/>
+                            </w:rPr>
+                          </w:pPr>
+                          <w:r>
+                            <w:rPr>
+                              <w:lang w:val="id-ID"/>
+                            </w:rPr>
+                            <w:t>1</w:t>
+                          </w:r>
+                        </w:p>
+                      </w:txbxContent>
+                    </v:textbox>
+                  </v:oval>
+                  <v:rect id="Rectangle 26" o:spid="_x0000_s1049" style="position:absolute;left:8686;top:5105;width:16460;height:7315;visibility:visible;mso-wrap-style:square;v-text-anchor:middle" o:gfxdata="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" fillcolor="#5b9bd5 [3204]" strokecolor="#1f4d78 [1604]" strokeweight="1pt">
+                    <v:textbox>
+                      <w:txbxContent>
+                        <w:p>
+                          <w:pPr>
+                            <w:jc w:val="center"/>
+                            <w:rPr>
+                              <w:lang w:val="id-ID"/>
+                            </w:rPr>
+                          </w:pPr>
+                          <w:r>
+                            <w:rPr>
+                              <w:lang w:val="id-ID"/>
+                            </w:rPr>
+                            <w:t>Konvert SHP to Database Jaringan (Postgresql/Postgis)</w:t>
+                          </w:r>
+                        </w:p>
+                      </w:txbxContent>
+                    </v:textbox>
+                  </v:rect>
+                  <v:rect id="Rectangle 27" o:spid="_x0000_s1050" style="position:absolute;left:28803;top:5791;width:10363;height:5029;visibility:visible;mso-wrap-style:square;v-text-anchor:middle" o:gfxdata="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" fillcolor="#5b9bd5 [3204]" strokecolor="#1f4d78 [1604]" strokeweight="1pt">
+                    <v:textbox>
+                      <w:txbxContent>
+                        <w:p>
+                          <w:pPr>
+                            <w:jc w:val="center"/>
+                            <w:rPr>
+                              <w:lang w:val="id-ID"/>
+                            </w:rPr>
+                          </w:pPr>
+                          <w:r>
+                            <w:rPr>
+                              <w:lang w:val="id-ID"/>
+                            </w:rPr>
+                            <w:t>Setting Geoserver</w:t>
+                          </w:r>
+                        </w:p>
+                      </w:txbxContent>
+                    </v:textbox>
+                  </v:rect>
+                  <v:rect id="Rectangle 28" o:spid="_x0000_s1051" style="position:absolute;left:42672;top:5715;width:10363;height:5029;visibility:visible;mso-wrap-style:square;v-text-anchor:middle" o:gfxdata="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" fillcolor="#5b9bd5 [3204]" strokecolor="#1f4d78 [1604]" strokeweight="1pt">
+                    <v:textbox>
+                      <w:txbxContent>
+                        <w:p>
+                          <w:pPr>
+                            <w:jc w:val="center"/>
+                            <w:rPr>
+                              <w:b/>
+                              <w:sz w:val="24"/>
+                              <w:lang w:val="id-ID"/>
+                            </w:rPr>
+                          </w:pPr>
+                          <w:r>
+                            <w:rPr>
+                              <w:b/>
+                              <w:sz w:val="24"/>
+                              <w:lang w:val="id-ID"/>
+                            </w:rPr>
+                            <w:t>Url Geoserver</w:t>
+                          </w:r>
+                        </w:p>
+                      </w:txbxContent>
+                    </v:textbox>
+                  </v:rect>
+                  <v:shape id="Straight Arrow Connector 33" o:spid="_x0000_s1052" type="#_x0000_t32" style="position:absolute;left:25146;top:8686;width:3657;height:0;visibility:visible;mso-wrap-style:square" o:connectortype="straight" o:gfxdata="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" strokecolor="#5b9bd5 [3204]" strokeweight="1pt">
+                    <v:stroke endarrow="block" joinstyle="miter"/>
+                  </v:shape>
+                  <v:shape id="Straight Arrow Connector 34" o:spid="_x0000_s1053" type="#_x0000_t32" style="position:absolute;left:39166;top:8686;width:3506;height:0;visibility:visible;mso-wrap-style:square" o:connectortype="straight" o:gfxdata="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" strokecolor="#5b9bd5 [3204]" strokeweight="1pt">
+                    <v:stroke endarrow="block" joinstyle="miter"/>
+                  </v:shape>
+                  <v:shape id="Straight Arrow Connector 35" o:spid="_x0000_s1054" type="#_x0000_t32" style="position:absolute;left:5257;top:8686;width:3429;height:0;visibility:visible;mso-wrap-style:square" o:connectortype="straight" o:gfxdata="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" strokecolor="#5b9bd5 [3204]" strokeweight="1pt">
+                    <v:stroke endarrow="block" joinstyle="miter"/>
+                  </v:shape>
+                  <v:roundrect id="Rounded Rectangle 36" o:spid="_x0000_s1055" style="position:absolute;top:17373;width:54254;height:14631;visibility:visible;mso-wrap-style:square;v-text-anchor:middle" arcsize="4997f" o:gfxdata="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" fillcolor="#9ecb81 [2169]" strokecolor="#70ad47 [3209]" strokeweight=".5pt">
+                    <v:fill color2="#8ac066 [2617]" rotate="t" colors="0 #b5d5a7;.5 #aace99;1 #9cca86" focus="100%" type="gradient">
+                      <o:fill v:ext="view" type="gradientUnscaled"/>
+                    </v:fill>
+                    <v:stroke joinstyle="miter"/>
+                  </v:roundrect>
+                  <v:rect id="Rectangle 37" o:spid="_x0000_s1056" style="position:absolute;left:990;top:21107;width:10363;height:5029;visibility:visible;mso-wrap-style:square;v-text-anchor:middle" o:gfxdata="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" fillcolor="#5b9bd5 [3204]" strokecolor="#1f4d78 [1604]" strokeweight="1pt">
+                    <v:textbox>
+                      <w:txbxContent>
+                        <w:p>
+                          <w:pPr>
+                            <w:jc w:val="center"/>
+                            <w:rPr>
+                              <w:lang w:val="id-ID"/>
+                            </w:rPr>
+                          </w:pPr>
+                          <w:r>
+                            <w:rPr>
+                              <w:lang w:val="id-ID"/>
+                            </w:rPr>
+                            <w:t>Desain Tampilan</w:t>
+                          </w:r>
+                        </w:p>
+                      </w:txbxContent>
+                    </v:textbox>
+                  </v:rect>
+                  <v:rect id="Rectangle 38" o:spid="_x0000_s1057" style="position:absolute;left:15621;top:21107;width:11277;height:5029;visibility:visible;mso-wrap-style:square;v-text-anchor:middle" o:gfxdata="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" fillcolor="#5b9bd5 [3204]" strokecolor="#1f4d78 [1604]" strokeweight="1pt">
+                    <v:textbox>
+                      <w:txbxContent>
+                        <w:p>
+                          <w:pPr>
+                            <w:jc w:val="center"/>
+                            <w:rPr>
+                              <w:lang w:val="id-ID"/>
+                            </w:rPr>
+                          </w:pPr>
+                          <w:r>
+                            <w:rPr>
+                              <w:lang w:val="id-ID"/>
+                            </w:rPr>
+                            <w:t>Pemrogramman</w:t>
+                          </w:r>
+                        </w:p>
+                      </w:txbxContent>
+                    </v:textbox>
+                  </v:rect>
+                  <v:rect id="Rectangle 39" o:spid="_x0000_s1058" style="position:absolute;left:31546;top:21107;width:10364;height:5029;visibility:visible;mso-wrap-style:square;v-text-anchor:middle" o:gfxdata="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" fillcolor="#5b9bd5 [3204]" strokecolor="#1f4d78 [1604]" strokeweight="1pt">
+                    <v:textbox>
+                      <w:txbxContent>
+                        <w:p>
+                          <w:pPr>
+                            <w:jc w:val="center"/>
+                            <w:rPr>
+                              <w:b/>
+                              <w:sz w:val="24"/>
+                              <w:lang w:val="id-ID"/>
+                            </w:rPr>
+                          </w:pPr>
+                          <w:r>
+                            <w:rPr>
+                              <w:b/>
+                              <w:sz w:val="24"/>
+                              <w:lang w:val="id-ID"/>
+                            </w:rPr>
+                            <w:t>Pemetaan Interaktif</w:t>
+                          </w:r>
+                        </w:p>
+                      </w:txbxContent>
+                    </v:textbox>
+                  </v:rect>
+                  <v:roundrect id="Rounded Rectangle 40" o:spid="_x0000_s1059" style="position:absolute;left:45110;top:22098;width:6629;height:2971;visibility:visible;mso-wrap-style:square;v-text-anchor:middle" arcsize="10923f" o:gfxdata="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" fillcolor="#5b9bd5 [3204]" strokecolor="#1f4d78 [1604]" strokeweight="1pt">
+                    <v:stroke joinstyle="miter"/>
+                    <v:textbox>
+                      <w:txbxContent>
+                        <w:p>
+                          <w:pPr>
+                            <w:jc w:val="center"/>
+                            <w:rPr>
+                              <w:lang w:val="id-ID"/>
+                            </w:rPr>
+                          </w:pPr>
+                          <w:r>
+                            <w:rPr>
+                              <w:lang w:val="id-ID"/>
+                            </w:rPr>
+                            <w:t>END</w:t>
+                          </w:r>
+                        </w:p>
+                      </w:txbxContent>
+                    </v:textbox>
+                  </v:roundrect>
+                  <v:line id="Straight Connector 41" o:spid="_x0000_s1060" style="position:absolute;visibility:visible;mso-wrap-style:square" from="47929,10820" to="47929,16230" o:connectortype="straight" o:gfxdata="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" strokecolor="#5b9bd5 [3204]" strokeweight="1pt">
+                    <v:stroke joinstyle="miter"/>
+                  </v:line>
+                  <v:line id="Straight Connector 43" o:spid="_x0000_s1061" style="position:absolute;flip:x;visibility:visible;mso-wrap-style:square" from="6400,16230" to="47929,16230" o:connectortype="straight" o:gfxdata="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" strokecolor="#5b9bd5 [3204]" strokeweight="1pt">
+                    <v:stroke joinstyle="miter"/>
+                  </v:line>
+                  <v:shape id="Straight Arrow Connector 44" o:spid="_x0000_s1062" type="#_x0000_t32" style="position:absolute;left:6400;top:16230;width:0;height:4877;visibility:visible;mso-wrap-style:square" o:connectortype="straight" o:gfxdata="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" strokecolor="#5b9bd5 [3204]" strokeweight="1pt">
+                    <v:stroke endarrow="block" joinstyle="miter"/>
+                  </v:shape>
+                  <v:shape id="Straight Arrow Connector 45" o:spid="_x0000_s1063" type="#_x0000_t32" style="position:absolute;left:11353;top:23698;width:4268;height:0;visibility:visible;mso-wrap-style:square" o:connectortype="straight" o:gfxdata="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" strokecolor="#5b9bd5 [3204]" strokeweight="1pt">
+                    <v:stroke endarrow="block" joinstyle="miter"/>
+                  </v:shape>
+                  <v:shape id="Straight Arrow Connector 46" o:spid="_x0000_s1064" type="#_x0000_t32" style="position:absolute;left:26898;top:23698;width:4648;height:0;visibility:visible;mso-wrap-style:square" o:connectortype="straight" o:gfxdata="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" strokecolor="#5b9bd5 [3204]" strokeweight="1pt">
+                    <v:stroke endarrow="block" joinstyle="miter"/>
+                  </v:shape>
+                  <v:shape id="Straight Arrow Connector 47" o:spid="_x0000_s1065" type="#_x0000_t32" style="position:absolute;left:41910;top:23698;width:3200;height:0;visibility:visible;mso-wrap-style:square" o:connectortype="straight" o:gfxdata="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" strokecolor="#5b9bd5 [3204]" strokeweight="1pt">
+                    <v:stroke endarrow="block" joinstyle="miter"/>
+                  </v:shape>
+                </v:group>
+                <v:shape id="Text Box 24" o:spid="_x0000_s1066" type="#_x0000_t202" style="position:absolute;left:19812;top:1143;width:14935;height:2590;visibility:visible;mso-wrap-style:square;v-text-anchor:top" o:gfxdata="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" filled="f" stroked="f" strokeweight=".5pt">
+                  <v:textbox>
+                    <w:txbxContent>
+                      <w:p>
+                        <w:pPr>
+                          <w:jc w:val="center"/>
+                          <w:rPr>
+                            <w:b/>
+                            <w:lang w:val="id-ID"/>
+                          </w:rPr>
+                        </w:pPr>
+                        <w:r>
+                          <w:rPr>
+                            <w:b/>
+                            <w:lang w:val="id-ID"/>
+                          </w:rPr>
+                          <w:t xml:space="preserve">TIEM </w:t>
+                        </w:r>
+                        <w:r>
+                          <w:rPr>
+                            <w:b/>
+                            <w:lang w:val="id-ID"/>
+                          </w:rPr>
+                          <w:t>DATABASE</w:t>
+                        </w:r>
+                      </w:p>
+                    </w:txbxContent>
+                  </v:textbox>
+                </v:shape>
+                <v:shape id="Text Box 42" o:spid="_x0000_s1067" type="#_x0000_t202" style="position:absolute;left:19812;top:17754;width:14935;height:2591;visibility:visible;mso-wrap-style:square;v-text-anchor:top" o:gfxdata="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" filled="f" stroked="f" strokeweight=".5pt">
+                  <v:textbox>
+                    <w:txbxContent>
+                      <w:p>
+                        <w:pPr>
+                          <w:jc w:val="center"/>
+                          <w:rPr>
+                            <w:b/>
+                            <w:lang w:val="id-ID"/>
+                          </w:rPr>
+                        </w:pPr>
+                        <w:r>
+                          <w:rPr>
+                            <w:b/>
+                            <w:lang w:val="id-ID"/>
+                          </w:rPr>
+                          <w:t xml:space="preserve">TIEM </w:t>
+                        </w:r>
+                        <w:r>
+                          <w:rPr>
+                            <w:b/>
+                            <w:lang w:val="id-ID"/>
+                          </w:rPr>
+                          <w:t>PROGRAMMER</w:t>
+                        </w:r>
+                      </w:p>
+                    </w:txbxContent>
+                  </v:textbox>
+                </v:shape>
+              </v:group>
+            </w:pict>
+          </mc:Fallback>
+        </mc:AlternateContent>
+      </w:r>
+    </w:p>
+    <w:p>
+      <w:pPr>
+        <w:spacing w:line="360" w:lineRule="auto"/>
+        <w:rPr>
+          <w:rFonts w:ascii="Arial" w:hAnsi="Arial" w:cs="Arial"/>
+        </w:rPr>
+      </w:pPr>
+    </w:p>
+    <w:p>
+      <w:pPr>
+        <w:spacing w:line="360" w:lineRule="auto"/>
+        <w:rPr>
+          <w:rFonts w:ascii="Arial" w:hAnsi="Arial" w:cs="Arial"/>
+        </w:rPr>
+      </w:pPr>
+    </w:p>
+    <w:p>
+      <w:pPr>
+        <w:spacing w:line="360" w:lineRule="auto"/>
+        <w:rPr>
+          <w:rFonts w:ascii="Arial" w:hAnsi="Arial" w:cs="Arial"/>
+          <w:lang w:val="id-ID"/>
+        </w:rPr>
+      </w:pPr>
+    </w:p>
+    <w:p>
+      <w:pPr>
+        <w:spacing w:line="360" w:lineRule="auto"/>
+        <w:rPr>
+          <w:rFonts w:ascii="Arial" w:hAnsi="Arial" w:cs="Arial"/>
+          <w:lang w:val="id-ID"/>
+        </w:rPr>
+      </w:pPr>
+    </w:p>
+    <w:p>
+      <w:pPr>
+        <w:spacing w:line="360" w:lineRule="auto"/>
+        <w:rPr>
+          <w:rFonts w:ascii="Arial" w:hAnsi="Arial" w:cs="Arial"/>
+          <w:lang w:val="id-ID"/>
+        </w:rPr>
+      </w:pPr>
+    </w:p>
+    <w:p>
+      <w:pPr>
+        <w:spacing w:line="360" w:lineRule="auto"/>
+        <w:rPr>
+          <w:rFonts w:ascii="Arial" w:hAnsi="Arial" w:cs="Arial"/>
+          <w:lang w:val="id-ID"/>
+        </w:rPr>
+      </w:pPr>
+    </w:p>
+    <w:p>
+      <w:pPr>
+        <w:spacing w:line="360" w:lineRule="auto"/>
+        <w:rPr>
+          <w:rFonts w:ascii="Arial" w:hAnsi="Arial" w:cs="Arial"/>
+          <w:lang w:val="id-ID"/>
+        </w:rPr>
+      </w:pPr>
+    </w:p>
+    <w:p>
+      <w:pPr>
+        <w:spacing w:line="360" w:lineRule="auto"/>
+        <w:rPr>
+          <w:rFonts w:ascii="Arial" w:hAnsi="Arial" w:cs="Arial"/>
+          <w:lang w:val="id-ID"/>
+        </w:rPr>
+      </w:pPr>
+    </w:p>
+    <w:p>
+      <w:pPr>
+        <w:spacing w:line="360" w:lineRule="auto"/>
+        <w:rPr>
+          <w:rFonts w:ascii="Arial" w:hAnsi="Arial" w:cs="Arial"/>
+          <w:lang w:val="id-ID"/>
+        </w:rPr>
+      </w:pPr>
+    </w:p>
+    <w:p>
+      <w:pPr>
+        <w:spacing w:line="360" w:lineRule="auto"/>
+        <w:rPr>
+          <w:rFonts w:ascii="Arial" w:hAnsi="Arial" w:cs="Arial"/>
+          <w:lang w:val="id-ID"/>
+        </w:rPr>
+      </w:pPr>
+      <w:r>
+        <w:rPr>
+          <w:rFonts w:ascii="Arial" w:hAnsi="Arial" w:cs="Arial"/>
+          <w:noProof/>
+        </w:rPr>
+        <mc:AlternateContent>
+          <mc:Choice Requires="wps">
+            <w:drawing>
+              <wp:anchor distT="0" distB="0" distL="114300" distR="114300" simplePos="0" relativeHeight="251714560" behindDoc="0" locked="0" layoutInCell="1" allowOverlap="1" wp14:anchorId="7B494DB9" wp14:editId="4637ABAA">
+                <wp:simplePos x="0" y="0"/>
+                <wp:positionH relativeFrom="column">
+                  <wp:posOffset>441960</wp:posOffset>
+                </wp:positionH>
+                <wp:positionV relativeFrom="paragraph">
+                  <wp:posOffset>163195</wp:posOffset>
+                </wp:positionV>
+                <wp:extent cx="5090160" cy="320040"/>
+                <wp:effectExtent l="0" t="0" r="0" b="3810"/>
+                <wp:wrapNone/>
+                <wp:docPr id="50" name="Text Box 50"/>
+                <wp:cNvGraphicFramePr/>
+                <a:graphic xmlns:a="http://schemas.openxmlformats.org/drawingml/2006/main">
+                  <a:graphicData uri="http://schemas.microsoft.com/office/word/2010/wordprocessingShape">
+                    <wps:wsp>
+                      <wps:cNvSpPr txBox="1"/>
+                      <wps:spPr>
+                        <a:xfrm>
+                          <a:off x="0" y="0"/>
+                          <a:ext cx="5090160" cy="320040"/>
+                        </a:xfrm>
+                        <a:prstGeom prst="rect">
+                          <a:avLst/>
+                        </a:prstGeom>
+                        <a:solidFill>
+                          <a:schemeClr val="lt1"/>
+                        </a:solidFill>
+                        <a:ln w="6350">
+                          <a:noFill/>
+                        </a:ln>
+                      </wps:spPr>
+                      <wps:txbx>
+                        <w:txbxContent>
+                          <w:p>
+                            <w:pPr>
+                              <w:jc w:val="center"/>
+                              <w:rPr>
+                                <w:lang w:val="id-ID"/>
+                              </w:rPr>
+                            </w:pPr>
+                            <w:r>
+                              <w:rPr>
+                                <w:b/>
+                                <w:lang w:val="id-ID"/>
+                              </w:rPr>
+                              <w:t>Gambar 2</w:t>
+                            </w:r>
+                            <w:r>
+                              <w:rPr>
+                                <w:b/>
+                                <w:lang w:val="id-ID"/>
+                              </w:rPr>
+                              <w:t xml:space="preserve">: </w:t>
+                            </w:r>
+                            <w:r>
+                              <w:rPr>
+                                <w:lang w:val="id-ID"/>
+                              </w:rPr>
+                              <w:t>Diagram Alir Proses Dari Perolehan Data Sampai Menjadi WEBGIS</w:t>
+                            </w:r>
+                          </w:p>
+                        </w:txbxContent>
+                      </wps:txbx>
+                      <wps:bodyPr rot="0" spcFirstLastPara="0" vertOverflow="overflow" horzOverflow="overflow" vert="horz" wrap="square" lIns="91440" tIns="45720" rIns="91440" bIns="45720" numCol="1" spcCol="0" rtlCol="0" fromWordArt="0" anchor="t" anchorCtr="0" forceAA="0" compatLnSpc="1">
+                        <a:prstTxWarp prst="textNoShape">
+                          <a:avLst/>
+                        </a:prstTxWarp>
+                        <a:noAutofit/>
+                      </wps:bodyPr>
+                    </wps:wsp>
+                  </a:graphicData>
+                </a:graphic>
+                <wp14:sizeRelH relativeFrom="margin">
+                  <wp14:pctWidth>0</wp14:pctWidth>
+                </wp14:sizeRelH>
+                <wp14:sizeRelV relativeFrom="margin">
+                  <wp14:pctHeight>0</wp14:pctHeight>
+                </wp14:sizeRelV>
+              </wp:anchor>
+            </w:drawing>
+          </mc:Choice>
+          <mc:Fallback>
+            <w:pict>
+              <v:shape w14:anchorId="7B494DB9" id="Text Box 50" o:spid="_x0000_s1068" type="#_x0000_t202" style="position:absolute;margin-left:34.8pt;margin-top:12.85pt;width:400.8pt;height:25.2pt;z-index:251714560;visibility:visible;mso-wrap-style:square;mso-width-percent:0;mso-height-percent:0;mso-wrap-distance-left:9pt;mso-wrap-distance-top:0;mso-wrap-distance-right:9pt;mso-wrap-distance-bottom:0;mso-position-horizontal:absolute;mso-position-horizontal-relative:text;mso-position-vertical:absolute;mso-position-vertical-relative:text;mso-width-percent:0;mso-height-percent:0;mso-width-relative:margin;mso-height-relative:margin;v-text-anchor:top" o:gfxdata="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" fillcolor="white [3201]" stroked="f" strokeweight=".5pt">
+                <v:textbox>
+                  <w:txbxContent>
+                    <w:p>
+                      <w:pPr>
+                        <w:jc w:val="center"/>
+                        <w:rPr>
+                          <w:lang w:val="id-ID"/>
+                        </w:rPr>
+                      </w:pPr>
+                      <w:r>
+                        <w:rPr>
+                          <w:b/>
+                          <w:lang w:val="id-ID"/>
+                        </w:rPr>
+                        <w:t>Gambar 2</w:t>
+                      </w:r>
+                      <w:r>
+                        <w:rPr>
+                          <w:b/>
+                          <w:lang w:val="id-ID"/>
+                        </w:rPr>
+                        <w:t xml:space="preserve">: </w:t>
+                      </w:r>
+                      <w:r>
+                        <w:rPr>
+                          <w:lang w:val="id-ID"/>
+                        </w:rPr>
+                        <w:t>Diagram Alir Proses Dari Perolehan Data Sampai Menjadi WEBGIS</w:t>
+                      </w:r>
+                    </w:p>
+                  </w:txbxContent>
+                </v:textbox>
+              </v:shape>
+            </w:pict>
+          </mc:Fallback>
+        </mc:AlternateContent>
+      </w:r>
+    </w:p>
+    <w:p>
+      <w:pPr>
+        <w:spacing w:line="360" w:lineRule="auto"/>
+        <w:rPr>
+          <w:rFonts w:ascii="Arial" w:hAnsi="Arial" w:cs="Arial"/>
+          <w:lang w:val="id-ID"/>
+        </w:rPr>
+      </w:pPr>
+    </w:p>
+    <w:p>
+      <w:pPr>
+        <w:pStyle w:val="ListParagraph"/>
+        <w:spacing w:line="360" w:lineRule="auto"/>
+        <w:ind w:left="851"/>
+        <w:jc w:val="both"/>
+        <w:rPr>
+          <w:rFonts w:ascii="Arial" w:hAnsi="Arial" w:cs="Arial"/>
+          <w:lang w:val="id-ID"/>
+        </w:rPr>
+      </w:pPr>
+      <w:r>
+        <w:rPr>
+          <w:rFonts w:ascii="Arial" w:hAnsi="Arial" w:cs="Arial"/>
+          <w:lang w:val="id-ID"/>
+        </w:rPr>
+        <w:t xml:space="preserve">Diagram Alir yang disajikan dalam </w:t>
+      </w:r>
+      <w:r>
+        <w:rPr>
+          <w:rFonts w:ascii="Arial" w:hAnsi="Arial" w:cs="Arial"/>
+          <w:b/>
+          <w:lang w:val="id-ID"/>
+        </w:rPr>
+        <w:t>gambar 2</w:t>
+      </w:r>
+      <w:r>
+        <w:rPr>
+          <w:rFonts w:ascii="Arial" w:hAnsi="Arial" w:cs="Arial"/>
+          <w:lang w:val="id-ID"/>
+        </w:rPr>
+        <w:t xml:space="preserve">, dapat </w:t>
+      </w:r>
+      <w:r>
+        <w:rPr>
+          <w:rFonts w:ascii="Arial" w:hAnsi="Arial" w:cs="Arial"/>
+          <w:lang w:val="id-ID"/>
+        </w:rPr>
+        <w:t>dijabarkan sebagai berikut</w:t>
+      </w:r>
+      <w:r>
+        <w:rPr>
+          <w:rFonts w:ascii="Arial" w:hAnsi="Arial" w:cs="Arial"/>
+          <w:lang w:val="id-ID"/>
+        </w:rPr>
+        <w:t>:</w:t>
+      </w:r>
+    </w:p>
+    <w:p>
+      <w:pPr>
+        <w:pStyle w:val="ListParagraph"/>
+        <w:numPr>
+          <w:ilvl w:val="0"/>
+          <w:numId w:val="7"/>
+        </w:numPr>
+        <w:spacing w:line="360" w:lineRule="auto"/>
+        <w:jc w:val="both"/>
+        <w:rPr>
+          <w:rFonts w:ascii="Arial" w:hAnsi="Arial" w:cs="Arial"/>
+          <w:lang w:val="id-ID"/>
+        </w:rPr>
+      </w:pPr>
+      <w:r>
+        <w:rPr>
+          <w:rFonts w:ascii="Arial" w:hAnsi="Arial" w:cs="Arial"/>
+          <w:lang w:val="id-ID"/>
+        </w:rPr>
+        <w:t>Hasil yang di dapat dari tiem pengukuran adalah File SHP yang menggambarkan lokasi patok-patok batas tanah. Patok-patok batas tanah tersebut telah diukur menggunakan peralatan geodesi sehingga didapat koordinat dalam suatu system proyeksi yang standart.</w:t>
+      </w:r>
+    </w:p>
+    <w:p>
+      <w:pPr>
+        <w:pStyle w:val="ListParagraph"/>
+        <w:numPr>
+          <w:ilvl w:val="0"/>
+          <w:numId w:val="7"/>
+        </w:numPr>
+        <w:spacing w:line="360" w:lineRule="auto"/>
+        <w:jc w:val="both"/>
+        <w:rPr>
+          <w:rFonts w:ascii="Arial" w:hAnsi="Arial" w:cs="Arial"/>
+          <w:lang w:val="id-ID"/>
+        </w:rPr>
+      </w:pPr>
+      <w:r>
+        <w:rPr>
+          <w:rFonts w:ascii="Arial" w:hAnsi="Arial" w:cs="Arial"/>
+          <w:lang w:val="id-ID"/>
+        </w:rPr>
+        <w:t>File SHP dari tiem pengukuran, diserahkan ke tiem database untuk diolah dan dirubah dalam databa</w:t>
+      </w:r>
+      <w:r>
+        <w:rPr>
+          <w:rFonts w:ascii="Arial" w:hAnsi="Arial" w:cs="Arial"/>
+          <w:lang w:val="id-ID"/>
+        </w:rPr>
+        <w:t>se postgresql/postgis serta di</w:t>
+      </w:r>
+      <w:r>
+        <w:rPr>
+          <w:rFonts w:ascii="Arial" w:hAnsi="Arial" w:cs="Arial"/>
+          <w:lang w:val="id-ID"/>
+        </w:rPr>
+        <w:t>atur sedemikian rupa agar terhubung dengan software geoserver</w:t>
+      </w:r>
+      <w:r>
+        <w:rPr>
+          <w:rFonts w:ascii="Arial" w:hAnsi="Arial" w:cs="Arial"/>
+          <w:lang w:val="id-ID"/>
+        </w:rPr>
+        <w:t>. Software geoserver adalah software open source yang diinstall pada server yang berfungsi mengolah data berupa peta sehingga mudah untuk disajikan atau dianalisa. Hasil yang didapat dari tiem database adalah URL Geoserver yang sudah terhubung dengan database postgresql/postgis.</w:t>
+      </w:r>
+    </w:p>
+    <w:p>
+      <w:pPr>
+        <w:pStyle w:val="ListParagraph"/>
+        <w:numPr>
+          <w:ilvl w:val="0"/>
+          <w:numId w:val="7"/>
+        </w:numPr>
+        <w:spacing w:line="360" w:lineRule="auto"/>
+        <w:jc w:val="both"/>
+        <w:rPr>
+          <w:rFonts w:ascii="Arial" w:hAnsi="Arial" w:cs="Arial"/>
+          <w:lang w:val="id-ID"/>
+        </w:rPr>
+      </w:pPr>
+      <w:r>
+        <w:rPr>
+          <w:rFonts w:ascii="Arial" w:hAnsi="Arial" w:cs="Arial"/>
+          <w:lang w:val="id-ID"/>
+        </w:rPr>
+        <w:t>Tiem Programmer melakukan penulisan kode program sehingga dapat melakukan penyajian data peta berserta data lainnya secara interaktif dan mudah untuk dioperasikan.</w:t>
+      </w:r>
+    </w:p>
+    <w:p>
+      <w:pPr>
+        <w:spacing w:line="360" w:lineRule="auto"/>
+        <w:ind w:left="851"/>
+        <w:jc w:val="both"/>
+        <w:rPr>
+          <w:rFonts w:ascii="Arial" w:hAnsi="Arial" w:cs="Arial"/>
+          <w:b/>
+          <w:lang w:val="id-ID"/>
+        </w:rPr>
+      </w:pPr>
+      <w:r>
+        <w:rPr>
+          <w:rFonts w:ascii="Arial" w:hAnsi="Arial" w:cs="Arial"/>
+          <w:lang w:val="id-ID"/>
+        </w:rPr>
+        <w:t xml:space="preserve">Dalam module pemetaan interaktif ini terbagi menjadi beberapa sub module (lihat </w:t>
+      </w:r>
+      <w:r>
+        <w:rPr>
+          <w:rFonts w:ascii="Arial" w:hAnsi="Arial" w:cs="Arial"/>
+          <w:b/>
+          <w:lang w:val="id-ID"/>
+        </w:rPr>
+        <w:t>gambar 3)</w:t>
+      </w:r>
+    </w:p>
+    <w:p>
+      <w:pPr>
+        <w:spacing w:line="360" w:lineRule="auto"/>
+        <w:ind w:left="851"/>
+        <w:jc w:val="both"/>
+        <w:rPr>
+          <w:rFonts w:ascii="Arial" w:hAnsi="Arial" w:cs="Arial"/>
+          <w:b/>
+          <w:lang w:val="id-ID"/>
+        </w:rPr>
+      </w:pPr>
+    </w:p>
+    <w:p>
+      <w:pPr>
+        <w:spacing w:line="360" w:lineRule="auto"/>
+        <w:rPr>
+          <w:rFonts w:ascii="Arial" w:hAnsi="Arial" w:cs="Arial"/>
+          <w:lang w:val="id-ID"/>
+        </w:rPr>
+      </w:pPr>
+      <w:r>
+        <w:rPr>
+          <w:rFonts w:ascii="Arial" w:hAnsi="Arial" w:cs="Arial"/>
+          <w:noProof/>
+        </w:rPr>
+        <w:lastRenderedPageBreak/>
+        <mc:AlternateContent>
+          <mc:Choice Requires="wpg">
+            <w:drawing>
+              <wp:anchor distT="0" distB="0" distL="114300" distR="114300" simplePos="0" relativeHeight="251746304" behindDoc="0" locked="0" layoutInCell="1" allowOverlap="1" wp14:anchorId="4B0996F9" wp14:editId="49F1B3E9">
+                <wp:simplePos x="0" y="0"/>
+                <wp:positionH relativeFrom="column">
+                  <wp:posOffset>556260</wp:posOffset>
+                </wp:positionH>
+                <wp:positionV relativeFrom="paragraph">
+                  <wp:posOffset>118745</wp:posOffset>
+                </wp:positionV>
+                <wp:extent cx="4533900" cy="4160520"/>
+                <wp:effectExtent l="0" t="0" r="19050" b="11430"/>
+                <wp:wrapNone/>
+                <wp:docPr id="70" name="Group 70"/>
+                <wp:cNvGraphicFramePr/>
+                <a:graphic xmlns:a="http://schemas.openxmlformats.org/drawingml/2006/main">
+                  <a:graphicData uri="http://schemas.microsoft.com/office/word/2010/wordprocessingGroup">
+                    <wpg:wgp>
+                      <wpg:cNvGrpSpPr/>
+                      <wpg:grpSpPr>
+                        <a:xfrm>
+                          <a:off x="0" y="0"/>
+                          <a:ext cx="4533900" cy="4160520"/>
+                          <a:chOff x="0" y="0"/>
+                          <a:chExt cx="4533900" cy="4160520"/>
+                        </a:xfrm>
+                      </wpg:grpSpPr>
+                      <wps:wsp>
+                        <wps:cNvPr id="52" name="Oval 52"/>
+                        <wps:cNvSpPr/>
+                        <wps:spPr>
+                          <a:xfrm>
+                            <a:off x="0" y="1066800"/>
+                            <a:ext cx="3436620" cy="3093720"/>
+                          </a:xfrm>
+                          <a:prstGeom prst="ellipse">
+                            <a:avLst/>
+                          </a:prstGeom>
+                          <a:solidFill>
+                            <a:srgbClr val="448BC2"/>
+                          </a:solidFill>
+                        </wps:spPr>
+                        <wps:style>
+                          <a:lnRef idx="2">
+                            <a:schemeClr val="accent1">
+                              <a:shade val="50000"/>
+                            </a:schemeClr>
+                          </a:lnRef>
+                          <a:fillRef idx="1">
+                            <a:schemeClr val="accent1"/>
+                          </a:fillRef>
+                          <a:effectRef idx="0">
+                            <a:schemeClr val="accent1"/>
+                          </a:effectRef>
+                          <a:fontRef idx="minor">
+                            <a:schemeClr val="lt1"/>
+                          </a:fontRef>
+                        </wps:style>
+                        <wps:bodyPr rot="0" spcFirstLastPara="0" vertOverflow="overflow" horzOverflow="overflow" vert="horz" wrap="square" lIns="91440" tIns="45720" rIns="91440" bIns="45720" numCol="1" spcCol="0" rtlCol="0" fromWordArt="0" anchor="ctr" anchorCtr="0" forceAA="0" compatLnSpc="1">
+                          <a:prstTxWarp prst="textNoShape">
+                            <a:avLst/>
+                          </a:prstTxWarp>
+                          <a:noAutofit/>
+                        </wps:bodyPr>
+                      </wps:wsp>
+                      <wpg:grpSp>
+                        <wpg:cNvPr id="69" name="Group 69"/>
+                        <wpg:cNvGrpSpPr/>
+                        <wpg:grpSpPr>
+                          <a:xfrm>
+                            <a:off x="198120" y="0"/>
+                            <a:ext cx="4335780" cy="4160520"/>
+                            <a:chOff x="198120" y="0"/>
+                            <a:chExt cx="4335780" cy="4160520"/>
+                          </a:xfrm>
+                        </wpg:grpSpPr>
+                        <wps:wsp>
+                          <wps:cNvPr id="57" name="Oval 57"/>
+                          <wps:cNvSpPr/>
+                          <wps:spPr>
+                            <a:xfrm>
+                              <a:off x="2819400" y="2002971"/>
+                              <a:ext cx="1714500" cy="1714500"/>
+                            </a:xfrm>
+                            <a:prstGeom prst="ellipse">
+                              <a:avLst/>
+                            </a:prstGeom>
+                            <a:noFill/>
+                            <a:ln>
+                              <a:solidFill>
+                                <a:srgbClr val="43BB8D"/>
+                              </a:solidFill>
+                            </a:ln>
+                          </wps:spPr>
+                          <wps:style>
+                            <a:lnRef idx="2">
+                              <a:schemeClr val="accent1">
+                                <a:shade val="50000"/>
+                              </a:schemeClr>
+                            </a:lnRef>
+                            <a:fillRef idx="1">
+                              <a:schemeClr val="accent1"/>
+                            </a:fillRef>
+                            <a:effectRef idx="0">
+                              <a:schemeClr val="accent1"/>
+                            </a:effectRef>
+                            <a:fontRef idx="minor">
+                              <a:schemeClr val="lt1"/>
+                            </a:fontRef>
+                          </wps:style>
+                          <wps:bodyPr rot="0" spcFirstLastPara="0" vertOverflow="overflow" horzOverflow="overflow" vert="horz" wrap="square" lIns="91440" tIns="45720" rIns="91440" bIns="45720" numCol="1" spcCol="0" rtlCol="0" fromWordArt="0" anchor="ctr" anchorCtr="0" forceAA="0" compatLnSpc="1">
+                            <a:prstTxWarp prst="textNoShape">
+                              <a:avLst/>
+                            </a:prstTxWarp>
+                            <a:noAutofit/>
+                          </wps:bodyPr>
+                        </wps:wsp>
+                        <wpg:grpSp>
+                          <wpg:cNvPr id="67" name="Group 67"/>
+                          <wpg:cNvGrpSpPr/>
+                          <wpg:grpSpPr>
+                            <a:xfrm>
+                              <a:off x="198120" y="0"/>
+                              <a:ext cx="3686991" cy="4160520"/>
+                              <a:chOff x="198120" y="0"/>
+                              <a:chExt cx="3686991" cy="4160520"/>
+                            </a:xfrm>
+                          </wpg:grpSpPr>
+                          <wps:wsp>
+                            <wps:cNvPr id="53" name="Text Box 53"/>
+                            <wps:cNvSpPr txBox="1"/>
+                            <wps:spPr>
+                              <a:xfrm>
+                                <a:off x="914400" y="2220686"/>
+                                <a:ext cx="1973580" cy="266700"/>
+                              </a:xfrm>
+                              <a:prstGeom prst="rect">
+                                <a:avLst/>
+                              </a:prstGeom>
+                              <a:noFill/>
+                              <a:ln w="6350">
+                                <a:noFill/>
+                              </a:ln>
+                            </wps:spPr>
+                            <wps:txbx>
+                              <w:txbxContent>
+                                <w:p>
+                                  <w:pPr>
+                                    <w:jc w:val="center"/>
+                                    <w:rPr>
+                                      <w:b/>
+                                      <w:lang w:val="id-ID"/>
+                                    </w:rPr>
+                                  </w:pPr>
+                                  <w:r>
+                                    <w:rPr>
+                                      <w:b/>
+                                      <w:lang w:val="id-ID"/>
+                                    </w:rPr>
+                                    <w:t>Module Pemetaan Interaktif</w:t>
+                                  </w:r>
+                                </w:p>
+                              </w:txbxContent>
+                            </wps:txbx>
+                            <wps:bodyPr rot="0" spcFirstLastPara="0" vertOverflow="overflow" horzOverflow="overflow" vert="horz" wrap="square" lIns="91440" tIns="45720" rIns="91440" bIns="45720" numCol="1" spcCol="0" rtlCol="0" fromWordArt="0" anchor="t" anchorCtr="0" forceAA="0" compatLnSpc="1">
+                              <a:prstTxWarp prst="textNoShape">
+                                <a:avLst/>
+                              </a:prstTxWarp>
+                              <a:noAutofit/>
+                            </wps:bodyPr>
+                          </wps:wsp>
+                          <wps:wsp>
+                            <wps:cNvPr id="54" name="Oval 54"/>
+                            <wps:cNvSpPr/>
+                            <wps:spPr>
+                              <a:xfrm>
+                                <a:off x="1054567" y="3189515"/>
+                                <a:ext cx="933994" cy="971005"/>
+                              </a:xfrm>
+                              <a:prstGeom prst="ellipse">
+                                <a:avLst/>
+                              </a:prstGeom>
+                            </wps:spPr>
+                            <wps:style>
+                              <a:lnRef idx="2">
+                                <a:schemeClr val="accent1">
+                                  <a:shade val="50000"/>
+                                </a:schemeClr>
+                              </a:lnRef>
+                              <a:fillRef idx="1">
+                                <a:schemeClr val="accent1"/>
+                              </a:fillRef>
+                              <a:effectRef idx="0">
+                                <a:schemeClr val="accent1"/>
+                              </a:effectRef>
+                              <a:fontRef idx="minor">
+                                <a:schemeClr val="lt1"/>
+                              </a:fontRef>
+                            </wps:style>
+                            <wps:txbx>
+                              <w:txbxContent>
+                                <w:p>
+                                  <w:pPr>
+                                    <w:jc w:val="center"/>
+                                    <w:rPr>
+                                      <w:sz w:val="18"/>
+                                      <w:szCs w:val="18"/>
+                                      <w:lang w:val="id-ID"/>
+                                    </w:rPr>
+                                  </w:pPr>
+                                  <w:r>
+                                    <w:rPr>
+                                      <w:sz w:val="18"/>
+                                      <w:szCs w:val="18"/>
+                                      <w:lang w:val="id-ID"/>
+                                    </w:rPr>
+                                    <w:t xml:space="preserve">Sub </w:t>
+                                  </w:r>
+                                  <w:r>
+                                    <w:rPr>
+                                      <w:sz w:val="18"/>
+                                      <w:szCs w:val="18"/>
+                                      <w:lang w:val="id-ID"/>
+                                    </w:rPr>
+                                    <w:t xml:space="preserve">Module </w:t>
+                                  </w:r>
+                                  <w:r>
+                                    <w:rPr>
+                                      <w:sz w:val="18"/>
+                                      <w:szCs w:val="18"/>
+                                      <w:lang w:val="id-ID"/>
+                                    </w:rPr>
+                                    <w:t>Penyajian Data</w:t>
+                                  </w:r>
+                                </w:p>
+                              </w:txbxContent>
+                            </wps:txbx>
+                            <wps:bodyPr rot="0" spcFirstLastPara="0" vertOverflow="overflow" horzOverflow="overflow" vert="horz" wrap="square" lIns="91440" tIns="45720" rIns="91440" bIns="45720" numCol="1" spcCol="0" rtlCol="0" fromWordArt="0" anchor="ctr" anchorCtr="0" forceAA="0" compatLnSpc="1">
+                              <a:prstTxWarp prst="textNoShape">
+                                <a:avLst/>
+                              </a:prstTxWarp>
+                              <a:noAutofit/>
+                            </wps:bodyPr>
+                          </wps:wsp>
+                          <wps:wsp>
+                            <wps:cNvPr id="55" name="Oval 55"/>
+                            <wps:cNvSpPr/>
+                            <wps:spPr>
+                              <a:xfrm>
+                                <a:off x="1982030" y="3004457"/>
+                                <a:ext cx="965820" cy="940526"/>
+                              </a:xfrm>
+                              <a:prstGeom prst="ellipse">
+                                <a:avLst/>
+                              </a:prstGeom>
+                            </wps:spPr>
+                            <wps:style>
+                              <a:lnRef idx="2">
+                                <a:schemeClr val="accent1">
+                                  <a:shade val="50000"/>
+                                </a:schemeClr>
+                              </a:lnRef>
+                              <a:fillRef idx="1">
+                                <a:schemeClr val="accent1"/>
+                              </a:fillRef>
+                              <a:effectRef idx="0">
+                                <a:schemeClr val="accent1"/>
+                              </a:effectRef>
+                              <a:fontRef idx="minor">
+                                <a:schemeClr val="lt1"/>
+                              </a:fontRef>
+                            </wps:style>
+                            <wps:txbx>
+                              <w:txbxContent>
+                                <w:p>
+                                  <w:pPr>
+                                    <w:jc w:val="center"/>
+                                    <w:rPr>
+                                      <w:sz w:val="18"/>
+                                      <w:szCs w:val="18"/>
+                                      <w:lang w:val="id-ID"/>
+                                    </w:rPr>
+                                  </w:pPr>
+                                  <w:r>
+                                    <w:rPr>
+                                      <w:sz w:val="18"/>
+                                      <w:szCs w:val="18"/>
+                                      <w:lang w:val="id-ID"/>
+                                    </w:rPr>
+                                    <w:t xml:space="preserve">Sub </w:t>
+                                  </w:r>
+                                  <w:r>
+                                    <w:rPr>
+                                      <w:sz w:val="18"/>
+                                      <w:szCs w:val="18"/>
+                                      <w:lang w:val="id-ID"/>
+                                    </w:rPr>
+                                    <w:t xml:space="preserve">Module </w:t>
+                                  </w:r>
+                                  <w:r>
+                                    <w:rPr>
+                                      <w:sz w:val="18"/>
+                                      <w:szCs w:val="18"/>
+                                      <w:lang w:val="id-ID"/>
+                                    </w:rPr>
+                                    <w:t>Update Data</w:t>
+                                  </w:r>
+                                </w:p>
+                              </w:txbxContent>
+                            </wps:txbx>
+                            <wps:bodyPr rot="0" spcFirstLastPara="0" vertOverflow="overflow" horzOverflow="overflow" vert="horz" wrap="square" lIns="91440" tIns="45720" rIns="91440" bIns="45720" numCol="1" spcCol="0" rtlCol="0" fromWordArt="0" anchor="ctr" anchorCtr="0" forceAA="0" compatLnSpc="1">
+                              <a:prstTxWarp prst="textNoShape">
+                                <a:avLst/>
+                              </a:prstTxWarp>
+                              <a:noAutofit/>
+                            </wps:bodyPr>
+                          </wps:wsp>
+                          <wps:wsp>
+                            <wps:cNvPr id="58" name="Text Box 58"/>
+                            <wps:cNvSpPr txBox="1"/>
+                            <wps:spPr>
+                              <a:xfrm rot="5400000">
+                                <a:off x="2764971" y="2732314"/>
+                                <a:ext cx="1973580" cy="266700"/>
+                              </a:xfrm>
+                              <a:prstGeom prst="rect">
+                                <a:avLst/>
+                              </a:prstGeom>
+                              <a:noFill/>
+                              <a:ln w="6350">
+                                <a:noFill/>
+                              </a:ln>
+                            </wps:spPr>
+                            <wps:txbx>
+                              <w:txbxContent>
+                                <w:p>
+                                  <w:pPr>
+                                    <w:jc w:val="center"/>
+                                    <w:rPr>
+                                      <w:b/>
+                                      <w:color w:val="43BB8D"/>
+                                      <w:lang w:val="id-ID"/>
+                                    </w:rPr>
+                                  </w:pPr>
+                                  <w:r>
+                                    <w:rPr>
+                                      <w:b/>
+                                      <w:color w:val="43BB8D"/>
+                                      <w:lang w:val="id-ID"/>
+                                    </w:rPr>
+                                    <w:t xml:space="preserve">Module </w:t>
+                                  </w:r>
+                                  <w:r>
+                                    <w:rPr>
+                                      <w:b/>
+                                      <w:color w:val="43BB8D"/>
+                                      <w:lang w:val="id-ID"/>
+                                    </w:rPr>
+                                    <w:t>Manajemen User</w:t>
+                                  </w:r>
+                                </w:p>
+                              </w:txbxContent>
+                            </wps:txbx>
+                            <wps:bodyPr rot="0" spcFirstLastPara="0" vertOverflow="overflow" horzOverflow="overflow" vert="horz" wrap="square" lIns="91440" tIns="45720" rIns="91440" bIns="45720" numCol="1" spcCol="0" rtlCol="0" fromWordArt="0" anchor="t" anchorCtr="0" forceAA="0" compatLnSpc="1">
+                              <a:prstTxWarp prst="textNoShape">
+                                <a:avLst/>
+                              </a:prstTxWarp>
+                              <a:noAutofit/>
+                            </wps:bodyPr>
+                          </wps:wsp>
+                          <wps:wsp>
+                            <wps:cNvPr id="59" name="Text Box 59"/>
+                            <wps:cNvSpPr txBox="1"/>
+                            <wps:spPr>
+                              <a:xfrm>
+                                <a:off x="2775857" y="2383971"/>
+                                <a:ext cx="655320" cy="731520"/>
+                              </a:xfrm>
+                              <a:prstGeom prst="rect">
+                                <a:avLst/>
+                              </a:prstGeom>
+                              <a:noFill/>
+                              <a:ln w="6350">
+                                <a:noFill/>
+                              </a:ln>
+                            </wps:spPr>
+                            <wps:txbx>
+                              <w:txbxContent>
+                                <w:p>
+                                  <w:pPr>
+                                    <w:jc w:val="center"/>
+                                    <w:rPr>
+                                      <w:color w:val="FFFFFF" w:themeColor="background1"/>
+                                      <w:lang w:val="id-ID"/>
+                                    </w:rPr>
+                                  </w:pPr>
+                                  <w:r>
+                                    <w:rPr>
+                                      <w:color w:val="FFFFFF" w:themeColor="background1"/>
+                                      <w:lang w:val="id-ID"/>
+                                    </w:rPr>
+                                    <w:t>Sub Module Login</w:t>
+                                  </w:r>
+                                </w:p>
+                              </w:txbxContent>
+                            </wps:txbx>
+                            <wps:bodyPr rot="0" spcFirstLastPara="0" vertOverflow="overflow" horzOverflow="overflow" vert="horz" wrap="square" lIns="91440" tIns="45720" rIns="91440" bIns="45720" numCol="1" spcCol="0" rtlCol="0" fromWordArt="0" anchor="t" anchorCtr="0" forceAA="0" compatLnSpc="1">
+                              <a:prstTxWarp prst="textNoShape">
+                                <a:avLst/>
+                              </a:prstTxWarp>
+                              <a:noAutofit/>
+                            </wps:bodyPr>
+                          </wps:wsp>
+                          <wps:wsp>
+                            <wps:cNvPr id="60" name="Oval 60"/>
+                            <wps:cNvSpPr/>
+                            <wps:spPr>
+                              <a:xfrm>
+                                <a:off x="2144486" y="413657"/>
+                                <a:ext cx="1714500" cy="1714500"/>
+                              </a:xfrm>
+                              <a:prstGeom prst="ellipse">
+                                <a:avLst/>
+                              </a:prstGeom>
+                              <a:noFill/>
+                              <a:ln>
+                                <a:solidFill>
+                                  <a:srgbClr val="44B874"/>
+                                </a:solidFill>
+                              </a:ln>
+                            </wps:spPr>
+                            <wps:style>
+                              <a:lnRef idx="2">
+                                <a:schemeClr val="accent1">
+                                  <a:shade val="50000"/>
+                                </a:schemeClr>
+                              </a:lnRef>
+                              <a:fillRef idx="1">
+                                <a:schemeClr val="accent1"/>
+                              </a:fillRef>
+                              <a:effectRef idx="0">
+                                <a:schemeClr val="accent1"/>
+                              </a:effectRef>
+                              <a:fontRef idx="minor">
+                                <a:schemeClr val="lt1"/>
+                              </a:fontRef>
+                            </wps:style>
+                            <wps:bodyPr rot="0" spcFirstLastPara="0" vertOverflow="overflow" horzOverflow="overflow" vert="horz" wrap="square" lIns="91440" tIns="45720" rIns="91440" bIns="45720" numCol="1" spcCol="0" rtlCol="0" fromWordArt="0" anchor="ctr" anchorCtr="0" forceAA="0" compatLnSpc="1">
+                              <a:prstTxWarp prst="textNoShape">
+                                <a:avLst/>
+                              </a:prstTxWarp>
+                              <a:noAutofit/>
+                            </wps:bodyPr>
+                          </wps:wsp>
+                          <wps:wsp>
+                            <wps:cNvPr id="61" name="Text Box 61"/>
+                            <wps:cNvSpPr txBox="1"/>
+                            <wps:spPr>
+                              <a:xfrm rot="3145757">
+                                <a:off x="2133600" y="1066800"/>
+                                <a:ext cx="1973580" cy="266700"/>
+                              </a:xfrm>
+                              <a:prstGeom prst="rect">
+                                <a:avLst/>
+                              </a:prstGeom>
+                              <a:noFill/>
+                              <a:ln w="6350">
+                                <a:noFill/>
+                              </a:ln>
+                            </wps:spPr>
+                            <wps:txbx>
+                              <w:txbxContent>
+                                <w:p>
+                                  <w:pPr>
+                                    <w:jc w:val="center"/>
+                                    <w:rPr>
+                                      <w:b/>
+                                      <w:color w:val="44B874"/>
+                                      <w:lang w:val="id-ID"/>
+                                    </w:rPr>
+                                  </w:pPr>
+                                  <w:r>
+                                    <w:rPr>
+                                      <w:b/>
+                                      <w:color w:val="44B874"/>
+                                      <w:lang w:val="id-ID"/>
+                                    </w:rPr>
+                                    <w:t xml:space="preserve">Module </w:t>
+                                  </w:r>
+                                  <w:r>
+                                    <w:rPr>
+                                      <w:b/>
+                                      <w:color w:val="44B874"/>
+                                      <w:lang w:val="id-ID"/>
+                                    </w:rPr>
+                                    <w:t>Export Import</w:t>
+                                  </w:r>
+                                </w:p>
+                              </w:txbxContent>
+                            </wps:txbx>
+                            <wps:bodyPr rot="0" spcFirstLastPara="0" vertOverflow="overflow" horzOverflow="overflow" vert="horz" wrap="square" lIns="91440" tIns="45720" rIns="91440" bIns="45720" numCol="1" spcCol="0" rtlCol="0" fromWordArt="0" anchor="t" anchorCtr="0" forceAA="0" compatLnSpc="1">
+                              <a:prstTxWarp prst="textNoShape">
+                                <a:avLst/>
+                              </a:prstTxWarp>
+                              <a:noAutofit/>
+                            </wps:bodyPr>
+                          </wps:wsp>
+                          <wps:wsp>
+                            <wps:cNvPr id="62" name="Text Box 62"/>
+                            <wps:cNvSpPr txBox="1"/>
+                            <wps:spPr>
+                              <a:xfrm rot="19098006">
+                                <a:off x="2209800" y="1164771"/>
+                                <a:ext cx="822960" cy="998220"/>
+                              </a:xfrm>
+                              <a:prstGeom prst="rect">
+                                <a:avLst/>
+                              </a:prstGeom>
+                              <a:noFill/>
+                              <a:ln w="6350">
+                                <a:noFill/>
+                              </a:ln>
+                            </wps:spPr>
+                            <wps:txbx>
+                              <w:txbxContent>
+                                <w:p>
+                                  <w:pPr>
+                                    <w:jc w:val="center"/>
+                                    <w:rPr>
+                                      <w:color w:val="FFFFFF" w:themeColor="background1"/>
+                                      <w:lang w:val="id-ID"/>
+                                    </w:rPr>
+                                  </w:pPr>
+                                  <w:r>
+                                    <w:rPr>
+                                      <w:color w:val="FFFFFF" w:themeColor="background1"/>
+                                      <w:lang w:val="id-ID"/>
+                                    </w:rPr>
+                                    <w:t xml:space="preserve">Sub </w:t>
+                                  </w:r>
+                                  <w:r>
+                                    <w:rPr>
+                                      <w:color w:val="FFFFFF" w:themeColor="background1"/>
+                                      <w:lang w:val="id-ID"/>
+                                    </w:rPr>
+                                    <w:t xml:space="preserve">Module </w:t>
+                                  </w:r>
+                                  <w:r>
+                                    <w:rPr>
+                                      <w:color w:val="FFFFFF" w:themeColor="background1"/>
+                                      <w:lang w:val="id-ID"/>
+                                    </w:rPr>
+                                    <w:t>Export/ Import Peta</w:t>
+                                  </w:r>
+                                </w:p>
+                              </w:txbxContent>
+                            </wps:txbx>
+                            <wps:bodyPr rot="0" spcFirstLastPara="0" vertOverflow="overflow" horzOverflow="overflow" vert="horz" wrap="square" lIns="91440" tIns="45720" rIns="91440" bIns="45720" numCol="1" spcCol="0" rtlCol="0" fromWordArt="0" anchor="t" anchorCtr="0" forceAA="0" compatLnSpc="1">
+                              <a:prstTxWarp prst="textNoShape">
+                                <a:avLst/>
+                              </a:prstTxWarp>
+                              <a:noAutofit/>
+                            </wps:bodyPr>
+                          </wps:wsp>
+                          <wps:wsp>
+                            <wps:cNvPr id="63" name="Oval 63"/>
+                            <wps:cNvSpPr/>
+                            <wps:spPr>
+                              <a:xfrm>
+                                <a:off x="198120" y="2743199"/>
+                                <a:ext cx="975360" cy="898071"/>
+                              </a:xfrm>
+                              <a:prstGeom prst="ellipse">
+                                <a:avLst/>
+                              </a:prstGeom>
+                            </wps:spPr>
+                            <wps:style>
+                              <a:lnRef idx="2">
+                                <a:schemeClr val="accent1">
+                                  <a:shade val="50000"/>
+                                </a:schemeClr>
+                              </a:lnRef>
+                              <a:fillRef idx="1">
+                                <a:schemeClr val="accent1"/>
+                              </a:fillRef>
+                              <a:effectRef idx="0">
+                                <a:schemeClr val="accent1"/>
+                              </a:effectRef>
+                              <a:fontRef idx="minor">
+                                <a:schemeClr val="lt1"/>
+                              </a:fontRef>
+                            </wps:style>
+                            <wps:txbx>
+                              <w:txbxContent>
+                                <w:p>
+                                  <w:pPr>
+                                    <w:jc w:val="center"/>
+                                    <w:rPr>
+                                      <w:sz w:val="18"/>
+                                      <w:szCs w:val="18"/>
+                                      <w:lang w:val="id-ID"/>
+                                    </w:rPr>
+                                  </w:pPr>
+                                  <w:r>
+                                    <w:rPr>
+                                      <w:sz w:val="18"/>
+                                      <w:szCs w:val="18"/>
+                                      <w:lang w:val="id-ID"/>
+                                    </w:rPr>
+                                    <w:t xml:space="preserve">Sub Module </w:t>
+                                  </w:r>
+                                  <w:r>
+                                    <w:rPr>
+                                      <w:sz w:val="18"/>
+                                      <w:szCs w:val="18"/>
+                                      <w:lang w:val="id-ID"/>
+                                    </w:rPr>
+                                    <w:t>Pencarian</w:t>
+                                  </w:r>
+                                </w:p>
+                              </w:txbxContent>
+                            </wps:txbx>
+                            <wps:bodyPr rot="0" spcFirstLastPara="0" vertOverflow="overflow" horzOverflow="overflow" vert="horz" wrap="square" lIns="91440" tIns="45720" rIns="91440" bIns="45720" numCol="1" spcCol="0" rtlCol="0" fromWordArt="0" anchor="ctr" anchorCtr="0" forceAA="0" compatLnSpc="1">
+                              <a:prstTxWarp prst="textNoShape">
+                                <a:avLst/>
+                              </a:prstTxWarp>
+                              <a:noAutofit/>
+                            </wps:bodyPr>
+                          </wps:wsp>
+                          <wps:wsp>
+                            <wps:cNvPr id="64" name="Oval 64"/>
+                            <wps:cNvSpPr/>
+                            <wps:spPr>
+                              <a:xfrm>
+                                <a:off x="457200" y="0"/>
+                                <a:ext cx="1714500" cy="1714500"/>
+                              </a:xfrm>
+                              <a:prstGeom prst="ellipse">
+                                <a:avLst/>
+                              </a:prstGeom>
+                              <a:noFill/>
+                              <a:ln>
+                                <a:solidFill>
+                                  <a:srgbClr val="44B874"/>
+                                </a:solidFill>
+                                <a:prstDash val="lgDash"/>
+                              </a:ln>
+                            </wps:spPr>
+                            <wps:style>
+                              <a:lnRef idx="2">
+                                <a:schemeClr val="accent1">
+                                  <a:shade val="50000"/>
+                                </a:schemeClr>
+                              </a:lnRef>
+                              <a:fillRef idx="1">
+                                <a:schemeClr val="accent1"/>
+                              </a:fillRef>
+                              <a:effectRef idx="0">
+                                <a:schemeClr val="accent1"/>
+                              </a:effectRef>
+                              <a:fontRef idx="minor">
+                                <a:schemeClr val="lt1"/>
+                              </a:fontRef>
+                            </wps:style>
+                            <wps:bodyPr rot="0" spcFirstLastPara="0" vertOverflow="overflow" horzOverflow="overflow" vert="horz" wrap="square" lIns="91440" tIns="45720" rIns="91440" bIns="45720" numCol="1" spcCol="0" rtlCol="0" fromWordArt="0" anchor="ctr" anchorCtr="0" forceAA="0" compatLnSpc="1">
+                              <a:prstTxWarp prst="textNoShape">
+                                <a:avLst/>
+                              </a:prstTxWarp>
+                              <a:noAutofit/>
+                            </wps:bodyPr>
+                          </wps:wsp>
+                          <wps:wsp>
+                            <wps:cNvPr id="65" name="Text Box 65"/>
+                            <wps:cNvSpPr txBox="1"/>
+                            <wps:spPr>
+                              <a:xfrm>
+                                <a:off x="359228" y="478971"/>
+                                <a:ext cx="1973580" cy="266700"/>
+                              </a:xfrm>
+                              <a:prstGeom prst="rect">
+                                <a:avLst/>
+                              </a:prstGeom>
+                              <a:noFill/>
+                              <a:ln w="6350">
+                                <a:noFill/>
+                              </a:ln>
+                            </wps:spPr>
+                            <wps:txbx>
+                              <w:txbxContent>
+                                <w:p>
+                                  <w:pPr>
+                                    <w:jc w:val="center"/>
+                                    <w:rPr>
+                                      <w:b/>
+                                      <w:color w:val="44B874"/>
+                                      <w:lang w:val="id-ID"/>
+                                    </w:rPr>
+                                  </w:pPr>
+                                  <w:r>
+                                    <w:rPr>
+                                      <w:b/>
+                                      <w:color w:val="44B874"/>
+                                      <w:lang w:val="id-ID"/>
+                                    </w:rPr>
+                                    <w:t xml:space="preserve">Module </w:t>
+                                  </w:r>
+                                  <w:r>
+                                    <w:rPr>
+                                      <w:b/>
+                                      <w:color w:val="44B874"/>
+                                      <w:lang w:val="id-ID"/>
+                                    </w:rPr>
+                                    <w:t>Lainnya</w:t>
+                                  </w:r>
+                                </w:p>
+                              </w:txbxContent>
+                            </wps:txbx>
+                            <wps:bodyPr rot="0" spcFirstLastPara="0" vertOverflow="overflow" horzOverflow="overflow" vert="horz" wrap="square" lIns="91440" tIns="45720" rIns="91440" bIns="45720" numCol="1" spcCol="0" rtlCol="0" fromWordArt="0" anchor="t" anchorCtr="0" forceAA="0" compatLnSpc="1">
+                              <a:prstTxWarp prst="textNoShape">
+                                <a:avLst/>
+                              </a:prstTxWarp>
+                              <a:noAutofit/>
+                            </wps:bodyPr>
+                          </wps:wsp>
+                          <wps:wsp>
+                            <wps:cNvPr id="66" name="Text Box 66"/>
+                            <wps:cNvSpPr txBox="1"/>
+                            <wps:spPr>
+                              <a:xfrm>
+                                <a:off x="859971" y="1132114"/>
+                                <a:ext cx="1128590" cy="731520"/>
+                              </a:xfrm>
+                              <a:prstGeom prst="rect">
+                                <a:avLst/>
+                              </a:prstGeom>
+                              <a:noFill/>
+                              <a:ln w="6350">
+                                <a:noFill/>
+                              </a:ln>
+                            </wps:spPr>
+                            <wps:txbx>
+                              <w:txbxContent>
+                                <w:p>
+                                  <w:pPr>
+                                    <w:jc w:val="center"/>
+                                    <w:rPr>
+                                      <w:color w:val="FFFFFF" w:themeColor="background1"/>
+                                      <w:sz w:val="20"/>
+                                      <w:lang w:val="id-ID"/>
+                                    </w:rPr>
+                                  </w:pPr>
+                                  <w:r>
+                                    <w:rPr>
+                                      <w:color w:val="FFFFFF" w:themeColor="background1"/>
+                                      <w:sz w:val="20"/>
+                                      <w:lang w:val="id-ID"/>
+                                    </w:rPr>
+                                    <w:t>Sub Module yang berkaitan dengan peta</w:t>
+                                  </w:r>
+                                </w:p>
+                              </w:txbxContent>
+                            </wps:txbx>
+                            <wps:bodyPr rot="0" spcFirstLastPara="0" vertOverflow="overflow" horzOverflow="overflow" vert="horz" wrap="square" lIns="91440" tIns="45720" rIns="91440" bIns="45720" numCol="1" spcCol="0" rtlCol="0" fromWordArt="0" anchor="t" anchorCtr="0" forceAA="0" compatLnSpc="1">
+                              <a:prstTxWarp prst="textNoShape">
+                                <a:avLst/>
+                              </a:prstTxWarp>
+                              <a:noAutofit/>
+                            </wps:bodyPr>
+                          </wps:wsp>
+                        </wpg:grpSp>
+                      </wpg:grpSp>
+                    </wpg:wgp>
+                  </a:graphicData>
+                </a:graphic>
+              </wp:anchor>
+            </w:drawing>
+          </mc:Choice>
+          <mc:Fallback>
+            <w:pict>
+              <v:group w14:anchorId="4B0996F9" id="Group 70" o:spid="_x0000_s1069" style="position:absolute;margin-left:43.8pt;margin-top:9.35pt;width:357pt;height:327.6pt;z-index:251746304" coordsize="45339,41605" o:gfxdata="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">
+                <v:oval id="Oval 52" o:spid="_x0000_s1070" style="position:absolute;top:10668;width:34366;height:30937;visibility:visible;mso-wrap-style:square;v-text-anchor:middle" o:gfxdata="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" fillcolor="#448bc2" strokecolor="#1f4d78 [1604]" strokeweight="1pt">
+                  <v:stroke joinstyle="miter"/>
+                </v:oval>
+                <v:group id="Group 69" o:spid="_x0000_s1071" style="position:absolute;left:1981;width:43358;height:41605" coordorigin="1981" coordsize="43357,41605" o:gfxdata="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">
+                  <v:oval id="Oval 57" o:spid="_x0000_s1072" style="position:absolute;left:28194;top:20029;width:17145;height:17145;visibility:visible;mso-wrap-style:square;v-text-anchor:middle" o:gfxdata="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" filled="f" strokecolor="#43bb8d" strokeweight="1pt">
+                    <v:stroke joinstyle="miter"/>
+                  </v:oval>
+                  <v:group id="Group 67" o:spid="_x0000_s1073" style="position:absolute;left:1981;width:36870;height:41605" coordorigin="1981" coordsize="36869,41605" o:gfxdata="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">
+                    <v:shape id="Text Box 53" o:spid="_x0000_s1074" type="#_x0000_t202" style="position:absolute;left:9144;top:22206;width:19735;height:2667;visibility:visible;mso-wrap-style:square;v-text-anchor:top" o:gfxdata="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" filled="f" stroked="f" strokeweight=".5pt">
+                      <v:textbox>
+                        <w:txbxContent>
+                          <w:p>
+                            <w:pPr>
+                              <w:jc w:val="center"/>
+                              <w:rPr>
+                                <w:b/>
+                                <w:lang w:val="id-ID"/>
+                              </w:rPr>
+                            </w:pPr>
+                            <w:r>
+                              <w:rPr>
+                                <w:b/>
+                                <w:lang w:val="id-ID"/>
+                              </w:rPr>
+                              <w:t>Module Pemetaan Interaktif</w:t>
+                            </w:r>
+                          </w:p>
+                        </w:txbxContent>
+                      </v:textbox>
+                    </v:shape>
+                    <v:oval id="Oval 54" o:spid="_x0000_s1075" style="position:absolute;left:10545;top:31895;width:9340;height:9710;visibility:visible;mso-wrap-style:square;v-text-anchor:middle" o:gfxdata="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" fillcolor="#5b9bd5 [3204]" strokecolor="#1f4d78 [1604]" strokeweight="1pt">
+                      <v:stroke joinstyle="miter"/>
+                      <v:textbox>
+                        <w:txbxContent>
+                          <w:p>
+                            <w:pPr>
+                              <w:jc w:val="center"/>
+                              <w:rPr>
+                                <w:sz w:val="18"/>
+                                <w:szCs w:val="18"/>
+                                <w:lang w:val="id-ID"/>
+                              </w:rPr>
+                            </w:pPr>
+                            <w:r>
+                              <w:rPr>
+                                <w:sz w:val="18"/>
+                                <w:szCs w:val="18"/>
+                                <w:lang w:val="id-ID"/>
+                              </w:rPr>
+                              <w:t xml:space="preserve">Sub </w:t>
+                            </w:r>
+                            <w:r>
+                              <w:rPr>
+                                <w:sz w:val="18"/>
+                                <w:szCs w:val="18"/>
+                                <w:lang w:val="id-ID"/>
+                              </w:rPr>
+                              <w:t xml:space="preserve">Module </w:t>
+                            </w:r>
+                            <w:r>
+                              <w:rPr>
+                                <w:sz w:val="18"/>
+                                <w:szCs w:val="18"/>
+                                <w:lang w:val="id-ID"/>
+                              </w:rPr>
+                              <w:t>Penyajian Data</w:t>
+                            </w:r>
+                          </w:p>
+                        </w:txbxContent>
+                      </v:textbox>
+                    </v:oval>
+                    <v:oval id="Oval 55" o:spid="_x0000_s1076" style="position:absolute;left:19820;top:30044;width:9658;height:9405;visibility:visible;mso-wrap-style:square;v-text-anchor:middle" o:gfxdata="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" fillcolor="#5b9bd5 [3204]" strokecolor="#1f4d78 [1604]" strokeweight="1pt">
+                      <v:stroke joinstyle="miter"/>
+                      <v:textbox>
+                        <w:txbxContent>
+                          <w:p>
+                            <w:pPr>
+                              <w:jc w:val="center"/>
+                              <w:rPr>
+                                <w:sz w:val="18"/>
+                                <w:szCs w:val="18"/>
+                                <w:lang w:val="id-ID"/>
+                              </w:rPr>
+                            </w:pPr>
+                            <w:r>
+                              <w:rPr>
+                                <w:sz w:val="18"/>
+                                <w:szCs w:val="18"/>
+                                <w:lang w:val="id-ID"/>
+                              </w:rPr>
+                              <w:t xml:space="preserve">Sub </w:t>
+                            </w:r>
+                            <w:r>
+                              <w:rPr>
+                                <w:sz w:val="18"/>
+                                <w:szCs w:val="18"/>
+                                <w:lang w:val="id-ID"/>
+                              </w:rPr>
+                              <w:t xml:space="preserve">Module </w:t>
+                            </w:r>
+                            <w:r>
+                              <w:rPr>
+                                <w:sz w:val="18"/>
+                                <w:szCs w:val="18"/>
+                                <w:lang w:val="id-ID"/>
+                              </w:rPr>
+                              <w:t>Update Data</w:t>
+                            </w:r>
+                          </w:p>
+                        </w:txbxContent>
+                      </v:textbox>
+                    </v:oval>
+                    <v:shape id="Text Box 58" o:spid="_x0000_s1077" type="#_x0000_t202" style="position:absolute;left:27650;top:27322;width:19736;height:2667;rotation:90;visibility:visible;mso-wrap-style:square;v-text-anchor:top" o:gfxdata="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" filled="f" stroked="f" strokeweight=".5pt">
+                      <v:textbox>
+                        <w:txbxContent>
+                          <w:p>
+                            <w:pPr>
+                              <w:jc w:val="center"/>
+                              <w:rPr>
+                                <w:b/>
+                                <w:color w:val="43BB8D"/>
+                                <w:lang w:val="id-ID"/>
+                              </w:rPr>
+                            </w:pPr>
+                            <w:r>
+                              <w:rPr>
+                                <w:b/>
+                                <w:color w:val="43BB8D"/>
+                                <w:lang w:val="id-ID"/>
+                              </w:rPr>
+                              <w:t xml:space="preserve">Module </w:t>
+                            </w:r>
+                            <w:r>
+                              <w:rPr>
+                                <w:b/>
+                                <w:color w:val="43BB8D"/>
+                                <w:lang w:val="id-ID"/>
+                              </w:rPr>
+                              <w:t>Manajemen User</w:t>
+                            </w:r>
+                          </w:p>
+                        </w:txbxContent>
+                      </v:textbox>
+                    </v:shape>
+                    <v:shape id="Text Box 59" o:spid="_x0000_s1078" type="#_x0000_t202" style="position:absolute;left:27758;top:23839;width:6553;height:7315;visibility:visible;mso-wrap-style:square;v-text-anchor:top" o:gfxdata="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" filled="f" stroked="f" strokeweight=".5pt">
+                      <v:textbox>
+                        <w:txbxContent>
+                          <w:p>
+                            <w:pPr>
+                              <w:jc w:val="center"/>
+                              <w:rPr>
+                                <w:color w:val="FFFFFF" w:themeColor="background1"/>
+                                <w:lang w:val="id-ID"/>
+                              </w:rPr>
+                            </w:pPr>
+                            <w:r>
+                              <w:rPr>
+                                <w:color w:val="FFFFFF" w:themeColor="background1"/>
+                                <w:lang w:val="id-ID"/>
+                              </w:rPr>
+                              <w:t>Sub Module Login</w:t>
+                            </w:r>
+                          </w:p>
+                        </w:txbxContent>
+                      </v:textbox>
+                    </v:shape>
+                    <v:oval id="Oval 60" o:spid="_x0000_s1079" style="position:absolute;left:21444;top:4136;width:17145;height:17145;visibility:visible;mso-wrap-style:square;v-text-anchor:middle" o:gfxdata="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" filled="f" strokecolor="#44b874" strokeweight="1pt">
+                      <v:stroke joinstyle="miter"/>
+                    </v:oval>
+                    <v:shape id="Text Box 61" o:spid="_x0000_s1080" type="#_x0000_t202" style="position:absolute;left:21336;top:10667;width:19736;height:2667;rotation:3436006fd;visibility:visible;mso-wrap-style:square;v-text-anchor:top" o:gfxdata="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" filled="f" stroked="f" strokeweight=".5pt">
+                      <v:textbox>
+                        <w:txbxContent>
+                          <w:p>
+                            <w:pPr>
+                              <w:jc w:val="center"/>
+                              <w:rPr>
+                                <w:b/>
+                                <w:color w:val="44B874"/>
+                                <w:lang w:val="id-ID"/>
+                              </w:rPr>
+                            </w:pPr>
+                            <w:r>
+                              <w:rPr>
+                                <w:b/>
+                                <w:color w:val="44B874"/>
+                                <w:lang w:val="id-ID"/>
+                              </w:rPr>
+                              <w:t xml:space="preserve">Module </w:t>
+                            </w:r>
+                            <w:r>
+                              <w:rPr>
+                                <w:b/>
+                                <w:color w:val="44B874"/>
+                                <w:lang w:val="id-ID"/>
+                              </w:rPr>
+                              <w:t>Export Import</w:t>
+                            </w:r>
+                          </w:p>
+                        </w:txbxContent>
+                      </v:textbox>
+                    </v:shape>
+                    <v:shape id="Text Box 62" o:spid="_x0000_s1081" type="#_x0000_t202" style="position:absolute;left:22098;top:11647;width:8229;height:9982;rotation:-2732845fd;visibility:visible;mso-wrap-style:square;v-text-anchor:top" o:gfxdata="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" filled="f" stroked="f" strokeweight=".5pt">
+                      <v:textbox>
+                        <w:txbxContent>
+                          <w:p>
+                            <w:pPr>
+                              <w:jc w:val="center"/>
+                              <w:rPr>
+                                <w:color w:val="FFFFFF" w:themeColor="background1"/>
+                                <w:lang w:val="id-ID"/>
+                              </w:rPr>
+                            </w:pPr>
+                            <w:r>
+                              <w:rPr>
+                                <w:color w:val="FFFFFF" w:themeColor="background1"/>
+                                <w:lang w:val="id-ID"/>
+                              </w:rPr>
+                              <w:t xml:space="preserve">Sub </w:t>
+                            </w:r>
+                            <w:r>
+                              <w:rPr>
+                                <w:color w:val="FFFFFF" w:themeColor="background1"/>
+                                <w:lang w:val="id-ID"/>
+                              </w:rPr>
+                              <w:t xml:space="preserve">Module </w:t>
+                            </w:r>
+                            <w:r>
+                              <w:rPr>
+                                <w:color w:val="FFFFFF" w:themeColor="background1"/>
+                                <w:lang w:val="id-ID"/>
+                              </w:rPr>
+                              <w:t>Export/ Import Peta</w:t>
+                            </w:r>
+                          </w:p>
+                        </w:txbxContent>
+                      </v:textbox>
+                    </v:shape>
+                    <v:oval id="Oval 63" o:spid="_x0000_s1082" style="position:absolute;left:1981;top:27431;width:9753;height:8981;visibility:visible;mso-wrap-style:square;v-text-anchor:middle" o:gfxdata="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" fillcolor="#5b9bd5 [3204]" strokecolor="#1f4d78 [1604]" strokeweight="1pt">
+                      <v:stroke joinstyle="miter"/>
+                      <v:textbox>
+                        <w:txbxContent>
+                          <w:p>
+                            <w:pPr>
+                              <w:jc w:val="center"/>
+                              <w:rPr>
+                                <w:sz w:val="18"/>
+                                <w:szCs w:val="18"/>
+                                <w:lang w:val="id-ID"/>
+                              </w:rPr>
+                            </w:pPr>
+                            <w:r>
+                              <w:rPr>
+                                <w:sz w:val="18"/>
+                                <w:szCs w:val="18"/>
+                                <w:lang w:val="id-ID"/>
+                              </w:rPr>
+                              <w:t xml:space="preserve">Sub Module </w:t>
+                            </w:r>
+                            <w:r>
+                              <w:rPr>
+                                <w:sz w:val="18"/>
+                                <w:szCs w:val="18"/>
+                                <w:lang w:val="id-ID"/>
+                              </w:rPr>
+                              <w:t>Pencarian</w:t>
+                            </w:r>
+                          </w:p>
+                        </w:txbxContent>
+                      </v:textbox>
+                    </v:oval>
+                    <v:oval id="Oval 64" o:spid="_x0000_s1083" style="position:absolute;left:4572;width:17145;height:17145;visibility:visible;mso-wrap-style:square;v-text-anchor:middle" o:gfxdata="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" filled="f" strokecolor="#44b874" strokeweight="1pt">
+                      <v:stroke dashstyle="longDash" joinstyle="miter"/>
+                    </v:oval>
+                    <v:shape id="Text Box 65" o:spid="_x0000_s1084" type="#_x0000_t202" style="position:absolute;left:3592;top:4789;width:19736;height:2667;visibility:visible;mso-wrap-style:square;v-text-anchor:top" o:gfxdata="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" filled="f" stroked="f" strokeweight=".5pt">
+                      <v:textbox>
+                        <w:txbxContent>
+                          <w:p>
+                            <w:pPr>
+                              <w:jc w:val="center"/>
+                              <w:rPr>
+                                <w:b/>
+                                <w:color w:val="44B874"/>
+                                <w:lang w:val="id-ID"/>
+                              </w:rPr>
+                            </w:pPr>
+                            <w:r>
+                              <w:rPr>
+                                <w:b/>
+                                <w:color w:val="44B874"/>
+                                <w:lang w:val="id-ID"/>
+                              </w:rPr>
+                              <w:t xml:space="preserve">Module </w:t>
+                            </w:r>
+                            <w:r>
+                              <w:rPr>
+                                <w:b/>
+                                <w:color w:val="44B874"/>
+                                <w:lang w:val="id-ID"/>
+                              </w:rPr>
+                              <w:t>Lainnya</w:t>
+                            </w:r>
+                          </w:p>
+                        </w:txbxContent>
+                      </v:textbox>
+                    </v:shape>
+                    <v:shape id="Text Box 66" o:spid="_x0000_s1085" type="#_x0000_t202" style="position:absolute;left:8599;top:11321;width:11286;height:7315;visibility:visible;mso-wrap-style:square;v-text-anchor:top" o:gfxdata="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" filled="f" stroked="f" strokeweight=".5pt">
+                      <v:textbox>
+                        <w:txbxContent>
+                          <w:p>
+                            <w:pPr>
+                              <w:jc w:val="center"/>
+                              <w:rPr>
+                                <w:color w:val="FFFFFF" w:themeColor="background1"/>
+                                <w:sz w:val="20"/>
+                                <w:lang w:val="id-ID"/>
+                              </w:rPr>
+                            </w:pPr>
+                            <w:r>
+                              <w:rPr>
+                                <w:color w:val="FFFFFF" w:themeColor="background1"/>
+                                <w:sz w:val="20"/>
+                                <w:lang w:val="id-ID"/>
+                              </w:rPr>
+                              <w:t>Sub Module yang berkaitan dengan peta</w:t>
+                            </w:r>
+                          </w:p>
+                        </w:txbxContent>
+                      </v:textbox>
+                    </v:shape>
+                  </v:group>
+                </v:group>
+              </v:group>
+            </w:pict>
+          </mc:Fallback>
+        </mc:AlternateContent>
+      </w:r>
+    </w:p>
+    <w:p>
+      <w:pPr>
+        <w:spacing w:line="360" w:lineRule="auto"/>
+        <w:rPr>
+          <w:rFonts w:ascii="Arial" w:hAnsi="Arial" w:cs="Arial"/>
+          <w:lang w:val="id-ID"/>
+        </w:rPr>
+      </w:pPr>
+    </w:p>
+    <w:p>
+      <w:pPr>
+        <w:spacing w:line="360" w:lineRule="auto"/>
+        <w:rPr>
+          <w:rFonts w:ascii="Arial" w:hAnsi="Arial" w:cs="Arial"/>
+          <w:lang w:val="id-ID"/>
+        </w:rPr>
+      </w:pPr>
+    </w:p>
+    <w:p>
+      <w:pPr>
+        <w:spacing w:line="360" w:lineRule="auto"/>
+        <w:rPr>
+          <w:rFonts w:ascii="Arial" w:hAnsi="Arial" w:cs="Arial"/>
+          <w:lang w:val="id-ID"/>
+        </w:rPr>
+      </w:pPr>
+    </w:p>
+    <w:p>
+      <w:pPr>
+        <w:spacing w:line="360" w:lineRule="auto"/>
+        <w:rPr>
+          <w:rFonts w:ascii="Arial" w:hAnsi="Arial" w:cs="Arial"/>
+          <w:lang w:val="id-ID"/>
+        </w:rPr>
+      </w:pPr>
+    </w:p>
+    <w:p>
+      <w:pPr>
+        <w:spacing w:line="360" w:lineRule="auto"/>
+        <w:rPr>
+          <w:rFonts w:ascii="Arial" w:hAnsi="Arial" w:cs="Arial"/>
+          <w:lang w:val="id-ID"/>
+        </w:rPr>
+      </w:pPr>
+      <w:r>
+        <w:rPr>
+          <w:noProof/>
+        </w:rPr>
+        <mc:AlternateContent>
+          <mc:Choice Requires="wps">
+            <w:drawing>
+              <wp:anchor distT="0" distB="0" distL="114300" distR="114300" simplePos="0" relativeHeight="251748352" behindDoc="0" locked="0" layoutInCell="1" allowOverlap="1" wp14:anchorId="175EAA3D" wp14:editId="25B59C43">
+                <wp:simplePos x="0" y="0"/>
+                <wp:positionH relativeFrom="column">
+                  <wp:posOffset>635467</wp:posOffset>
+                </wp:positionH>
+                <wp:positionV relativeFrom="paragraph">
+                  <wp:posOffset>269784</wp:posOffset>
+                </wp:positionV>
+                <wp:extent cx="975360" cy="871946"/>
+                <wp:effectExtent l="0" t="0" r="15240" b="23495"/>
+                <wp:wrapNone/>
+                <wp:docPr id="72" name="Oval 72"/>
+                <wp:cNvGraphicFramePr/>
+                <a:graphic xmlns:a="http://schemas.openxmlformats.org/drawingml/2006/main">
+                  <a:graphicData uri="http://schemas.microsoft.com/office/word/2010/wordprocessingShape">
+                    <wps:wsp>
+                      <wps:cNvSpPr/>
+                      <wps:spPr>
+                        <a:xfrm>
+                          <a:off x="0" y="0"/>
+                          <a:ext cx="975360" cy="871946"/>
+                        </a:xfrm>
+                        <a:prstGeom prst="ellipse">
+                          <a:avLst/>
+                        </a:prstGeom>
+                      </wps:spPr>
+                      <wps:style>
+                        <a:lnRef idx="2">
+                          <a:schemeClr val="accent1">
+                            <a:shade val="50000"/>
+                          </a:schemeClr>
+                        </a:lnRef>
+                        <a:fillRef idx="1">
+                          <a:schemeClr val="accent1"/>
+                        </a:fillRef>
+                        <a:effectRef idx="0">
+                          <a:schemeClr val="accent1"/>
+                        </a:effectRef>
+                        <a:fontRef idx="minor">
+                          <a:schemeClr val="lt1"/>
+                        </a:fontRef>
+                      </wps:style>
+                      <wps:txbx>
+                        <w:txbxContent>
+                          <w:p>
+                            <w:pPr>
+                              <w:jc w:val="center"/>
+                              <w:rPr>
+                                <w:sz w:val="18"/>
+                                <w:szCs w:val="18"/>
+                                <w:lang w:val="id-ID"/>
+                              </w:rPr>
+                            </w:pPr>
+                            <w:r>
+                              <w:rPr>
+                                <w:sz w:val="18"/>
+                                <w:szCs w:val="18"/>
+                                <w:lang w:val="id-ID"/>
+                              </w:rPr>
+                              <w:t xml:space="preserve">Sub Module </w:t>
+                            </w:r>
+                            <w:r>
+                              <w:rPr>
+                                <w:sz w:val="18"/>
+                                <w:szCs w:val="18"/>
+                                <w:lang w:val="id-ID"/>
+                              </w:rPr>
+                              <w:t>Basemap</w:t>
+                            </w:r>
+                          </w:p>
+                        </w:txbxContent>
+                      </wps:txbx>
+                      <wps:bodyPr rot="0" spcFirstLastPara="0" vertOverflow="overflow" horzOverflow="overflow" vert="horz" wrap="square" lIns="91440" tIns="45720" rIns="91440" bIns="45720" numCol="1" spcCol="0" rtlCol="0" fromWordArt="0" anchor="ctr" anchorCtr="0" forceAA="0" compatLnSpc="1">
+                        <a:prstTxWarp prst="textNoShape">
+                          <a:avLst/>
+                        </a:prstTxWarp>
+                        <a:noAutofit/>
+                      </wps:bodyPr>
+                    </wps:wsp>
+                  </a:graphicData>
+                </a:graphic>
+                <wp14:sizeRelH relativeFrom="margin">
+                  <wp14:pctWidth>0</wp14:pctWidth>
+                </wp14:sizeRelH>
+                <wp14:sizeRelV relativeFrom="margin">
+                  <wp14:pctHeight>0</wp14:pctHeight>
+                </wp14:sizeRelV>
+              </wp:anchor>
+            </w:drawing>
+          </mc:Choice>
+          <mc:Fallback>
+            <w:pict>
+              <v:oval w14:anchorId="175EAA3D" id="Oval 72" o:spid="_x0000_s1086" style="position:absolute;margin-left:50.05pt;margin-top:21.25pt;width:76.8pt;height:68.65pt;z-index:251748352;visibility:visible;mso-wrap-style:square;mso-width-percent:0;mso-height-percent:0;mso-wrap-distance-left:9pt;mso-wrap-distance-top:0;mso-wrap-distance-right:9pt;mso-wrap-distance-bottom:0;mso-position-horizontal:absolute;mso-position-horizontal-relative:text;mso-position-vertical:absolute;mso-position-vertical-relative:text;mso-width-percent:0;mso-height-percent:0;mso-width-relative:margin;mso-height-relative:margin;v-text-anchor:middle" o:gfxdata="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" fillcolor="#5b9bd5 [3204]" strokecolor="#1f4d78 [1604]" strokeweight="1pt">
+                <v:stroke joinstyle="miter"/>
+                <v:textbox>
+                  <w:txbxContent>
+                    <w:p>
+                      <w:pPr>
+                        <w:jc w:val="center"/>
+                        <w:rPr>
+                          <w:sz w:val="18"/>
+                          <w:szCs w:val="18"/>
+                          <w:lang w:val="id-ID"/>
+                        </w:rPr>
+                      </w:pPr>
+                      <w:r>
+                        <w:rPr>
+                          <w:sz w:val="18"/>
+                          <w:szCs w:val="18"/>
+                          <w:lang w:val="id-ID"/>
+                        </w:rPr>
+                        <w:t xml:space="preserve">Sub Module </w:t>
+                      </w:r>
+                      <w:r>
+                        <w:rPr>
+                          <w:sz w:val="18"/>
+                          <w:szCs w:val="18"/>
+                          <w:lang w:val="id-ID"/>
+                        </w:rPr>
+                        <w:t>Basemap</w:t>
+                      </w:r>
+                    </w:p>
+                  </w:txbxContent>
+                </v:textbox>
+              </v:oval>
+            </w:pict>
+          </mc:Fallback>
+        </mc:AlternateContent>
+      </w:r>
+    </w:p>
+    <w:p>
+      <w:pPr>
+        <w:spacing w:line="360" w:lineRule="auto"/>
+        <w:rPr>
+          <w:rFonts w:ascii="Arial" w:hAnsi="Arial" w:cs="Arial"/>
+          <w:lang w:val="id-ID"/>
+        </w:rPr>
+      </w:pPr>
+    </w:p>
+    <w:p>
+      <w:pPr>
+        <w:spacing w:line="360" w:lineRule="auto"/>
+        <w:rPr>
+          <w:rFonts w:ascii="Arial" w:hAnsi="Arial" w:cs="Arial"/>
+          <w:lang w:val="id-ID"/>
+        </w:rPr>
+      </w:pPr>
+    </w:p>
+    <w:p>
+      <w:pPr>
+        <w:spacing w:line="360" w:lineRule="auto"/>
+        <w:rPr>
+          <w:rFonts w:ascii="Arial" w:hAnsi="Arial" w:cs="Arial"/>
+          <w:lang w:val="id-ID"/>
+        </w:rPr>
+      </w:pPr>
+    </w:p>
+    <w:p>
+      <w:pPr>
+        <w:spacing w:line="360" w:lineRule="auto"/>
+        <w:rPr>
+          <w:rFonts w:ascii="Arial" w:hAnsi="Arial" w:cs="Arial"/>
+          <w:lang w:val="id-ID"/>
+        </w:rPr>
+      </w:pPr>
+    </w:p>
+    <w:p>
+      <w:pPr>
+        <w:spacing w:line="360" w:lineRule="auto"/>
+        <w:rPr>
+          <w:rFonts w:ascii="Arial" w:hAnsi="Arial" w:cs="Arial"/>
+          <w:lang w:val="id-ID"/>
+        </w:rPr>
+      </w:pPr>
+    </w:p>
+    <w:p>
+      <w:pPr>
+        <w:spacing w:line="360" w:lineRule="auto"/>
+        <w:rPr>
+          <w:rFonts w:ascii="Arial" w:hAnsi="Arial" w:cs="Arial"/>
+          <w:lang w:val="id-ID"/>
+        </w:rPr>
+      </w:pPr>
+    </w:p>
+    <w:p>
+      <w:pPr>
+        <w:spacing w:line="360" w:lineRule="auto"/>
+        <w:rPr>
+          <w:rFonts w:ascii="Arial" w:hAnsi="Arial" w:cs="Arial"/>
+          <w:lang w:val="id-ID"/>
+        </w:rPr>
+      </w:pPr>
+    </w:p>
+    <w:p>
+      <w:pPr>
+        <w:spacing w:line="360" w:lineRule="auto"/>
+        <w:rPr>
+          <w:rFonts w:ascii="Arial" w:hAnsi="Arial" w:cs="Arial"/>
+          <w:lang w:val="id-ID"/>
+        </w:rPr>
+      </w:pPr>
+      <w:r>
+        <w:rPr>
+          <w:rFonts w:ascii="Arial" w:hAnsi="Arial" w:cs="Arial"/>
+          <w:noProof/>
+        </w:rPr>
+        <mc:AlternateContent>
+          <mc:Choice Requires="wps">
+            <w:drawing>
+              <wp:anchor distT="0" distB="0" distL="114300" distR="114300" simplePos="0" relativeHeight="251750400" behindDoc="0" locked="0" layoutInCell="1" allowOverlap="1" wp14:anchorId="3767CDBC" wp14:editId="244C7014">
+                <wp:simplePos x="0" y="0"/>
+                <wp:positionH relativeFrom="column">
+                  <wp:posOffset>60960</wp:posOffset>
+                </wp:positionH>
+                <wp:positionV relativeFrom="paragraph">
+                  <wp:posOffset>90170</wp:posOffset>
+                </wp:positionV>
+                <wp:extent cx="5090160" cy="320040"/>
+                <wp:effectExtent l="0" t="0" r="0" b="3810"/>
+                <wp:wrapNone/>
+                <wp:docPr id="73" name="Text Box 73"/>
+                <wp:cNvGraphicFramePr/>
+                <a:graphic xmlns:a="http://schemas.openxmlformats.org/drawingml/2006/main">
+                  <a:graphicData uri="http://schemas.microsoft.com/office/word/2010/wordprocessingShape">
+                    <wps:wsp>
+                      <wps:cNvSpPr txBox="1"/>
+                      <wps:spPr>
+                        <a:xfrm>
+                          <a:off x="0" y="0"/>
+                          <a:ext cx="5090160" cy="320040"/>
+                        </a:xfrm>
+                        <a:prstGeom prst="rect">
+                          <a:avLst/>
+                        </a:prstGeom>
+                        <a:solidFill>
+                          <a:schemeClr val="lt1"/>
+                        </a:solidFill>
+                        <a:ln w="6350">
+                          <a:noFill/>
+                        </a:ln>
+                      </wps:spPr>
+                      <wps:txbx>
+                        <w:txbxContent>
+                          <w:p>
+                            <w:pPr>
+                              <w:jc w:val="center"/>
+                              <w:rPr>
+                                <w:lang w:val="id-ID"/>
+                              </w:rPr>
+                            </w:pPr>
+                            <w:r>
+                              <w:rPr>
+                                <w:b/>
+                                <w:lang w:val="id-ID"/>
+                              </w:rPr>
+                              <w:t xml:space="preserve">Gambar </w:t>
+                            </w:r>
+                            <w:r>
+                              <w:rPr>
+                                <w:b/>
+                                <w:lang w:val="id-ID"/>
+                              </w:rPr>
+                              <w:t>3</w:t>
+                            </w:r>
+                            <w:r>
+                              <w:rPr>
+                                <w:b/>
+                                <w:lang w:val="id-ID"/>
+                              </w:rPr>
+                              <w:t xml:space="preserve">: </w:t>
+                            </w:r>
+                            <w:r>
+                              <w:rPr>
+                                <w:lang w:val="id-ID"/>
+                              </w:rPr>
+                              <w:t>Sitemap Module Pemetaan Interaktif</w:t>
+                            </w:r>
+                          </w:p>
+                        </w:txbxContent>
+                      </wps:txbx>
+                      <wps:bodyPr rot="0" spcFirstLastPara="0" vertOverflow="overflow" horzOverflow="overflow" vert="horz" wrap="square" lIns="91440" tIns="45720" rIns="91440" bIns="45720" numCol="1" spcCol="0" rtlCol="0" fromWordArt="0" anchor="t" anchorCtr="0" forceAA="0" compatLnSpc="1">
+                        <a:prstTxWarp prst="textNoShape">
+                          <a:avLst/>
+                        </a:prstTxWarp>
+                        <a:noAutofit/>
+                      </wps:bodyPr>
+                    </wps:wsp>
+                  </a:graphicData>
+                </a:graphic>
+                <wp14:sizeRelH relativeFrom="margin">
+                  <wp14:pctWidth>0</wp14:pctWidth>
+                </wp14:sizeRelH>
+                <wp14:sizeRelV relativeFrom="margin">
+                  <wp14:pctHeight>0</wp14:pctHeight>
+                </wp14:sizeRelV>
+              </wp:anchor>
+            </w:drawing>
+          </mc:Choice>
+          <mc:Fallback>
+            <w:pict>
+              <v:shape w14:anchorId="3767CDBC" id="Text Box 73" o:spid="_x0000_s1087" type="#_x0000_t202" style="position:absolute;margin-left:4.8pt;margin-top:7.1pt;width:400.8pt;height:25.2pt;z-index:251750400;visibility:visible;mso-wrap-style:square;mso-width-percent:0;mso-height-percent:0;mso-wrap-distance-left:9pt;mso-wrap-distance-top:0;mso-wrap-distance-right:9pt;mso-wrap-distance-bottom:0;mso-position-horizontal:absolute;mso-position-horizontal-relative:text;mso-position-vertical:absolute;mso-position-vertical-relative:text;mso-width-percent:0;mso-height-percent:0;mso-width-relative:margin;mso-height-relative:margin;v-text-anchor:top" o:gfxdata="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" fillcolor="white [3201]" stroked="f" strokeweight=".5pt">
+                <v:textbox>
+                  <w:txbxContent>
+                    <w:p>
+                      <w:pPr>
+                        <w:jc w:val="center"/>
+                        <w:rPr>
+                          <w:lang w:val="id-ID"/>
+                        </w:rPr>
+                      </w:pPr>
+                      <w:r>
+                        <w:rPr>
+                          <w:b/>
+                          <w:lang w:val="id-ID"/>
+                        </w:rPr>
+                        <w:t xml:space="preserve">Gambar </w:t>
+                      </w:r>
+                      <w:r>
+                        <w:rPr>
+                          <w:b/>
+                          <w:lang w:val="id-ID"/>
+                        </w:rPr>
+                        <w:t>3</w:t>
+                      </w:r>
+                      <w:r>
+                        <w:rPr>
+                          <w:b/>
+                          <w:lang w:val="id-ID"/>
+                        </w:rPr>
+                        <w:t xml:space="preserve">: </w:t>
+                      </w:r>
+                      <w:r>
+                        <w:rPr>
+                          <w:lang w:val="id-ID"/>
+                        </w:rPr>
+                        <w:t>Sitemap Module Pemetaan Interaktif</w:t>
+                      </w:r>
+                    </w:p>
+                  </w:txbxContent>
+                </v:textbox>
+              </v:shape>
+            </w:pict>
+          </mc:Fallback>
+        </mc:AlternateContent>
+      </w:r>
+    </w:p>
+    <w:p>
+      <w:pPr>
+        <w:spacing w:line="360" w:lineRule="auto"/>
+        <w:rPr>
+          <w:rFonts w:ascii="Arial" w:hAnsi="Arial" w:cs="Arial"/>
+          <w:lang w:val="id-ID"/>
+        </w:rPr>
+      </w:pPr>
+    </w:p>
+    <w:p>
+      <w:pPr>
+        <w:spacing w:line="360" w:lineRule="auto"/>
+        <w:ind w:left="851"/>
+        <w:jc w:val="both"/>
+        <w:rPr>
+          <w:rFonts w:ascii="Arial" w:hAnsi="Arial" w:cs="Arial"/>
+          <w:lang w:val="id-ID"/>
+        </w:rPr>
+      </w:pPr>
+      <w:r>
+        <w:rPr>
+          <w:rFonts w:ascii="Arial" w:hAnsi="Arial" w:cs="Arial"/>
+          <w:lang w:val="id-ID"/>
+        </w:rPr>
+        <w:t>Module Pemetaan Interaktif terbagi menjadi beberapa sub module, diantaranya adalah:</w:t>
+      </w:r>
+    </w:p>
+    <w:p>
+      <w:pPr>
+        <w:pStyle w:val="ListParagraph"/>
+        <w:numPr>
+          <w:ilvl w:val="0"/>
+          <w:numId w:val="8"/>
+        </w:numPr>
+        <w:spacing w:line="360" w:lineRule="auto"/>
+        <w:jc w:val="both"/>
+        <w:rPr>
+          <w:rFonts w:ascii="Arial" w:hAnsi="Arial" w:cs="Arial"/>
+          <w:lang w:val="id-ID"/>
+        </w:rPr>
+      </w:pPr>
+      <w:r>
+        <w:rPr>
+          <w:rFonts w:ascii="Arial" w:hAnsi="Arial" w:cs="Arial"/>
+          <w:lang w:val="id-ID"/>
+        </w:rPr>
+        <w:t>Sub Module penyajian data.</w:t>
+      </w:r>
+    </w:p>
+    <w:p>
+      <w:pPr>
+        <w:pStyle w:val="ListParagraph"/>
+        <w:numPr>
+          <w:ilvl w:val="0"/>
+          <w:numId w:val="8"/>
+        </w:numPr>
+        <w:spacing w:line="360" w:lineRule="auto"/>
+        <w:jc w:val="both"/>
+        <w:rPr>
+          <w:rFonts w:ascii="Arial" w:hAnsi="Arial" w:cs="Arial"/>
+          <w:lang w:val="id-ID"/>
+        </w:rPr>
+      </w:pPr>
+      <w:r>
+        <w:rPr>
+          <w:rFonts w:ascii="Arial" w:hAnsi="Arial" w:cs="Arial"/>
+          <w:lang w:val="id-ID"/>
+        </w:rPr>
+        <w:t xml:space="preserve">Sub Module </w:t>
       </w:r>
       <w:bookmarkStart w:id="0" w:name="_GoBack"/>
       <w:bookmarkEnd w:id="0"/>
@@ -769,112 +5032,9 @@
         <w:spacing w:line="360" w:lineRule="auto"/>
         <w:rPr>
           <w:rFonts w:ascii="Arial" w:hAnsi="Arial" w:cs="Arial"/>
-        </w:rPr>
-      </w:pPr>
-    </w:p>
-    <w:p>
-      <w:pPr>
-        <w:spacing w:line="360" w:lineRule="auto"/>
-        <w:rPr>
-          <w:rFonts w:ascii="Arial" w:hAnsi="Arial" w:cs="Arial"/>
-        </w:rPr>
-      </w:pPr>
-    </w:p>
-    <w:p>
-      <w:pPr>
-        <w:spacing w:line="360" w:lineRule="auto"/>
-        <w:rPr>
-          <w:rFonts w:ascii="Arial" w:hAnsi="Arial" w:cs="Arial"/>
-        </w:rPr>
-      </w:pPr>
-    </w:p>
-    <w:p>
-      <w:pPr>
-        <w:spacing w:line="360" w:lineRule="auto"/>
-        <w:rPr>
-          <w:rFonts w:ascii="Arial" w:hAnsi="Arial" w:cs="Arial"/>
-        </w:rPr>
-      </w:pPr>
-    </w:p>
-    <w:p>
-      <w:pPr>
-        <w:spacing w:line="360" w:lineRule="auto"/>
-        <w:rPr>
-          <w:rFonts w:ascii="Arial" w:hAnsi="Arial" w:cs="Arial"/>
-        </w:rPr>
-      </w:pPr>
-    </w:p>
-    <w:p>
-      <w:pPr>
-        <w:spacing w:line="360" w:lineRule="auto"/>
-        <w:rPr>
-          <w:rFonts w:ascii="Arial" w:hAnsi="Arial" w:cs="Arial"/>
-        </w:rPr>
-      </w:pPr>
-    </w:p>
-    <w:p>
-      <w:pPr>
-        <w:spacing w:line="360" w:lineRule="auto"/>
-        <w:rPr>
-          <w:rFonts w:ascii="Arial" w:hAnsi="Arial" w:cs="Arial"/>
-        </w:rPr>
-      </w:pPr>
-    </w:p>
-    <w:p>
-      <w:pPr>
-        <w:spacing w:line="360" w:lineRule="auto"/>
-        <w:rPr>
-          <w:rFonts w:ascii="Arial" w:hAnsi="Arial" w:cs="Arial"/>
-        </w:rPr>
-      </w:pPr>
-    </w:p>
-    <w:p>
-      <w:pPr>
-        <w:spacing w:line="360" w:lineRule="auto"/>
-        <w:rPr>
-          <w:rFonts w:ascii="Arial" w:hAnsi="Arial" w:cs="Arial"/>
-        </w:rPr>
-      </w:pPr>
-    </w:p>
-    <w:p>
-      <w:pPr>
-        <w:spacing w:line="360" w:lineRule="auto"/>
-        <w:rPr>
-          <w:rFonts w:ascii="Arial" w:hAnsi="Arial" w:cs="Arial"/>
-        </w:rPr>
-      </w:pPr>
-    </w:p>
-    <w:p>
-      <w:pPr>
-        <w:spacing w:line="360" w:lineRule="auto"/>
-        <w:rPr>
-          <w:rFonts w:ascii="Arial" w:hAnsi="Arial" w:cs="Arial"/>
-        </w:rPr>
-      </w:pPr>
-    </w:p>
-    <w:p>
-      <w:pPr>
-        <w:spacing w:line="360" w:lineRule="auto"/>
-        <w:rPr>
-          <w:rFonts w:ascii="Arial" w:hAnsi="Arial" w:cs="Arial"/>
-        </w:rPr>
-      </w:pPr>
-    </w:p>
-    <w:p>
-      <w:pPr>
-        <w:spacing w:line="360" w:lineRule="auto"/>
-        <w:rPr>
-          <w:rFonts w:ascii="Arial" w:hAnsi="Arial" w:cs="Arial"/>
           <w:lang w:val="id-ID"/>
         </w:rPr>
       </w:pPr>
-      <w:r>
-        <w:rPr>
-          <w:rFonts w:ascii="Arial" w:hAnsi="Arial" w:cs="Arial"/>
-          <w:lang w:val="id-ID"/>
-        </w:rPr>
-        <w:t>t</w:t>
-      </w:r>
     </w:p>
     <w:p>
       <w:pPr>
@@ -1192,6 +5352,184 @@
     </w:lvl>
   </w:abstractNum>
   <w:abstractNum w:abstractNumId="2" w15:restartNumberingAfterBreak="0">
+    <w:nsid w:val="16295B34"/>
+    <w:multiLevelType w:val="hybridMultilevel"/>
+    <w:tmpl w:val="866096F4"/>
+    <w:lvl w:ilvl="0" w:tplc="48ECEE24">
+      <w:start w:val="1"/>
+      <w:numFmt w:val="lowerLetter"/>
+      <w:lvlText w:val="%1."/>
+      <w:lvlJc w:val="left"/>
+      <w:pPr>
+        <w:ind w:left="1211" w:hanging="360"/>
+      </w:pPr>
+      <w:rPr>
+        <w:rFonts w:hint="default"/>
+      </w:rPr>
+    </w:lvl>
+    <w:lvl w:ilvl="1" w:tplc="04090019" w:tentative="1">
+      <w:start w:val="1"/>
+      <w:numFmt w:val="lowerLetter"/>
+      <w:lvlText w:val="%2."/>
+      <w:lvlJc w:val="left"/>
+      <w:pPr>
+        <w:ind w:left="1931" w:hanging="360"/>
+      </w:pPr>
+    </w:lvl>
+    <w:lvl w:ilvl="2" w:tplc="0409001B" w:tentative="1">
+      <w:start w:val="1"/>
+      <w:numFmt w:val="lowerRoman"/>
+      <w:lvlText w:val="%3."/>
+      <w:lvlJc w:val="right"/>
+      <w:pPr>
+        <w:ind w:left="2651" w:hanging="180"/>
+      </w:pPr>
+    </w:lvl>
+    <w:lvl w:ilvl="3" w:tplc="0409000F" w:tentative="1">
+      <w:start w:val="1"/>
+      <w:numFmt w:val="decimal"/>
+      <w:lvlText w:val="%4."/>
+      <w:lvlJc w:val="left"/>
+      <w:pPr>
+        <w:ind w:left="3371" w:hanging="360"/>
+      </w:pPr>
+    </w:lvl>
+    <w:lvl w:ilvl="4" w:tplc="04090019" w:tentative="1">
+      <w:start w:val="1"/>
+      <w:numFmt w:val="lowerLetter"/>
+      <w:lvlText w:val="%5."/>
+      <w:lvlJc w:val="left"/>
+      <w:pPr>
+        <w:ind w:left="4091" w:hanging="360"/>
+      </w:pPr>
+    </w:lvl>
+    <w:lvl w:ilvl="5" w:tplc="0409001B" w:tentative="1">
+      <w:start w:val="1"/>
+      <w:numFmt w:val="lowerRoman"/>
+      <w:lvlText w:val="%6."/>
+      <w:lvlJc w:val="right"/>
+      <w:pPr>
+        <w:ind w:left="4811" w:hanging="180"/>
+      </w:pPr>
+    </w:lvl>
+    <w:lvl w:ilvl="6" w:tplc="0409000F" w:tentative="1">
+      <w:start w:val="1"/>
+      <w:numFmt w:val="decimal"/>
+      <w:lvlText w:val="%7."/>
+      <w:lvlJc w:val="left"/>
+      <w:pPr>
+        <w:ind w:left="5531" w:hanging="360"/>
+      </w:pPr>
+    </w:lvl>
+    <w:lvl w:ilvl="7" w:tplc="04090019" w:tentative="1">
+      <w:start w:val="1"/>
+      <w:numFmt w:val="lowerLetter"/>
+      <w:lvlText w:val="%8."/>
+      <w:lvlJc w:val="left"/>
+      <w:pPr>
+        <w:ind w:left="6251" w:hanging="360"/>
+      </w:pPr>
+    </w:lvl>
+    <w:lvl w:ilvl="8" w:tplc="0409001B" w:tentative="1">
+      <w:start w:val="1"/>
+      <w:numFmt w:val="lowerRoman"/>
+      <w:lvlText w:val="%9."/>
+      <w:lvlJc w:val="right"/>
+      <w:pPr>
+        <w:ind w:left="6971" w:hanging="180"/>
+      </w:pPr>
+    </w:lvl>
+  </w:abstractNum>
+  <w:abstractNum w:abstractNumId="3" w15:restartNumberingAfterBreak="0">
+    <w:nsid w:val="2C7B2CA3"/>
+    <w:multiLevelType w:val="hybridMultilevel"/>
+    <w:tmpl w:val="B6EE45D8"/>
+    <w:lvl w:ilvl="0" w:tplc="2E5024CA">
+      <w:start w:val="1"/>
+      <w:numFmt w:val="lowerLetter"/>
+      <w:lvlText w:val="%1."/>
+      <w:lvlJc w:val="left"/>
+      <w:pPr>
+        <w:ind w:left="1211" w:hanging="360"/>
+      </w:pPr>
+      <w:rPr>
+        <w:rFonts w:hint="default"/>
+      </w:rPr>
+    </w:lvl>
+    <w:lvl w:ilvl="1" w:tplc="04090019" w:tentative="1">
+      <w:start w:val="1"/>
+      <w:numFmt w:val="lowerLetter"/>
+      <w:lvlText w:val="%2."/>
+      <w:lvlJc w:val="left"/>
+      <w:pPr>
+        <w:ind w:left="1931" w:hanging="360"/>
+      </w:pPr>
+    </w:lvl>
+    <w:lvl w:ilvl="2" w:tplc="0409001B" w:tentative="1">
+      <w:start w:val="1"/>
+      <w:numFmt w:val="lowerRoman"/>
+      <w:lvlText w:val="%3."/>
+      <w:lvlJc w:val="right"/>
+      <w:pPr>
+        <w:ind w:left="2651" w:hanging="180"/>
+      </w:pPr>
+    </w:lvl>
+    <w:lvl w:ilvl="3" w:tplc="0409000F" w:tentative="1">
+      <w:start w:val="1"/>
+      <w:numFmt w:val="decimal"/>
+      <w:lvlText w:val="%4."/>
+      <w:lvlJc w:val="left"/>
+      <w:pPr>
+        <w:ind w:left="3371" w:hanging="360"/>
+      </w:pPr>
+    </w:lvl>
+    <w:lvl w:ilvl="4" w:tplc="04090019" w:tentative="1">
+      <w:start w:val="1"/>
+      <w:numFmt w:val="lowerLetter"/>
+      <w:lvlText w:val="%5."/>
+      <w:lvlJc w:val="left"/>
+      <w:pPr>
+        <w:ind w:left="4091" w:hanging="360"/>
+      </w:pPr>
+    </w:lvl>
+    <w:lvl w:ilvl="5" w:tplc="0409001B" w:tentative="1">
+      <w:start w:val="1"/>
+      <w:numFmt w:val="lowerRoman"/>
+      <w:lvlText w:val="%6."/>
+      <w:lvlJc w:val="right"/>
+      <w:pPr>
+        <w:ind w:left="4811" w:hanging="180"/>
+      </w:pPr>
+    </w:lvl>
+    <w:lvl w:ilvl="6" w:tplc="0409000F" w:tentative="1">
+      <w:start w:val="1"/>
+      <w:numFmt w:val="decimal"/>
+      <w:lvlText w:val="%7."/>
+      <w:lvlJc w:val="left"/>
+      <w:pPr>
+        <w:ind w:left="5531" w:hanging="360"/>
+      </w:pPr>
+    </w:lvl>
+    <w:lvl w:ilvl="7" w:tplc="04090019" w:tentative="1">
+      <w:start w:val="1"/>
+      <w:numFmt w:val="lowerLetter"/>
+      <w:lvlText w:val="%8."/>
+      <w:lvlJc w:val="left"/>
+      <w:pPr>
+        <w:ind w:left="6251" w:hanging="360"/>
+      </w:pPr>
+    </w:lvl>
+    <w:lvl w:ilvl="8" w:tplc="0409001B" w:tentative="1">
+      <w:start w:val="1"/>
+      <w:numFmt w:val="lowerRoman"/>
+      <w:lvlText w:val="%9."/>
+      <w:lvlJc w:val="right"/>
+      <w:pPr>
+        <w:ind w:left="6971" w:hanging="180"/>
+      </w:pPr>
+    </w:lvl>
+  </w:abstractNum>
+  <w:abstractNum w:abstractNumId="4" w15:restartNumberingAfterBreak="0">
     <w:nsid w:val="39594917"/>
     <w:multiLevelType w:val="multilevel"/>
     <w:tmpl w:val="A148B1EC"/>
@@ -1313,7 +5651,7 @@
       </w:rPr>
     </w:lvl>
   </w:abstractNum>
-  <w:abstractNum w:abstractNumId="3" w15:restartNumberingAfterBreak="0">
+  <w:abstractNum w:abstractNumId="5" w15:restartNumberingAfterBreak="0">
     <w:nsid w:val="4F8A2E26"/>
     <w:multiLevelType w:val="hybridMultilevel"/>
     <w:tmpl w:val="BDDC2ECE"/>
@@ -1402,7 +5740,7 @@
       </w:pPr>
     </w:lvl>
   </w:abstractNum>
-  <w:abstractNum w:abstractNumId="4" w15:restartNumberingAfterBreak="0">
+  <w:abstractNum w:abstractNumId="6" w15:restartNumberingAfterBreak="0">
     <w:nsid w:val="557A6DB0"/>
     <w:multiLevelType w:val="hybridMultilevel"/>
     <w:tmpl w:val="FAA8C27A"/>
@@ -1492,7 +5830,7 @@
       </w:pPr>
     </w:lvl>
   </w:abstractNum>
-  <w:abstractNum w:abstractNumId="5" w15:restartNumberingAfterBreak="0">
+  <w:abstractNum w:abstractNumId="7" w15:restartNumberingAfterBreak="0">
     <w:nsid w:val="5A217D5D"/>
     <w:multiLevelType w:val="hybridMultilevel"/>
     <w:tmpl w:val="02FCFE74"/>
@@ -1582,22 +5920,28 @@
     </w:lvl>
   </w:abstractNum>
   <w:num w:numId="1">
-    <w:abstractNumId w:val="4"/>
+    <w:abstractNumId w:val="6"/>
   </w:num>
   <w:num w:numId="2">
-    <w:abstractNumId w:val="3"/>
+    <w:abstractNumId w:val="5"/>
   </w:num>
   <w:num w:numId="3">
     <w:abstractNumId w:val="1"/>
   </w:num>
   <w:num w:numId="4">
-    <w:abstractNumId w:val="2"/>
+    <w:abstractNumId w:val="4"/>
   </w:num>
   <w:num w:numId="5">
     <w:abstractNumId w:val="0"/>
   </w:num>
   <w:num w:numId="6">
-    <w:abstractNumId w:val="5"/>
+    <w:abstractNumId w:val="7"/>
+  </w:num>
+  <w:num w:numId="7">
+    <w:abstractNumId w:val="2"/>
+  </w:num>
+  <w:num w:numId="8">
+    <w:abstractNumId w:val="3"/>
   </w:num>
 </w:numbering>
 </file>
@@ -1999,6 +6343,7 @@
   <w:style w:type="character" w:default="1" w:styleId="DefaultParagraphFont">
     <w:name w:val="Default Paragraph Font"/>
     <w:uiPriority w:val="1"/>
+    <w:semiHidden/>
     <w:unhideWhenUsed/>
   </w:style>
   <w:style w:type="table" w:default="1" w:styleId="TableNormal">
@@ -3371,10 +7716,24 @@
     <dgm:pt modelId="{AD9091CF-045E-413D-8874-F8CD987E915A}" type="pres">
       <dgm:prSet presAssocID="{52B04724-2E04-41C4-8147-995E0EFB0AF1}" presName="parTrans" presStyleLbl="sibTrans2D1" presStyleIdx="0" presStyleCnt="11"/>
       <dgm:spPr/>
+      <dgm:t>
+        <a:bodyPr/>
+        <a:lstStyle/>
+        <a:p>
+          <a:endParaRPr lang="en-US"/>
+        </a:p>
+      </dgm:t>
     </dgm:pt>
     <dgm:pt modelId="{2394A5CF-1469-4278-8CC8-F5E8C914EF67}" type="pres">
       <dgm:prSet presAssocID="{52B04724-2E04-41C4-8147-995E0EFB0AF1}" presName="connectorText" presStyleLbl="sibTrans2D1" presStyleIdx="0" presStyleCnt="11"/>
       <dgm:spPr/>
+      <dgm:t>
+        <a:bodyPr/>
+        <a:lstStyle/>
+        <a:p>
+          <a:endParaRPr lang="en-US"/>
+        </a:p>
+      </dgm:t>
     </dgm:pt>
     <dgm:pt modelId="{92422E24-0652-442E-8752-927AFEFB8AEB}" type="pres">
       <dgm:prSet presAssocID="{6617855A-2D0E-4297-AE61-07656B41BCE5}" presName="node" presStyleLbl="node1" presStyleIdx="0" presStyleCnt="11">
@@ -7090,7 +11449,7 @@
 </file>
 
 <file path=customXml/itemProps1.xml><?xml version="1.0" encoding="utf-8"?>
-<ds:datastoreItem xmlns:ds="http://schemas.openxmlformats.org/officeDocument/2006/customXml" ds:itemID="{7BD1CF71-F5A3-4E1B-BB7D-62799140BA04}">
+<ds:datastoreItem xmlns:ds="http://schemas.openxmlformats.org/officeDocument/2006/customXml" ds:itemID="{6EEF0372-596E-4391-BAA7-C98FEF9F2064}">
   <ds:schemaRefs>
     <ds:schemaRef ds:uri="http://schemas.openxmlformats.org/officeDocument/2006/bibliography"/>
   </ds:schemaRefs>

</xml_diff>